<commit_message>
big push before class
</commit_message>
<xml_diff>
--- a/Ramapo_MUSI415_music-code-interactivity.docx
+++ b/Ramapo_MUSI415_music-code-interactivity.docx
@@ -1,7 +1,7 @@
 
 <file path=word/document.xml><?xml version="1.0" encoding="utf-8"?>
 <w:document xmlns:wpc="http://schemas.microsoft.com/office/word/2010/wordprocessingCanvas" xmlns:cx="http://schemas.microsoft.com/office/drawing/2014/chartex" xmlns:cx1="http://schemas.microsoft.com/office/drawing/2015/9/8/chartex" xmlns:cx2="http://schemas.microsoft.com/office/drawing/2015/10/21/chartex" xmlns:cx3="http://schemas.microsoft.com/office/drawing/2016/5/9/chartex" xmlns:cx4="http://schemas.microsoft.com/office/drawing/2016/5/10/chartex" xmlns:cx5="http://schemas.microsoft.com/office/drawing/2016/5/11/chartex" xmlns:cx6="http://schemas.microsoft.com/office/drawing/2016/5/12/chartex" xmlns:cx7="http://schemas.microsoft.com/office/drawing/2016/5/13/chartex" xmlns:cx8="http://schemas.microsoft.com/office/drawing/2016/5/14/chartex" xmlns:mc="http://schemas.openxmlformats.org/markup-compatibility/2006" xmlns:aink="http://schemas.microsoft.com/office/drawing/2016/ink" xmlns:am3d="http://schemas.microsoft.com/office/drawing/2017/model3d" xmlns:o="urn:schemas-microsoft-com:office:office" xmlns:oel="http://schemas.microsoft.com/office/2019/extlst" xmlns:r="http://schemas.openxmlformats.org/officeDocument/2006/relationships" xmlns:m="http://schemas.openxmlformats.org/officeDocument/2006/math" xmlns:v="urn:schemas-microsoft-com:vml" xmlns:wp14="http://schemas.microsoft.com/office/word/2010/wordprocessingDrawing" xmlns:wp="http://schemas.openxmlformats.org/drawingml/2006/wordprocessingDrawing" xmlns:w10="urn:schemas-microsoft-com:office:word" xmlns:w="http://schemas.openxmlformats.org/wordprocessingml/2006/main" xmlns:w14="http://schemas.microsoft.com/office/word/2010/wordml" xmlns:w15="http://schemas.microsoft.com/office/word/2012/wordml" xmlns:w16cex="http://schemas.microsoft.com/office/word/2018/wordml/cex" xmlns:w16cid="http://schemas.microsoft.com/office/word/2016/wordml/cid" xmlns:w16="http://schemas.microsoft.com/office/word/2018/wordml" xmlns:w16sdtdh="http://schemas.microsoft.com/office/word/2020/wordml/sdtdatahash" xmlns:w16se="http://schemas.microsoft.com/office/word/2015/wordml/symex" xmlns:wpg="http://schemas.microsoft.com/office/word/2010/wordprocessingGroup" xmlns:wpi="http://schemas.microsoft.com/office/word/2010/wordprocessingInk" xmlns:wne="http://schemas.microsoft.com/office/word/2006/wordml" xmlns:wps="http://schemas.microsoft.com/office/word/2010/wordprocessingShape" mc:Ignorable="w14 w15 w16se w16cid w16 w16cex w16sdtdh wp14">
-  <w:background w:color="E7F3FD"/>
+  <w:background w:color="EAF1DD" w:themeColor="accent3" w:themeTint="33"/>
   <w:body>
     <w:p>
       <w:pPr>
@@ -706,7 +706,7 @@
         </w:rPr>
         <w:tab/>
       </w:r>
-      <w:hyperlink r:id="rId7" w:history="1">
+      <w:hyperlink r:id="rId8" w:history="1">
         <w:r>
           <w:rPr>
             <w:rStyle w:val="Hyperlink"/>
@@ -820,7 +820,7 @@
         </w:rPr>
         <w:tab/>
       </w:r>
-      <w:hyperlink r:id="rId8" w:history="1">
+      <w:hyperlink r:id="rId9" w:history="1">
         <w:r>
           <w:rPr>
             <w:rStyle w:val="Hyperlink"/>
@@ -879,8 +879,133 @@
           <w:color w:val="000000" w:themeColor="text1"/>
           <w:sz w:val="24"/>
           <w:szCs w:val="24"/>
-        </w:rPr>
-      </w:pPr>
+          <w:u w:val="none"/>
+        </w:rPr>
+      </w:pPr>
+    </w:p>
+    <w:p>
+      <w:pPr>
+        <w:tabs>
+          <w:tab w:val="left" w:pos="2160"/>
+        </w:tabs>
+        <w:rPr>
+          <w:rStyle w:val="Hyperlink"/>
+          <w:rFonts w:ascii="Arial" w:hAnsi="Arial" w:cs="Arial"/>
+          <w:color w:val="000000" w:themeColor="text1"/>
+          <w:sz w:val="24"/>
+          <w:szCs w:val="24"/>
+          <w:u w:val="none"/>
+        </w:rPr>
+      </w:pPr>
+      <w:r>
+        <w:rPr>
+          <w:rStyle w:val="Hyperlink"/>
+          <w:rFonts w:ascii="Arial" w:hAnsi="Arial" w:cs="Arial"/>
+          <w:color w:val="000000" w:themeColor="text1"/>
+          <w:sz w:val="24"/>
+          <w:szCs w:val="24"/>
+          <w:u w:val="none"/>
+        </w:rPr>
+        <w:t>course website:</w:t>
+      </w:r>
+      <w:r>
+        <w:rPr>
+          <w:rStyle w:val="Hyperlink"/>
+          <w:rFonts w:ascii="Arial" w:hAnsi="Arial" w:cs="Arial"/>
+          <w:color w:val="000000" w:themeColor="text1"/>
+          <w:sz w:val="24"/>
+          <w:szCs w:val="24"/>
+          <w:u w:val="none"/>
+        </w:rPr>
+        <w:tab/>
+      </w:r>
+      <w:hyperlink r:id="rId10" w:history="1">
+        <w:r>
+          <w:rPr>
+            <w:rStyle w:val="Hyperlink"/>
+            <w:rFonts w:ascii="Arial" w:hAnsi="Arial" w:cs="Arial"/>
+            <w:sz w:val="24"/>
+            <w:szCs w:val="24"/>
+          </w:rPr>
+          <w:t>https://github.com/dfict/MUSIC-CODE-INTERACTIVITY</w:t>
+        </w:r>
+      </w:hyperlink>
+    </w:p>
+    <w:p>
+      <w:pPr>
+        <w:rPr>
+          <w:rFonts w:ascii="Arial" w:hAnsi="Arial" w:cs="Arial"/>
+          <w:bCs/>
+          <w:i/>
+          <w:iCs/>
+          <w:color w:val="000000" w:themeColor="text1"/>
+          <w:sz w:val="24"/>
+          <w:szCs w:val="24"/>
+        </w:rPr>
+      </w:pPr>
+      <w:r>
+        <w:rPr>
+          <w:rFonts w:ascii="Arial" w:hAnsi="Arial" w:cs="Arial"/>
+          <w:bCs/>
+          <w:i/>
+          <w:iCs/>
+          <w:color w:val="000000" w:themeColor="text1"/>
+          <w:sz w:val="24"/>
+          <w:szCs w:val="24"/>
+        </w:rPr>
+        <w:tab/>
+      </w:r>
+      <w:r>
+        <w:rPr>
+          <w:rFonts w:ascii="Arial" w:hAnsi="Arial" w:cs="Arial"/>
+          <w:bCs/>
+          <w:i/>
+          <w:iCs/>
+          <w:color w:val="000000" w:themeColor="text1"/>
+          <w:sz w:val="24"/>
+          <w:szCs w:val="24"/>
+        </w:rPr>
+        <w:tab/>
+      </w:r>
+      <w:r>
+        <w:rPr>
+          <w:rFonts w:ascii="Arial" w:hAnsi="Arial" w:cs="Arial"/>
+          <w:bCs/>
+          <w:i/>
+          <w:iCs/>
+          <w:color w:val="000000" w:themeColor="text1"/>
+          <w:sz w:val="24"/>
+          <w:szCs w:val="24"/>
+        </w:rPr>
+        <w:tab/>
+        <w:t xml:space="preserve">always refer here first for </w:t>
+      </w:r>
+      <w:proofErr w:type="gramStart"/>
+      <w:r>
+        <w:rPr>
+          <w:rFonts w:ascii="Arial" w:hAnsi="Arial" w:cs="Arial"/>
+          <w:bCs/>
+          <w:i/>
+          <w:iCs/>
+          <w:color w:val="000000" w:themeColor="text1"/>
+          <w:sz w:val="24"/>
+          <w:szCs w:val="24"/>
+        </w:rPr>
+        <w:t>up to date</w:t>
+      </w:r>
+      <w:proofErr w:type="gramEnd"/>
+      <w:r>
+        <w:rPr>
+          <w:rFonts w:ascii="Arial" w:hAnsi="Arial" w:cs="Arial"/>
+          <w:bCs/>
+          <w:i/>
+          <w:iCs/>
+          <w:color w:val="000000" w:themeColor="text1"/>
+          <w:sz w:val="24"/>
+          <w:szCs w:val="24"/>
+        </w:rPr>
+        <w:t xml:space="preserve"> information on the syllabus!</w:t>
+      </w:r>
     </w:p>
     <w:p>
       <w:pPr>
@@ -1035,7 +1160,7 @@
         </w:rPr>
         <w:t xml:space="preserve">, A Gentle Introduction to Supercollider </w:t>
       </w:r>
-      <w:hyperlink r:id="rId9" w:history="1">
+      <w:hyperlink r:id="rId11" w:history="1">
         <w:r>
           <w:rPr>
             <w:rStyle w:val="Hyperlink"/>
@@ -1099,303 +1224,67 @@
         </w:tabs>
         <w:ind w:left="2880" w:hanging="2880"/>
         <w:rPr>
-          <w:rFonts w:ascii="Arial" w:hAnsi="Arial" w:cs="Arial"/>
-          <w:sz w:val="24"/>
-          <w:szCs w:val="24"/>
-        </w:rPr>
-      </w:pPr>
-      <w:r>
-        <w:rPr>
           <w:rFonts w:ascii="Arial" w:eastAsia="Times New Roman" w:hAnsi="Arial" w:cs="Arial"/>
           <w:color w:val="000000"/>
           <w:sz w:val="24"/>
           <w:szCs w:val="24"/>
         </w:rPr>
-        <w:t>Software</w:t>
-      </w:r>
-      <w:r>
-        <w:rPr>
-          <w:rFonts w:ascii="Arial" w:eastAsia="Times New Roman" w:hAnsi="Arial" w:cs="Arial"/>
-          <w:b/>
-          <w:bCs/>
-          <w:color w:val="000000"/>
-          <w:sz w:val="24"/>
-          <w:szCs w:val="24"/>
-        </w:rPr>
-        <w:t xml:space="preserve"> </w:t>
-      </w:r>
-      <w:r>
-        <w:rPr>
-          <w:rFonts w:ascii="Arial" w:eastAsia="Times New Roman" w:hAnsi="Arial" w:cs="Arial"/>
-          <w:b/>
-          <w:bCs/>
-          <w:color w:val="000000"/>
-          <w:sz w:val="24"/>
-          <w:szCs w:val="24"/>
-        </w:rPr>
-        <w:tab/>
-      </w:r>
-      <w:r>
-        <w:rPr>
-          <w:rFonts w:ascii="Arial" w:eastAsia="Times New Roman" w:hAnsi="Arial" w:cs="Arial"/>
-          <w:b/>
-          <w:bCs/>
-          <w:color w:val="000000"/>
-          <w:sz w:val="24"/>
-          <w:szCs w:val="24"/>
-        </w:rPr>
-        <w:t>Max</w:t>
-      </w:r>
-    </w:p>
-    <w:p>
-      <w:pPr>
-        <w:ind w:left="1440" w:firstLine="720"/>
+      </w:pPr>
+      <w:r>
         <w:rPr>
           <w:rFonts w:ascii="Arial" w:eastAsia="Times New Roman" w:hAnsi="Arial" w:cs="Arial"/>
           <w:color w:val="000000"/>
           <w:sz w:val="24"/>
           <w:szCs w:val="24"/>
         </w:rPr>
-      </w:pPr>
-      <w:hyperlink r:id="rId10" w:history="1">
-        <w:r>
-          <w:rPr>
-            <w:rStyle w:val="Hyperlink"/>
-            <w:rFonts w:ascii="Arial" w:eastAsia="Times New Roman" w:hAnsi="Arial" w:cs="Arial"/>
-            <w:sz w:val="24"/>
-            <w:szCs w:val="24"/>
-          </w:rPr>
-          <w:t>https://cycling74.com/</w:t>
-        </w:r>
-      </w:hyperlink>
-    </w:p>
-    <w:p>
-      <w:pPr>
-        <w:ind w:left="2160"/>
+        <w:lastRenderedPageBreak/>
+        <w:t>Software</w:t>
+      </w:r>
+      <w:r>
+        <w:rPr>
+          <w:rFonts w:ascii="Arial" w:eastAsia="Times New Roman" w:hAnsi="Arial" w:cs="Arial"/>
+          <w:b/>
+          <w:bCs/>
+          <w:color w:val="000000"/>
+          <w:sz w:val="24"/>
+          <w:szCs w:val="24"/>
+        </w:rPr>
+        <w:t xml:space="preserve"> </w:t>
+      </w:r>
+      <w:r>
         <w:rPr>
           <w:rFonts w:ascii="Arial" w:eastAsia="Times New Roman" w:hAnsi="Arial" w:cs="Arial"/>
           <w:color w:val="000000"/>
           <w:sz w:val="24"/>
           <w:szCs w:val="24"/>
         </w:rPr>
-      </w:pPr>
+        <w:tab/>
+      </w:r>
       <w:r>
         <w:rPr>
           <w:rFonts w:ascii="Arial" w:eastAsia="Times New Roman" w:hAnsi="Arial" w:cs="Arial"/>
+          <w:b/>
+          <w:bCs/>
           <w:color w:val="000000"/>
           <w:sz w:val="24"/>
           <w:szCs w:val="24"/>
         </w:rPr>
-        <w:lastRenderedPageBreak/>
-        <w:t>Max is an object-oriented programming language that makes easy prototyping of sound environments/instruments accessible without needing to learn to code on levels like JS or C. It is a type of coding language in its own way, but the coding is done primarily with virtual representations of wires. It’s very fun and many of my class demos will get you excited about what’s possible—download it and see what you can get working off the bat! </w:t>
-      </w:r>
-    </w:p>
-    <w:p>
-      <w:pPr>
-        <w:ind w:left="2160"/>
+        <w:t>Supercollider</w:t>
+      </w:r>
+    </w:p>
+    <w:p>
+      <w:pPr>
+        <w:ind w:left="1440" w:firstLine="720"/>
         <w:rPr>
           <w:rFonts w:ascii="Arial" w:eastAsia="Times New Roman" w:hAnsi="Arial" w:cs="Arial"/>
-          <w:i/>
-          <w:iCs/>
+          <w:b/>
+          <w:bCs/>
           <w:color w:val="000000"/>
           <w:sz w:val="24"/>
           <w:szCs w:val="24"/>
         </w:rPr>
       </w:pPr>
-      <w:r>
-        <w:rPr>
-          <w:rFonts w:ascii="Arial" w:eastAsia="Times New Roman" w:hAnsi="Arial" w:cs="Arial"/>
-          <w:i/>
-          <w:iCs/>
-          <w:color w:val="000000"/>
-          <w:sz w:val="24"/>
-          <w:szCs w:val="24"/>
-        </w:rPr>
-        <w:t>Note: you can try Max for free for 30 days, and thereafter you’ll need to purchase it, or sign up for a monthly or yearly student subscription. It is affordable. Conn College has Max on every machine in the computer lab!</w:t>
-      </w:r>
-    </w:p>
-    <w:p>
-      <w:pPr>
-        <w:ind w:left="2160"/>
-        <w:rPr>
-          <w:rFonts w:ascii="Arial" w:eastAsia="Times New Roman" w:hAnsi="Arial" w:cs="Arial"/>
-          <w:b/>
-          <w:iCs/>
-          <w:color w:val="000000"/>
-          <w:sz w:val="24"/>
-          <w:szCs w:val="24"/>
-        </w:rPr>
-      </w:pPr>
-      <w:r>
-        <w:rPr>
-          <w:rFonts w:ascii="Arial" w:eastAsia="Times New Roman" w:hAnsi="Arial" w:cs="Arial"/>
-          <w:b/>
-          <w:iCs/>
-          <w:color w:val="000000"/>
-          <w:sz w:val="24"/>
-          <w:szCs w:val="24"/>
-        </w:rPr>
-        <w:t xml:space="preserve">Max comes with an extensive body of educational materials, tutorials, help files, and project examples that can easily be copy/pasted into your own sketches. </w:t>
-      </w:r>
-      <w:r>
-        <w:rPr>
-          <w:rFonts w:ascii="Arial" w:eastAsia="Times New Roman" w:hAnsi="Arial" w:cs="Arial"/>
-          <w:iCs/>
-          <w:color w:val="000000"/>
-          <w:sz w:val="24"/>
-          <w:szCs w:val="24"/>
-          <w:u w:val="single"/>
-        </w:rPr>
-        <w:t>Students will be expected to read and study Max / MSP tutorials on their own and learn the syntax of the software throughout the course of the semester!</w:t>
-      </w:r>
-    </w:p>
-    <w:p>
-      <w:pPr>
-        <w:ind w:left="2160"/>
-        <w:rPr>
-          <w:rFonts w:ascii="Arial" w:eastAsia="Times New Roman" w:hAnsi="Arial" w:cs="Arial"/>
-          <w:b/>
-          <w:iCs/>
-          <w:color w:val="000000"/>
-          <w:sz w:val="24"/>
-          <w:szCs w:val="24"/>
-        </w:rPr>
-      </w:pPr>
-      <w:r>
-        <w:rPr>
-          <w:rFonts w:ascii="Arial" w:eastAsia="Times New Roman" w:hAnsi="Arial" w:cs="Arial"/>
-          <w:b/>
-          <w:iCs/>
-          <w:color w:val="000000"/>
-          <w:sz w:val="24"/>
-          <w:szCs w:val="24"/>
-        </w:rPr>
-        <w:t>Enter the MAX file browser and search:</w:t>
-      </w:r>
-    </w:p>
-    <w:p>
-      <w:pPr>
-        <w:ind w:left="2160"/>
-        <w:rPr>
-          <w:rFonts w:ascii="Arial" w:eastAsia="Times New Roman" w:hAnsi="Arial" w:cs="Arial"/>
-          <w:b/>
-          <w:iCs/>
-          <w:color w:val="000000"/>
-          <w:sz w:val="24"/>
-          <w:szCs w:val="24"/>
-        </w:rPr>
-      </w:pPr>
-      <w:proofErr w:type="spellStart"/>
-      <w:r>
-        <w:rPr>
-          <w:rFonts w:ascii="Arial" w:eastAsia="Times New Roman" w:hAnsi="Arial" w:cs="Arial"/>
-          <w:b/>
-          <w:iCs/>
-          <w:color w:val="000000"/>
-          <w:sz w:val="24"/>
-          <w:szCs w:val="24"/>
-        </w:rPr>
-        <w:t>collection:"Tutorials</w:t>
-      </w:r>
-      <w:proofErr w:type="spellEnd"/>
-      <w:r>
-        <w:rPr>
-          <w:rFonts w:ascii="Arial" w:eastAsia="Times New Roman" w:hAnsi="Arial" w:cs="Arial"/>
-          <w:b/>
-          <w:iCs/>
-          <w:color w:val="000000"/>
-          <w:sz w:val="24"/>
-          <w:szCs w:val="24"/>
-        </w:rPr>
-        <w:t>/Max Tutorials@cycling74"</w:t>
-      </w:r>
-    </w:p>
-    <w:p>
-      <w:pPr>
-        <w:ind w:left="2160"/>
-        <w:rPr>
-          <w:rFonts w:ascii="Arial" w:eastAsia="Times New Roman" w:hAnsi="Arial" w:cs="Arial"/>
-          <w:b/>
-          <w:iCs/>
-          <w:color w:val="000000"/>
-          <w:sz w:val="24"/>
-          <w:szCs w:val="24"/>
-        </w:rPr>
-      </w:pPr>
-      <w:proofErr w:type="spellStart"/>
-      <w:r>
-        <w:rPr>
-          <w:rFonts w:ascii="Arial" w:eastAsia="Times New Roman" w:hAnsi="Arial" w:cs="Arial"/>
-          <w:b/>
-          <w:iCs/>
-          <w:color w:val="000000"/>
-          <w:sz w:val="24"/>
-          <w:szCs w:val="24"/>
-        </w:rPr>
-        <w:t>collection:"Tutorials</w:t>
-      </w:r>
-      <w:proofErr w:type="spellEnd"/>
-      <w:r>
-        <w:rPr>
-          <w:rFonts w:ascii="Arial" w:eastAsia="Times New Roman" w:hAnsi="Arial" w:cs="Arial"/>
-          <w:b/>
-          <w:iCs/>
-          <w:color w:val="000000"/>
-          <w:sz w:val="24"/>
-          <w:szCs w:val="24"/>
-        </w:rPr>
-        <w:t>/MSP Tutorials@cycling74"</w:t>
-      </w:r>
-    </w:p>
-    <w:p>
-      <w:pPr>
-        <w:rPr>
-          <w:rFonts w:ascii="Arial" w:eastAsia="Times New Roman" w:hAnsi="Arial" w:cs="Arial"/>
-          <w:b/>
-          <w:bCs/>
-          <w:color w:val="000000"/>
-          <w:sz w:val="24"/>
-          <w:szCs w:val="24"/>
-        </w:rPr>
-      </w:pPr>
-    </w:p>
-    <w:p>
-      <w:pPr>
-        <w:ind w:left="1440" w:firstLine="720"/>
-        <w:rPr>
-          <w:rFonts w:ascii="Arial" w:eastAsia="Times New Roman" w:hAnsi="Arial" w:cs="Arial"/>
-          <w:b/>
-          <w:bCs/>
-          <w:color w:val="000000"/>
-          <w:sz w:val="24"/>
-          <w:szCs w:val="24"/>
-        </w:rPr>
-      </w:pPr>
-      <w:r>
-        <w:rPr>
-          <w:rFonts w:ascii="Arial" w:eastAsia="Times New Roman" w:hAnsi="Arial" w:cs="Arial"/>
-          <w:b/>
-          <w:bCs/>
-          <w:color w:val="000000"/>
-          <w:sz w:val="24"/>
-          <w:szCs w:val="24"/>
-        </w:rPr>
-        <w:t>Supercollider</w:t>
-      </w:r>
-    </w:p>
-    <w:p>
-      <w:pPr>
-        <w:ind w:left="1440" w:firstLine="720"/>
-        <w:rPr>
-          <w:rFonts w:ascii="Arial" w:eastAsia="Times New Roman" w:hAnsi="Arial" w:cs="Arial"/>
-          <w:b/>
-          <w:bCs/>
-          <w:color w:val="000000"/>
-          <w:sz w:val="24"/>
-          <w:szCs w:val="24"/>
-        </w:rPr>
-      </w:pPr>
-      <w:hyperlink r:id="rId11" w:history="1">
+      <w:hyperlink r:id="rId12" w:history="1">
         <w:r>
           <w:rPr>
             <w:rStyle w:val="Hyperlink"/>
@@ -1488,7 +1377,7 @@
           <w:szCs w:val="24"/>
         </w:rPr>
       </w:pPr>
-      <w:hyperlink r:id="rId12" w:history="1">
+      <w:hyperlink r:id="rId13" w:history="1">
         <w:r>
           <w:rPr>
             <w:rStyle w:val="Hyperlink"/>
@@ -1562,7 +1451,7 @@
           <w:szCs w:val="24"/>
         </w:rPr>
       </w:pPr>
-      <w:hyperlink r:id="rId13" w:history="1">
+      <w:hyperlink r:id="rId14" w:history="1">
         <w:r>
           <w:rPr>
             <w:rStyle w:val="Hyperlink"/>
@@ -1683,7 +1572,7 @@
           <w:szCs w:val="24"/>
         </w:rPr>
       </w:pPr>
-      <w:hyperlink r:id="rId14" w:history="1">
+      <w:hyperlink r:id="rId15" w:history="1">
         <w:r>
           <w:rPr>
             <w:rStyle w:val="Hyperlink"/>
@@ -1718,7 +1607,6 @@
           <w:sz w:val="24"/>
           <w:szCs w:val="24"/>
         </w:rPr>
-        <w:lastRenderedPageBreak/>
         <w:t>Csound</w:t>
       </w:r>
       <w:proofErr w:type="spellEnd"/>
@@ -1736,7 +1624,7 @@
           <w:szCs w:val="24"/>
         </w:rPr>
       </w:pPr>
-      <w:hyperlink r:id="rId15" w:history="1">
+      <w:hyperlink r:id="rId16" w:history="1">
         <w:r>
           <w:rPr>
             <w:rStyle w:val="Hyperlink"/>
@@ -1799,15 +1687,17 @@
           <w:szCs w:val="24"/>
         </w:rPr>
       </w:pPr>
-      <w:r>
-        <w:rPr>
-          <w:rFonts w:ascii="Arial" w:eastAsia="Times New Roman" w:hAnsi="Arial" w:cs="Arial"/>
-          <w:color w:val="000000" w:themeColor="text1"/>
-          <w:sz w:val="24"/>
-          <w:szCs w:val="24"/>
-        </w:rPr>
-        <w:t>Hardware coding 101!</w:t>
-      </w:r>
+      <w:hyperlink r:id="rId17" w:history="1">
+        <w:r>
+          <w:rPr>
+            <w:rStyle w:val="Hyperlink"/>
+            <w:rFonts w:ascii="Arial" w:eastAsia="Times New Roman" w:hAnsi="Arial" w:cs="Arial"/>
+            <w:sz w:val="24"/>
+            <w:szCs w:val="24"/>
+          </w:rPr>
+          <w:t>https://www.arduino.cc/</w:t>
+        </w:r>
+      </w:hyperlink>
     </w:p>
     <w:p>
       <w:pPr>
@@ -1820,6 +1710,24 @@
           <w:szCs w:val="24"/>
         </w:rPr>
       </w:pPr>
+      <w:r>
+        <w:rPr>
+          <w:rFonts w:ascii="Arial" w:eastAsia="Times New Roman" w:hAnsi="Arial" w:cs="Arial"/>
+          <w:color w:val="000000" w:themeColor="text1"/>
+          <w:sz w:val="24"/>
+          <w:szCs w:val="24"/>
+        </w:rPr>
+        <w:t>Hardware coding 101!</w:t>
+      </w:r>
+      <w:r>
+        <w:rPr>
+          <w:rFonts w:ascii="Arial" w:eastAsia="Times New Roman" w:hAnsi="Arial" w:cs="Arial"/>
+          <w:color w:val="000000" w:themeColor="text1"/>
+          <w:sz w:val="24"/>
+          <w:szCs w:val="24"/>
+        </w:rPr>
+        <w:t xml:space="preserve"> Arduino is a basic way to interface with sensors, LEDs, motors, electronic components, to make physical changes in the real world</w:t>
+      </w:r>
     </w:p>
     <w:p>
       <w:pPr>
@@ -1827,14 +1735,16 @@
         <w:ind w:left="2160"/>
         <w:rPr>
           <w:rFonts w:ascii="Arial" w:eastAsia="Times New Roman" w:hAnsi="Arial" w:cs="Arial"/>
-          <w:b/>
-          <w:bCs/>
-          <w:color w:val="000000" w:themeColor="text1"/>
-          <w:sz w:val="24"/>
-          <w:szCs w:val="24"/>
-        </w:rPr>
-      </w:pPr>
-      <w:r>
+          <w:color w:val="000000" w:themeColor="text1"/>
+          <w:sz w:val="24"/>
+          <w:szCs w:val="24"/>
+        </w:rPr>
+      </w:pPr>
+    </w:p>
+    <w:p>
+      <w:pPr>
+        <w:spacing w:line="240" w:lineRule="auto"/>
+        <w:ind w:left="2160"/>
         <w:rPr>
           <w:rFonts w:ascii="Arial" w:eastAsia="Times New Roman" w:hAnsi="Arial" w:cs="Arial"/>
           <w:b/>
@@ -1843,12 +1753,23 @@
           <w:sz w:val="24"/>
           <w:szCs w:val="24"/>
         </w:rPr>
+      </w:pPr>
+      <w:r>
+        <w:rPr>
+          <w:rFonts w:ascii="Arial" w:eastAsia="Times New Roman" w:hAnsi="Arial" w:cs="Arial"/>
+          <w:b/>
+          <w:bCs/>
+          <w:color w:val="000000" w:themeColor="text1"/>
+          <w:sz w:val="24"/>
+          <w:szCs w:val="24"/>
+        </w:rPr>
         <w:t>P5JS</w:t>
       </w:r>
     </w:p>
     <w:p>
       <w:pPr>
         <w:spacing w:line="240" w:lineRule="auto"/>
+        <w:ind w:left="2160"/>
         <w:rPr>
           <w:rFonts w:ascii="Arial" w:eastAsia="Times New Roman" w:hAnsi="Arial" w:cs="Arial"/>
           <w:color w:val="000000" w:themeColor="text1"/>
@@ -1856,24 +1777,52 @@
           <w:szCs w:val="24"/>
         </w:rPr>
       </w:pPr>
-      <w:r>
+      <w:hyperlink r:id="rId18" w:history="1">
+        <w:r>
+          <w:rPr>
+            <w:rStyle w:val="Hyperlink"/>
+            <w:rFonts w:ascii="Arial" w:eastAsia="Times New Roman" w:hAnsi="Arial" w:cs="Arial"/>
+            <w:sz w:val="24"/>
+            <w:szCs w:val="24"/>
+          </w:rPr>
+          <w:t>https://p5js.org/about/</w:t>
+        </w:r>
+      </w:hyperlink>
+    </w:p>
+    <w:p>
+      <w:pPr>
+        <w:spacing w:line="240" w:lineRule="auto"/>
+        <w:ind w:left="2160"/>
         <w:rPr>
           <w:rFonts w:ascii="Arial" w:eastAsia="Times New Roman" w:hAnsi="Arial" w:cs="Arial"/>
           <w:color w:val="000000" w:themeColor="text1"/>
           <w:sz w:val="24"/>
           <w:szCs w:val="24"/>
         </w:rPr>
-        <w:tab/>
-      </w:r>
-      <w:r>
+      </w:pPr>
+      <w:hyperlink r:id="rId19" w:history="1">
+        <w:r>
+          <w:rPr>
+            <w:rStyle w:val="Hyperlink"/>
+            <w:rFonts w:ascii="Arial" w:eastAsia="Times New Roman" w:hAnsi="Arial" w:cs="Arial"/>
+            <w:sz w:val="24"/>
+            <w:szCs w:val="24"/>
+          </w:rPr>
+          <w:t>https://p5js.org/reference/p5.sound/</w:t>
+        </w:r>
+      </w:hyperlink>
+    </w:p>
+    <w:p>
+      <w:pPr>
+        <w:spacing w:line="240" w:lineRule="auto"/>
+        <w:ind w:left="2160"/>
         <w:rPr>
           <w:rFonts w:ascii="Arial" w:eastAsia="Times New Roman" w:hAnsi="Arial" w:cs="Arial"/>
           <w:color w:val="000000" w:themeColor="text1"/>
           <w:sz w:val="24"/>
           <w:szCs w:val="24"/>
         </w:rPr>
-        <w:tab/>
-      </w:r>
+      </w:pPr>
       <w:r>
         <w:rPr>
           <w:rFonts w:ascii="Arial" w:eastAsia="Times New Roman" w:hAnsi="Arial" w:cs="Arial"/>
@@ -1881,8 +1830,173 @@
           <w:sz w:val="24"/>
           <w:szCs w:val="24"/>
         </w:rPr>
-        <w:tab/>
         <w:t>P5js is the modern update of processing</w:t>
+      </w:r>
+      <w:r>
+        <w:rPr>
+          <w:rFonts w:ascii="Arial" w:eastAsia="Times New Roman" w:hAnsi="Arial" w:cs="Arial"/>
+          <w:color w:val="000000" w:themeColor="text1"/>
+          <w:sz w:val="24"/>
+          <w:szCs w:val="24"/>
+        </w:rPr>
+        <w:t>,</w:t>
+      </w:r>
+      <w:r>
+        <w:rPr>
+          <w:rFonts w:ascii="Arial" w:eastAsia="Times New Roman" w:hAnsi="Arial" w:cs="Arial"/>
+          <w:color w:val="000000" w:themeColor="text1"/>
+          <w:sz w:val="24"/>
+          <w:szCs w:val="24"/>
+        </w:rPr>
+        <w:t xml:space="preserve"> which was a </w:t>
+      </w:r>
+      <w:proofErr w:type="gramStart"/>
+      <w:r>
+        <w:rPr>
+          <w:rFonts w:ascii="Arial" w:eastAsia="Times New Roman" w:hAnsi="Arial" w:cs="Arial"/>
+          <w:color w:val="000000" w:themeColor="text1"/>
+          <w:sz w:val="24"/>
+          <w:szCs w:val="24"/>
+        </w:rPr>
+        <w:t>java based</w:t>
+      </w:r>
+      <w:proofErr w:type="gramEnd"/>
+      <w:r>
+        <w:rPr>
+          <w:rFonts w:ascii="Arial" w:eastAsia="Times New Roman" w:hAnsi="Arial" w:cs="Arial"/>
+          <w:color w:val="000000" w:themeColor="text1"/>
+          <w:sz w:val="24"/>
+          <w:szCs w:val="24"/>
+        </w:rPr>
+        <w:t xml:space="preserve"> language with similarities to C.</w:t>
+      </w:r>
+    </w:p>
+    <w:p>
+      <w:pPr>
+        <w:spacing w:line="240" w:lineRule="auto"/>
+        <w:ind w:left="2160"/>
+        <w:rPr>
+          <w:rFonts w:ascii="Arial" w:eastAsia="Times New Roman" w:hAnsi="Arial" w:cs="Arial"/>
+          <w:color w:val="000000" w:themeColor="text1"/>
+          <w:sz w:val="24"/>
+          <w:szCs w:val="24"/>
+        </w:rPr>
+      </w:pPr>
+      <w:r>
+        <w:rPr>
+          <w:rFonts w:ascii="Arial" w:eastAsia="Times New Roman" w:hAnsi="Arial" w:cs="Arial"/>
+          <w:color w:val="000000" w:themeColor="text1"/>
+          <w:sz w:val="24"/>
+          <w:szCs w:val="24"/>
+        </w:rPr>
+        <w:t>“</w:t>
+      </w:r>
+      <w:r>
+        <w:rPr>
+          <w:rFonts w:ascii="Arial" w:eastAsia="Times New Roman" w:hAnsi="Arial" w:cs="Arial"/>
+          <w:color w:val="000000" w:themeColor="text1"/>
+          <w:sz w:val="24"/>
+          <w:szCs w:val="24"/>
+        </w:rPr>
+        <w:t>p5.js is a friendly tool for learning to code and make art. It is a free and open-source JavaScript library built by an inclusive, nurturing community. p5.js welcomes artists, designers, beginners, educators, and anyone else!</w:t>
+      </w:r>
+      <w:r>
+        <w:rPr>
+          <w:rFonts w:ascii="Arial" w:eastAsia="Times New Roman" w:hAnsi="Arial" w:cs="Arial"/>
+          <w:color w:val="000000" w:themeColor="text1"/>
+          <w:sz w:val="24"/>
+          <w:szCs w:val="24"/>
+        </w:rPr>
+        <w:t>”</w:t>
+      </w:r>
+    </w:p>
+    <w:p>
+      <w:pPr>
+        <w:spacing w:line="240" w:lineRule="auto"/>
+        <w:ind w:left="2160"/>
+        <w:rPr>
+          <w:rFonts w:ascii="Arial" w:eastAsia="Times New Roman" w:hAnsi="Arial" w:cs="Arial"/>
+          <w:color w:val="000000" w:themeColor="text1"/>
+          <w:sz w:val="24"/>
+          <w:szCs w:val="24"/>
+        </w:rPr>
+      </w:pPr>
+      <w:r>
+        <w:rPr>
+          <w:rFonts w:ascii="Arial" w:eastAsia="Times New Roman" w:hAnsi="Arial" w:cs="Arial"/>
+          <w:color w:val="000000" w:themeColor="text1"/>
+          <w:sz w:val="24"/>
+          <w:szCs w:val="24"/>
+        </w:rPr>
+        <w:t>P5js runs in the browser and doesn’t need to compile.</w:t>
+      </w:r>
+    </w:p>
+    <w:p>
+      <w:pPr>
+        <w:spacing w:line="240" w:lineRule="auto"/>
+        <w:ind w:left="2160"/>
+        <w:rPr>
+          <w:rFonts w:ascii="Arial" w:eastAsia="Times New Roman" w:hAnsi="Arial" w:cs="Arial"/>
+          <w:color w:val="000000" w:themeColor="text1"/>
+          <w:sz w:val="24"/>
+          <w:szCs w:val="24"/>
+        </w:rPr>
+      </w:pPr>
+      <w:r>
+        <w:rPr>
+          <w:rFonts w:ascii="Arial" w:eastAsia="Times New Roman" w:hAnsi="Arial" w:cs="Arial"/>
+          <w:color w:val="000000" w:themeColor="text1"/>
+          <w:sz w:val="24"/>
+          <w:szCs w:val="24"/>
+        </w:rPr>
+        <w:t>P5 sound library e</w:t>
+      </w:r>
+      <w:r>
+        <w:rPr>
+          <w:rFonts w:ascii="Arial" w:eastAsia="Times New Roman" w:hAnsi="Arial" w:cs="Arial"/>
+          <w:color w:val="000000" w:themeColor="text1"/>
+          <w:sz w:val="24"/>
+          <w:szCs w:val="24"/>
+        </w:rPr>
+        <w:t>xtend</w:t>
+      </w:r>
+      <w:r>
+        <w:rPr>
+          <w:rFonts w:ascii="Arial" w:eastAsia="Times New Roman" w:hAnsi="Arial" w:cs="Arial"/>
+          <w:color w:val="000000" w:themeColor="text1"/>
+          <w:sz w:val="24"/>
+          <w:szCs w:val="24"/>
+        </w:rPr>
+        <w:t>s</w:t>
+      </w:r>
+      <w:r>
+        <w:rPr>
+          <w:rFonts w:ascii="Arial" w:eastAsia="Times New Roman" w:hAnsi="Arial" w:cs="Arial"/>
+          <w:color w:val="000000" w:themeColor="text1"/>
+          <w:sz w:val="24"/>
+          <w:szCs w:val="24"/>
+        </w:rPr>
+        <w:t xml:space="preserve"> p5.js with Web Audio functionality including audio input, playback, </w:t>
+      </w:r>
+      <w:proofErr w:type="gramStart"/>
+      <w:r>
+        <w:rPr>
+          <w:rFonts w:ascii="Arial" w:eastAsia="Times New Roman" w:hAnsi="Arial" w:cs="Arial"/>
+          <w:color w:val="000000" w:themeColor="text1"/>
+          <w:sz w:val="24"/>
+          <w:szCs w:val="24"/>
+        </w:rPr>
+        <w:t>analysis</w:t>
+      </w:r>
+      <w:proofErr w:type="gramEnd"/>
+      <w:r>
+        <w:rPr>
+          <w:rFonts w:ascii="Arial" w:eastAsia="Times New Roman" w:hAnsi="Arial" w:cs="Arial"/>
+          <w:color w:val="000000" w:themeColor="text1"/>
+          <w:sz w:val="24"/>
+          <w:szCs w:val="24"/>
+        </w:rPr>
+        <w:t xml:space="preserve"> and synthesis.</w:t>
       </w:r>
     </w:p>
     <w:p>
@@ -1942,6 +2056,40 @@
         <w:tab/>
         <w:t>Sublime</w:t>
       </w:r>
+      <w:r>
+        <w:rPr>
+          <w:rFonts w:ascii="Arial" w:eastAsia="Times New Roman" w:hAnsi="Arial" w:cs="Arial"/>
+          <w:b/>
+          <w:bCs/>
+          <w:color w:val="000000" w:themeColor="text1"/>
+          <w:sz w:val="24"/>
+          <w:szCs w:val="24"/>
+        </w:rPr>
+        <w:t xml:space="preserve"> Text</w:t>
+      </w:r>
+    </w:p>
+    <w:p>
+      <w:pPr>
+        <w:spacing w:line="240" w:lineRule="auto"/>
+        <w:ind w:left="1440" w:firstLine="720"/>
+        <w:rPr>
+          <w:rFonts w:ascii="Arial" w:eastAsia="Times New Roman" w:hAnsi="Arial" w:cs="Arial"/>
+          <w:color w:val="000000" w:themeColor="text1"/>
+          <w:sz w:val="24"/>
+          <w:szCs w:val="24"/>
+        </w:rPr>
+      </w:pPr>
+      <w:hyperlink r:id="rId20" w:history="1">
+        <w:r>
+          <w:rPr>
+            <w:rStyle w:val="Hyperlink"/>
+            <w:rFonts w:ascii="Arial" w:eastAsia="Times New Roman" w:hAnsi="Arial" w:cs="Arial"/>
+            <w:sz w:val="24"/>
+            <w:szCs w:val="24"/>
+          </w:rPr>
+          <w:t>https://www.sublimetext.com/</w:t>
+        </w:r>
+      </w:hyperlink>
     </w:p>
     <w:p>
       <w:pPr>
@@ -1975,6 +2123,547 @@
         </w:tabs>
         <w:rPr>
           <w:rFonts w:ascii="Arial" w:hAnsi="Arial" w:cs="Arial"/>
+          <w:iCs/>
+          <w:color w:val="000000" w:themeColor="text1"/>
+          <w:sz w:val="24"/>
+          <w:szCs w:val="24"/>
+        </w:rPr>
+      </w:pPr>
+    </w:p>
+    <w:p>
+      <w:pPr>
+        <w:tabs>
+          <w:tab w:val="left" w:pos="2160"/>
+        </w:tabs>
+        <w:rPr>
+          <w:rFonts w:ascii="Arial" w:hAnsi="Arial" w:cs="Arial"/>
+          <w:b/>
+          <w:bCs/>
+          <w:iCs/>
+          <w:color w:val="000000" w:themeColor="text1"/>
+          <w:sz w:val="24"/>
+          <w:szCs w:val="24"/>
+        </w:rPr>
+      </w:pPr>
+      <w:r>
+        <w:rPr>
+          <w:rFonts w:ascii="Arial" w:hAnsi="Arial" w:cs="Arial"/>
+          <w:iCs/>
+          <w:color w:val="000000" w:themeColor="text1"/>
+          <w:sz w:val="24"/>
+          <w:szCs w:val="24"/>
+        </w:rPr>
+        <w:tab/>
+      </w:r>
+      <w:proofErr w:type="spellStart"/>
+      <w:r>
+        <w:rPr>
+          <w:rFonts w:ascii="Arial" w:hAnsi="Arial" w:cs="Arial"/>
+          <w:b/>
+          <w:bCs/>
+          <w:iCs/>
+          <w:color w:val="000000" w:themeColor="text1"/>
+          <w:sz w:val="24"/>
+          <w:szCs w:val="24"/>
+        </w:rPr>
+        <w:t>Github</w:t>
+      </w:r>
+      <w:proofErr w:type="spellEnd"/>
+    </w:p>
+    <w:p>
+      <w:pPr>
+        <w:tabs>
+          <w:tab w:val="left" w:pos="2160"/>
+        </w:tabs>
+        <w:rPr>
+          <w:rFonts w:ascii="Arial" w:hAnsi="Arial" w:cs="Arial"/>
+          <w:iCs/>
+          <w:color w:val="000000" w:themeColor="text1"/>
+          <w:sz w:val="24"/>
+          <w:szCs w:val="24"/>
+        </w:rPr>
+      </w:pPr>
+      <w:r>
+        <w:rPr>
+          <w:rFonts w:ascii="Arial" w:hAnsi="Arial" w:cs="Arial"/>
+          <w:b/>
+          <w:bCs/>
+          <w:iCs/>
+          <w:color w:val="000000" w:themeColor="text1"/>
+          <w:sz w:val="24"/>
+          <w:szCs w:val="24"/>
+        </w:rPr>
+        <w:tab/>
+      </w:r>
+      <w:r>
+        <w:rPr>
+          <w:rFonts w:ascii="Arial" w:hAnsi="Arial" w:cs="Arial"/>
+          <w:iCs/>
+          <w:color w:val="000000" w:themeColor="text1"/>
+          <w:sz w:val="24"/>
+          <w:szCs w:val="24"/>
+        </w:rPr>
+        <w:t xml:space="preserve">All homework </w:t>
+      </w:r>
+      <w:r>
+        <w:rPr>
+          <w:rFonts w:ascii="Arial" w:hAnsi="Arial" w:cs="Arial"/>
+          <w:iCs/>
+          <w:color w:val="000000" w:themeColor="text1"/>
+          <w:sz w:val="24"/>
+          <w:szCs w:val="24"/>
+        </w:rPr>
+        <w:t xml:space="preserve">assignments, course materials, </w:t>
+      </w:r>
+      <w:proofErr w:type="spellStart"/>
+      <w:r>
+        <w:rPr>
+          <w:rFonts w:ascii="Arial" w:hAnsi="Arial" w:cs="Arial"/>
+          <w:iCs/>
+          <w:color w:val="000000" w:themeColor="text1"/>
+          <w:sz w:val="24"/>
+          <w:szCs w:val="24"/>
+        </w:rPr>
+        <w:t>etc</w:t>
+      </w:r>
+      <w:proofErr w:type="spellEnd"/>
+      <w:r>
+        <w:rPr>
+          <w:rFonts w:ascii="Arial" w:hAnsi="Arial" w:cs="Arial"/>
+          <w:iCs/>
+          <w:color w:val="000000" w:themeColor="text1"/>
+          <w:sz w:val="24"/>
+          <w:szCs w:val="24"/>
+        </w:rPr>
+        <w:t xml:space="preserve"> will be on </w:t>
+      </w:r>
+      <w:proofErr w:type="spellStart"/>
+      <w:r>
+        <w:rPr>
+          <w:rFonts w:ascii="Arial" w:hAnsi="Arial" w:cs="Arial"/>
+          <w:iCs/>
+          <w:color w:val="000000" w:themeColor="text1"/>
+          <w:sz w:val="24"/>
+          <w:szCs w:val="24"/>
+        </w:rPr>
+        <w:t>github</w:t>
+      </w:r>
+      <w:proofErr w:type="spellEnd"/>
+      <w:r>
+        <w:rPr>
+          <w:rFonts w:ascii="Arial" w:hAnsi="Arial" w:cs="Arial"/>
+          <w:iCs/>
+          <w:color w:val="000000" w:themeColor="text1"/>
+          <w:sz w:val="24"/>
+          <w:szCs w:val="24"/>
+        </w:rPr>
+        <w:t xml:space="preserve">! </w:t>
+      </w:r>
+      <w:r>
+        <w:rPr>
+          <w:rFonts w:ascii="Arial" w:hAnsi="Arial" w:cs="Arial"/>
+          <w:iCs/>
+          <w:color w:val="000000" w:themeColor="text1"/>
+          <w:sz w:val="24"/>
+          <w:szCs w:val="24"/>
+        </w:rPr>
+        <w:tab/>
+      </w:r>
+    </w:p>
+    <w:p>
+      <w:pPr>
+        <w:tabs>
+          <w:tab w:val="left" w:pos="2160"/>
+        </w:tabs>
+        <w:ind w:left="2160"/>
+        <w:rPr>
+          <w:rFonts w:ascii="Arial" w:hAnsi="Arial" w:cs="Arial"/>
+          <w:iCs/>
+          <w:color w:val="000000" w:themeColor="text1"/>
+          <w:sz w:val="24"/>
+          <w:szCs w:val="24"/>
+        </w:rPr>
+      </w:pPr>
+      <w:r>
+        <w:rPr>
+          <w:rFonts w:ascii="Arial" w:hAnsi="Arial" w:cs="Arial"/>
+          <w:iCs/>
+          <w:color w:val="000000" w:themeColor="text1"/>
+          <w:sz w:val="24"/>
+          <w:szCs w:val="24"/>
+        </w:rPr>
+        <w:t xml:space="preserve">We won’t use </w:t>
+      </w:r>
+      <w:proofErr w:type="spellStart"/>
+      <w:r>
+        <w:rPr>
+          <w:rFonts w:ascii="Arial" w:hAnsi="Arial" w:cs="Arial"/>
+          <w:iCs/>
+          <w:color w:val="000000" w:themeColor="text1"/>
+          <w:sz w:val="24"/>
+          <w:szCs w:val="24"/>
+        </w:rPr>
+        <w:t>instructure</w:t>
+      </w:r>
+      <w:proofErr w:type="spellEnd"/>
+      <w:r>
+        <w:rPr>
+          <w:rFonts w:ascii="Arial" w:hAnsi="Arial" w:cs="Arial"/>
+          <w:iCs/>
+          <w:color w:val="000000" w:themeColor="text1"/>
+          <w:sz w:val="24"/>
+          <w:szCs w:val="24"/>
+        </w:rPr>
+        <w:t xml:space="preserve"> except to link </w:t>
+      </w:r>
+      <w:r>
+        <w:rPr>
+          <w:rFonts w:ascii="Arial" w:hAnsi="Arial" w:cs="Arial"/>
+          <w:iCs/>
+          <w:color w:val="000000" w:themeColor="text1"/>
+          <w:sz w:val="24"/>
+          <w:szCs w:val="24"/>
+        </w:rPr>
+        <w:t>your own submissions</w:t>
+      </w:r>
+      <w:r>
+        <w:rPr>
+          <w:rFonts w:ascii="Arial" w:hAnsi="Arial" w:cs="Arial"/>
+          <w:iCs/>
+          <w:color w:val="000000" w:themeColor="text1"/>
+          <w:sz w:val="24"/>
+          <w:szCs w:val="24"/>
+        </w:rPr>
+        <w:t xml:space="preserve"> </w:t>
+      </w:r>
+      <w:r>
+        <w:rPr>
+          <w:rFonts w:ascii="Arial" w:hAnsi="Arial" w:cs="Arial"/>
+          <w:iCs/>
+          <w:color w:val="000000" w:themeColor="text1"/>
+          <w:sz w:val="24"/>
+          <w:szCs w:val="24"/>
+        </w:rPr>
+        <w:t xml:space="preserve">as </w:t>
+      </w:r>
+      <w:r>
+        <w:rPr>
+          <w:rFonts w:ascii="Arial" w:hAnsi="Arial" w:cs="Arial"/>
+          <w:iCs/>
+          <w:color w:val="000000" w:themeColor="text1"/>
+          <w:sz w:val="24"/>
+          <w:szCs w:val="24"/>
+        </w:rPr>
+        <w:t>webpages</w:t>
+      </w:r>
+    </w:p>
+    <w:p>
+      <w:pPr>
+        <w:tabs>
+          <w:tab w:val="left" w:pos="2160"/>
+        </w:tabs>
+        <w:rPr>
+          <w:rFonts w:ascii="Arial" w:hAnsi="Arial" w:cs="Arial"/>
+          <w:iCs/>
+          <w:color w:val="000000" w:themeColor="text1"/>
+          <w:sz w:val="24"/>
+          <w:szCs w:val="24"/>
+        </w:rPr>
+      </w:pPr>
+      <w:r>
+        <w:rPr>
+          <w:rFonts w:ascii="Arial" w:hAnsi="Arial" w:cs="Arial"/>
+          <w:iCs/>
+          <w:color w:val="000000" w:themeColor="text1"/>
+          <w:sz w:val="24"/>
+          <w:szCs w:val="24"/>
+        </w:rPr>
+        <w:tab/>
+      </w:r>
+      <w:r>
+        <w:rPr>
+          <w:rFonts w:ascii="Arial" w:hAnsi="Arial" w:cs="Arial"/>
+          <w:iCs/>
+          <w:color w:val="000000" w:themeColor="text1"/>
+          <w:sz w:val="24"/>
+          <w:szCs w:val="24"/>
+        </w:rPr>
+        <w:t>Please make an account and fork the following:</w:t>
+      </w:r>
+      <w:r>
+        <w:rPr>
+          <w:rFonts w:ascii="Arial" w:hAnsi="Arial" w:cs="Arial"/>
+          <w:iCs/>
+          <w:color w:val="000000" w:themeColor="text1"/>
+          <w:sz w:val="24"/>
+          <w:szCs w:val="24"/>
+        </w:rPr>
+        <w:tab/>
+      </w:r>
+    </w:p>
+    <w:p>
+      <w:pPr>
+        <w:tabs>
+          <w:tab w:val="left" w:pos="2160"/>
+        </w:tabs>
+        <w:rPr>
+          <w:rFonts w:ascii="Arial" w:hAnsi="Arial" w:cs="Arial"/>
+          <w:iCs/>
+          <w:color w:val="000000" w:themeColor="text1"/>
+          <w:sz w:val="24"/>
+          <w:szCs w:val="24"/>
+        </w:rPr>
+      </w:pPr>
+      <w:r>
+        <w:rPr>
+          <w:rFonts w:ascii="Arial" w:hAnsi="Arial" w:cs="Arial"/>
+          <w:iCs/>
+          <w:color w:val="000000" w:themeColor="text1"/>
+          <w:sz w:val="24"/>
+          <w:szCs w:val="24"/>
+        </w:rPr>
+        <w:tab/>
+      </w:r>
+      <w:hyperlink r:id="rId21" w:history="1">
+        <w:r>
+          <w:rPr>
+            <w:rStyle w:val="Hyperlink"/>
+            <w:rFonts w:ascii="Arial" w:hAnsi="Arial" w:cs="Arial"/>
+            <w:iCs/>
+            <w:sz w:val="24"/>
+            <w:szCs w:val="24"/>
+          </w:rPr>
+          <w:t>https://github.com/dfict/MUSIC-CODE-INTERACTIVITY</w:t>
+        </w:r>
+      </w:hyperlink>
+    </w:p>
+    <w:p>
+      <w:pPr>
+        <w:tabs>
+          <w:tab w:val="left" w:pos="2160"/>
+        </w:tabs>
+        <w:rPr>
+          <w:rFonts w:ascii="Arial" w:hAnsi="Arial" w:cs="Arial"/>
+          <w:iCs/>
+          <w:color w:val="000000" w:themeColor="text1"/>
+          <w:sz w:val="24"/>
+          <w:szCs w:val="24"/>
+        </w:rPr>
+      </w:pPr>
+      <w:r>
+        <w:rPr>
+          <w:rFonts w:ascii="Arial" w:hAnsi="Arial" w:cs="Arial"/>
+          <w:iCs/>
+          <w:color w:val="000000" w:themeColor="text1"/>
+          <w:sz w:val="24"/>
+          <w:szCs w:val="24"/>
+        </w:rPr>
+        <w:tab/>
+        <w:t xml:space="preserve">recommended: set up your system with </w:t>
+      </w:r>
+      <w:proofErr w:type="spellStart"/>
+      <w:r>
+        <w:rPr>
+          <w:rFonts w:ascii="Arial" w:hAnsi="Arial" w:cs="Arial"/>
+          <w:iCs/>
+          <w:color w:val="000000" w:themeColor="text1"/>
+          <w:sz w:val="24"/>
+          <w:szCs w:val="24"/>
+        </w:rPr>
+        <w:t>github</w:t>
+      </w:r>
+      <w:proofErr w:type="spellEnd"/>
+      <w:r>
+        <w:rPr>
+          <w:rFonts w:ascii="Arial" w:hAnsi="Arial" w:cs="Arial"/>
+          <w:iCs/>
+          <w:color w:val="000000" w:themeColor="text1"/>
+          <w:sz w:val="24"/>
+          <w:szCs w:val="24"/>
+        </w:rPr>
+        <w:t xml:space="preserve"> desktop!</w:t>
+      </w:r>
+    </w:p>
+    <w:p>
+      <w:pPr>
+        <w:tabs>
+          <w:tab w:val="left" w:pos="2160"/>
+        </w:tabs>
+        <w:ind w:left="2160"/>
+        <w:rPr>
+          <w:rFonts w:ascii="Arial" w:hAnsi="Arial" w:cs="Arial"/>
+          <w:b/>
+          <w:bCs/>
+          <w:iCs/>
+          <w:color w:val="000000" w:themeColor="text1"/>
+          <w:sz w:val="24"/>
+          <w:szCs w:val="24"/>
+        </w:rPr>
+      </w:pPr>
+      <w:r>
+        <w:rPr>
+          <w:rFonts w:ascii="Arial" w:hAnsi="Arial" w:cs="Arial"/>
+          <w:b/>
+          <w:bCs/>
+          <w:iCs/>
+          <w:color w:val="000000" w:themeColor="text1"/>
+          <w:sz w:val="24"/>
+          <w:szCs w:val="24"/>
+        </w:rPr>
+        <w:t xml:space="preserve">Then make your own repo for code homework, </w:t>
+      </w:r>
+      <w:r>
+        <w:rPr>
+          <w:rFonts w:ascii="Arial" w:hAnsi="Arial" w:cs="Arial"/>
+          <w:b/>
+          <w:bCs/>
+          <w:iCs/>
+          <w:color w:val="000000" w:themeColor="text1"/>
+          <w:sz w:val="24"/>
+          <w:szCs w:val="24"/>
+        </w:rPr>
+        <w:t>call it MCI-</w:t>
+      </w:r>
+      <w:proofErr w:type="gramStart"/>
+      <w:r>
+        <w:rPr>
+          <w:rFonts w:ascii="Arial" w:hAnsi="Arial" w:cs="Arial"/>
+          <w:b/>
+          <w:bCs/>
+          <w:iCs/>
+          <w:color w:val="000000" w:themeColor="text1"/>
+          <w:sz w:val="24"/>
+          <w:szCs w:val="24"/>
+        </w:rPr>
+        <w:t>homework</w:t>
+      </w:r>
+      <w:proofErr w:type="gramEnd"/>
+      <w:r>
+        <w:rPr>
+          <w:rFonts w:ascii="Arial" w:hAnsi="Arial" w:cs="Arial"/>
+          <w:b/>
+          <w:bCs/>
+          <w:iCs/>
+          <w:color w:val="000000" w:themeColor="text1"/>
+          <w:sz w:val="24"/>
+          <w:szCs w:val="24"/>
+        </w:rPr>
+        <w:t xml:space="preserve"> and upload all your assignments there.</w:t>
+      </w:r>
+    </w:p>
+    <w:p>
+      <w:pPr>
+        <w:tabs>
+          <w:tab w:val="left" w:pos="2160"/>
+        </w:tabs>
+        <w:rPr>
+          <w:rFonts w:ascii="Arial" w:hAnsi="Arial" w:cs="Arial"/>
+          <w:b/>
+          <w:bCs/>
+          <w:iCs/>
+          <w:color w:val="000000" w:themeColor="text1"/>
+          <w:sz w:val="24"/>
+          <w:szCs w:val="24"/>
+        </w:rPr>
+      </w:pPr>
+    </w:p>
+    <w:p>
+      <w:pPr>
+        <w:tabs>
+          <w:tab w:val="left" w:pos="2160"/>
+        </w:tabs>
+        <w:ind w:left="2880" w:hanging="2880"/>
+        <w:rPr>
+          <w:rFonts w:ascii="Arial" w:hAnsi="Arial" w:cs="Arial"/>
+          <w:sz w:val="24"/>
+          <w:szCs w:val="24"/>
+        </w:rPr>
+      </w:pPr>
+      <w:r>
+        <w:rPr>
+          <w:rFonts w:ascii="Arial" w:hAnsi="Arial" w:cs="Arial"/>
+          <w:iCs/>
+          <w:color w:val="000000" w:themeColor="text1"/>
+          <w:sz w:val="24"/>
+          <w:szCs w:val="24"/>
+        </w:rPr>
+        <w:tab/>
+      </w:r>
+      <w:r>
+        <w:rPr>
+          <w:rFonts w:ascii="Arial" w:eastAsia="Times New Roman" w:hAnsi="Arial" w:cs="Arial"/>
+          <w:b/>
+          <w:bCs/>
+          <w:color w:val="000000"/>
+          <w:sz w:val="24"/>
+          <w:szCs w:val="24"/>
+        </w:rPr>
+        <w:t>Max</w:t>
+      </w:r>
+    </w:p>
+    <w:p>
+      <w:pPr>
+        <w:ind w:left="1440" w:firstLine="720"/>
+        <w:rPr>
+          <w:rFonts w:ascii="Arial" w:eastAsia="Times New Roman" w:hAnsi="Arial" w:cs="Arial"/>
+          <w:color w:val="000000"/>
+          <w:sz w:val="24"/>
+          <w:szCs w:val="24"/>
+        </w:rPr>
+      </w:pPr>
+      <w:hyperlink r:id="rId22" w:history="1">
+        <w:r>
+          <w:rPr>
+            <w:rStyle w:val="Hyperlink"/>
+            <w:rFonts w:ascii="Arial" w:eastAsia="Times New Roman" w:hAnsi="Arial" w:cs="Arial"/>
+            <w:sz w:val="24"/>
+            <w:szCs w:val="24"/>
+          </w:rPr>
+          <w:t>https://cycling74.com/</w:t>
+        </w:r>
+      </w:hyperlink>
+    </w:p>
+    <w:p>
+      <w:pPr>
+        <w:ind w:left="2160"/>
+        <w:rPr>
+          <w:rFonts w:ascii="Arial" w:eastAsia="Times New Roman" w:hAnsi="Arial" w:cs="Arial"/>
+          <w:color w:val="000000"/>
+          <w:sz w:val="24"/>
+          <w:szCs w:val="24"/>
+        </w:rPr>
+      </w:pPr>
+      <w:r>
+        <w:rPr>
+          <w:rFonts w:ascii="Arial" w:eastAsia="Times New Roman" w:hAnsi="Arial" w:cs="Arial"/>
+          <w:color w:val="000000"/>
+          <w:sz w:val="24"/>
+          <w:szCs w:val="24"/>
+        </w:rPr>
+        <w:t>Max is an object-oriented programming language that makes easy prototyping of sound environments/instruments accessible without needing to learn to code on levels like JS or C. It is a type of coding language in its own way, but the coding is done primarily with virtual representations of wires. It’s very fun and many of my class demos will get you excited about what’s possible—download it and see what you can get working off the bat! </w:t>
+      </w:r>
+    </w:p>
+    <w:p>
+      <w:pPr>
+        <w:tabs>
+          <w:tab w:val="left" w:pos="2160"/>
+        </w:tabs>
+        <w:rPr>
+          <w:rFonts w:ascii="Arial" w:hAnsi="Arial" w:cs="Arial"/>
+          <w:iCs/>
+          <w:color w:val="000000" w:themeColor="text1"/>
+          <w:sz w:val="24"/>
+          <w:szCs w:val="24"/>
+        </w:rPr>
+      </w:pPr>
+    </w:p>
+    <w:p>
+      <w:pPr>
+        <w:tabs>
+          <w:tab w:val="left" w:pos="2160"/>
+        </w:tabs>
+        <w:rPr>
+          <w:rFonts w:ascii="Arial" w:hAnsi="Arial" w:cs="Arial"/>
           <w:i/>
           <w:color w:val="000000" w:themeColor="text1"/>
           <w:sz w:val="24"/>
@@ -2291,6 +2980,7 @@
           <w:sz w:val="24"/>
           <w:szCs w:val="24"/>
         </w:rPr>
+        <w:lastRenderedPageBreak/>
         <w:t xml:space="preserve">● Developing core proficiencies relevant to algorithmic composition, interface design, computer programming, </w:t>
       </w:r>
       <w:proofErr w:type="gramStart"/>
@@ -2526,7 +3216,6 @@
           <w:sz w:val="24"/>
           <w:szCs w:val="24"/>
         </w:rPr>
-        <w:lastRenderedPageBreak/>
         <w:t>Class Participation / Attendance</w:t>
       </w:r>
       <w:r>
@@ -3562,7 +4251,17 @@
           <w:sz w:val="24"/>
           <w:szCs w:val="24"/>
         </w:rPr>
-        <w:t xml:space="preserve">You can use synthesis, sampling. You can also </w:t>
+        <w:t xml:space="preserve">You can use </w:t>
+      </w:r>
+      <w:r>
+        <w:rPr>
+          <w:bCs/>
+          <w:color w:val="000000" w:themeColor="text1"/>
+          <w:sz w:val="24"/>
+          <w:szCs w:val="24"/>
+        </w:rPr>
+        <w:lastRenderedPageBreak/>
+        <w:t xml:space="preserve">synthesis, sampling. You can also </w:t>
       </w:r>
       <w:proofErr w:type="spellStart"/>
       <w:r>
@@ -3814,7 +4513,6 @@
           <w:sz w:val="24"/>
           <w:szCs w:val="24"/>
         </w:rPr>
-        <w:lastRenderedPageBreak/>
         <w:t>I expect you will want to use AI (</w:t>
       </w:r>
       <w:proofErr w:type="spellStart"/>
@@ -3953,8 +4651,98 @@
           <w:sz w:val="24"/>
           <w:szCs w:val="24"/>
         </w:rPr>
-        <w:t>Class 1 Wednesday 9/4</w:t>
-      </w:r>
+        <w:t xml:space="preserve">Class 1 Wednesday </w:t>
+      </w:r>
+      <w:r>
+        <w:rPr>
+          <w:i/>
+          <w:color w:val="000000" w:themeColor="text1"/>
+          <w:sz w:val="24"/>
+          <w:szCs w:val="24"/>
+        </w:rPr>
+        <w:t>1/22</w:t>
+      </w:r>
+    </w:p>
+    <w:p>
+      <w:pPr>
+        <w:pStyle w:val="Normal1"/>
+        <w:rPr>
+          <w:b/>
+          <w:bCs/>
+          <w:iCs/>
+          <w:color w:val="000000" w:themeColor="text1"/>
+          <w:sz w:val="24"/>
+          <w:szCs w:val="24"/>
+        </w:rPr>
+      </w:pPr>
+      <w:r>
+        <w:rPr>
+          <w:i/>
+          <w:color w:val="000000" w:themeColor="text1"/>
+          <w:sz w:val="24"/>
+          <w:szCs w:val="24"/>
+        </w:rPr>
+        <w:br/>
+      </w:r>
+      <w:r>
+        <w:rPr>
+          <w:b/>
+          <w:bCs/>
+          <w:iCs/>
+          <w:color w:val="000000" w:themeColor="text1"/>
+          <w:sz w:val="24"/>
+          <w:szCs w:val="24"/>
+        </w:rPr>
+        <w:t>Introduction to class materials&gt;</w:t>
+      </w:r>
+    </w:p>
+    <w:p>
+      <w:pPr>
+        <w:pStyle w:val="Normal1"/>
+        <w:rPr>
+          <w:b/>
+          <w:bCs/>
+          <w:iCs/>
+          <w:color w:val="000000" w:themeColor="text1"/>
+          <w:sz w:val="24"/>
+          <w:szCs w:val="24"/>
+        </w:rPr>
+      </w:pPr>
+    </w:p>
+    <w:p>
+      <w:pPr>
+        <w:pStyle w:val="Normal1"/>
+        <w:rPr>
+          <w:b/>
+          <w:bCs/>
+          <w:iCs/>
+          <w:color w:val="000000" w:themeColor="text1"/>
+          <w:sz w:val="24"/>
+          <w:szCs w:val="24"/>
+        </w:rPr>
+      </w:pPr>
+      <w:r>
+        <w:rPr>
+          <w:b/>
+          <w:bCs/>
+          <w:iCs/>
+          <w:color w:val="000000" w:themeColor="text1"/>
+          <w:sz w:val="24"/>
+          <w:szCs w:val="24"/>
+        </w:rPr>
+        <w:t>Lecture on Creative Coding</w:t>
+      </w:r>
+    </w:p>
+    <w:p>
+      <w:pPr>
+        <w:pStyle w:val="Normal1"/>
+        <w:rPr>
+          <w:iCs/>
+          <w:color w:val="000000" w:themeColor="text1"/>
+          <w:sz w:val="24"/>
+          <w:szCs w:val="24"/>
+        </w:rPr>
+      </w:pPr>
     </w:p>
     <w:p>
       <w:pPr>
@@ -4069,7 +4857,7 @@
           <w:szCs w:val="24"/>
         </w:rPr>
       </w:pPr>
-      <w:hyperlink r:id="rId16" w:history="1">
+      <w:hyperlink r:id="rId23" w:history="1">
         <w:r>
           <w:rPr>
             <w:rStyle w:val="Hyperlink"/>
@@ -4139,7 +4927,7 @@
           <w:szCs w:val="24"/>
         </w:rPr>
       </w:pPr>
-      <w:hyperlink r:id="rId17" w:history="1">
+      <w:hyperlink r:id="rId24" w:history="1">
         <w:r>
           <w:rPr>
             <w:rStyle w:val="Hyperlink"/>
@@ -4228,7 +5016,7 @@
         </w:rPr>
         <w:t xml:space="preserve">Try out all examples from 2 - SC2-examples_1. Go to </w:t>
       </w:r>
-      <w:hyperlink r:id="rId18" w:history="1">
+      <w:hyperlink r:id="rId25" w:history="1">
         <w:r>
           <w:rPr>
             <w:rStyle w:val="Hyperlink"/>
@@ -4390,7 +5178,7 @@
         </w:rPr>
         <w:t xml:space="preserve"> </w:t>
       </w:r>
-      <w:hyperlink r:id="rId19" w:history="1">
+      <w:hyperlink r:id="rId26" w:history="1">
         <w:r>
           <w:rPr>
             <w:rStyle w:val="Hyperlink"/>
@@ -4410,7 +5198,7 @@
           <w:szCs w:val="24"/>
         </w:rPr>
       </w:pPr>
-      <w:hyperlink r:id="rId20" w:history="1">
+      <w:hyperlink r:id="rId27" w:history="1">
         <w:r>
           <w:rPr>
             <w:rStyle w:val="Hyperlink"/>
@@ -4526,7 +5314,7 @@
           <w:szCs w:val="24"/>
         </w:rPr>
       </w:pPr>
-      <w:hyperlink r:id="rId21" w:history="1">
+      <w:hyperlink r:id="rId28" w:history="1">
         <w:r>
           <w:rPr>
             <w:rStyle w:val="Hyperlink"/>
@@ -4565,7 +5353,25 @@
           <w:sz w:val="24"/>
           <w:szCs w:val="24"/>
         </w:rPr>
-        <w:t>First Corpus Prompt:</w:t>
+        <w:t xml:space="preserve">First </w:t>
+      </w:r>
+      <w:r>
+        <w:rPr>
+          <w:b/>
+          <w:color w:val="000000" w:themeColor="text1"/>
+          <w:sz w:val="24"/>
+          <w:szCs w:val="24"/>
+        </w:rPr>
+        <w:t>Homework</w:t>
+      </w:r>
+      <w:r>
+        <w:rPr>
+          <w:b/>
+          <w:color w:val="000000" w:themeColor="text1"/>
+          <w:sz w:val="24"/>
+          <w:szCs w:val="24"/>
+        </w:rPr>
+        <w:t xml:space="preserve"> Prompt:</w:t>
       </w:r>
     </w:p>
     <w:p>
@@ -4585,7 +5391,6 @@
           <w:sz w:val="24"/>
           <w:szCs w:val="24"/>
         </w:rPr>
-        <w:lastRenderedPageBreak/>
         <w:t xml:space="preserve">Record </w:t>
       </w:r>
       <w:r>
@@ -4748,7 +5553,17 @@
           <w:sz w:val="24"/>
           <w:szCs w:val="24"/>
         </w:rPr>
-        <w:t>Class 2 Wednesday 9/11</w:t>
+        <w:t xml:space="preserve">Class 2 Wednesday </w:t>
+      </w:r>
+      <w:r>
+        <w:rPr>
+          <w:rFonts w:ascii="Arial" w:hAnsi="Arial" w:cs="Arial"/>
+          <w:i/>
+          <w:color w:val="000000" w:themeColor="text1"/>
+          <w:sz w:val="24"/>
+          <w:szCs w:val="24"/>
+        </w:rPr>
+        <w:t>1/29</w:t>
       </w:r>
     </w:p>
     <w:p>
@@ -4949,7 +5764,34 @@
           <w:sz w:val="24"/>
           <w:szCs w:val="24"/>
         </w:rPr>
-        <w:t>Class 3 Wednesday 9/18</w:t>
+        <w:t xml:space="preserve">Class 3 Wednesday </w:t>
+      </w:r>
+      <w:r>
+        <w:rPr>
+          <w:i/>
+          <w:color w:val="000000" w:themeColor="text1"/>
+          <w:sz w:val="24"/>
+          <w:szCs w:val="24"/>
+        </w:rPr>
+        <w:t>2</w:t>
+      </w:r>
+      <w:r>
+        <w:rPr>
+          <w:i/>
+          <w:color w:val="000000" w:themeColor="text1"/>
+          <w:sz w:val="24"/>
+          <w:szCs w:val="24"/>
+        </w:rPr>
+        <w:t>/</w:t>
+      </w:r>
+      <w:r>
+        <w:rPr>
+          <w:i/>
+          <w:color w:val="000000" w:themeColor="text1"/>
+          <w:sz w:val="24"/>
+          <w:szCs w:val="24"/>
+        </w:rPr>
+        <w:t>5</w:t>
       </w:r>
     </w:p>
     <w:p>
@@ -5177,6 +6019,7 @@
           <w:sz w:val="24"/>
           <w:szCs w:val="24"/>
         </w:rPr>
+        <w:lastRenderedPageBreak/>
         <w:t xml:space="preserve">Or make something new! </w:t>
       </w:r>
       <w:r>
@@ -5325,7 +6168,37 @@
           <w:sz w:val="24"/>
           <w:szCs w:val="24"/>
         </w:rPr>
-        <w:t xml:space="preserve"> Wednesday 9/25</w:t>
+        <w:t xml:space="preserve"> Wednesday </w:t>
+      </w:r>
+      <w:r>
+        <w:rPr>
+          <w:rFonts w:ascii="Arial" w:hAnsi="Arial" w:cs="Arial"/>
+          <w:i/>
+          <w:color w:val="000000" w:themeColor="text1"/>
+          <w:sz w:val="24"/>
+          <w:szCs w:val="24"/>
+        </w:rPr>
+        <w:t>2</w:t>
+      </w:r>
+      <w:r>
+        <w:rPr>
+          <w:rFonts w:ascii="Arial" w:hAnsi="Arial" w:cs="Arial"/>
+          <w:i/>
+          <w:color w:val="000000" w:themeColor="text1"/>
+          <w:sz w:val="24"/>
+          <w:szCs w:val="24"/>
+        </w:rPr>
+        <w:t>/</w:t>
+      </w:r>
+      <w:r>
+        <w:rPr>
+          <w:rFonts w:ascii="Arial" w:hAnsi="Arial" w:cs="Arial"/>
+          <w:i/>
+          <w:color w:val="000000" w:themeColor="text1"/>
+          <w:sz w:val="24"/>
+          <w:szCs w:val="24"/>
+        </w:rPr>
+        <w:t>12</w:t>
       </w:r>
     </w:p>
     <w:p>
@@ -5524,16 +6397,7 @@
           <w:sz w:val="24"/>
           <w:szCs w:val="24"/>
         </w:rPr>
-        <w:t xml:space="preserve">really </w:t>
-      </w:r>
-      <w:r>
-        <w:rPr>
-          <w:color w:val="000000" w:themeColor="text1"/>
-          <w:sz w:val="24"/>
-          <w:szCs w:val="24"/>
-        </w:rPr>
-        <w:lastRenderedPageBreak/>
-        <w:t>interesting</w:t>
+        <w:t>really interesting</w:t>
       </w:r>
       <w:proofErr w:type="gramEnd"/>
       <w:r>
@@ -5601,7 +6465,34 @@
           <w:sz w:val="24"/>
           <w:szCs w:val="24"/>
         </w:rPr>
-        <w:t>Class 5 Wednesday 10/2</w:t>
+        <w:t xml:space="preserve">Class 5 Wednesday </w:t>
+      </w:r>
+      <w:r>
+        <w:rPr>
+          <w:i/>
+          <w:color w:val="000000" w:themeColor="text1"/>
+          <w:sz w:val="24"/>
+          <w:szCs w:val="24"/>
+        </w:rPr>
+        <w:t>2</w:t>
+      </w:r>
+      <w:r>
+        <w:rPr>
+          <w:i/>
+          <w:color w:val="000000" w:themeColor="text1"/>
+          <w:sz w:val="24"/>
+          <w:szCs w:val="24"/>
+        </w:rPr>
+        <w:t>/</w:t>
+      </w:r>
+      <w:r>
+        <w:rPr>
+          <w:i/>
+          <w:color w:val="000000" w:themeColor="text1"/>
+          <w:sz w:val="24"/>
+          <w:szCs w:val="24"/>
+        </w:rPr>
+        <w:t>19</w:t>
       </w:r>
     </w:p>
     <w:p>
@@ -5616,6 +6507,17 @@
           <w:szCs w:val="24"/>
         </w:rPr>
       </w:pPr>
+      <w:r>
+        <w:rPr>
+          <w:b/>
+          <w:bCs/>
+          <w:i/>
+          <w:color w:val="000000" w:themeColor="text1"/>
+          <w:sz w:val="24"/>
+          <w:szCs w:val="24"/>
+        </w:rPr>
+        <w:t>Introduction to p5js</w:t>
+      </w:r>
     </w:p>
     <w:p>
       <w:pPr>
@@ -5638,617 +6540,8 @@
           <w:sz w:val="24"/>
           <w:szCs w:val="24"/>
         </w:rPr>
-        <w:t>Soldering microcontrollers— the Loud Objects Noise Toy!</w:t>
-      </w:r>
-    </w:p>
-    <w:p>
-      <w:pPr>
-        <w:pStyle w:val="Normal1"/>
-        <w:spacing w:line="240" w:lineRule="auto"/>
-        <w:rPr>
-          <w:bCs/>
-          <w:color w:val="000000" w:themeColor="text1"/>
-          <w:sz w:val="24"/>
-          <w:szCs w:val="24"/>
-        </w:rPr>
-      </w:pPr>
-    </w:p>
-    <w:p>
-      <w:pPr>
-        <w:pStyle w:val="Normal1"/>
-        <w:spacing w:line="240" w:lineRule="auto"/>
-        <w:rPr>
-          <w:b/>
-          <w:color w:val="000000" w:themeColor="text1"/>
-          <w:sz w:val="24"/>
-          <w:szCs w:val="24"/>
-        </w:rPr>
-      </w:pPr>
-      <w:r>
-        <w:rPr>
-          <w:b/>
-          <w:color w:val="000000" w:themeColor="text1"/>
-          <w:sz w:val="24"/>
-          <w:szCs w:val="24"/>
-        </w:rPr>
-        <w:t>Homework:</w:t>
-      </w:r>
-    </w:p>
-    <w:p>
-      <w:pPr>
-        <w:pStyle w:val="Normal1"/>
-        <w:spacing w:line="240" w:lineRule="auto"/>
-        <w:rPr>
-          <w:bCs/>
-          <w:color w:val="000000" w:themeColor="text1"/>
-          <w:sz w:val="24"/>
-          <w:szCs w:val="24"/>
-        </w:rPr>
-      </w:pPr>
-      <w:r>
-        <w:rPr>
-          <w:bCs/>
-          <w:color w:val="000000" w:themeColor="text1"/>
-          <w:sz w:val="24"/>
-          <w:szCs w:val="24"/>
-        </w:rPr>
-        <w:t xml:space="preserve">Now that your </w:t>
-      </w:r>
-      <w:proofErr w:type="spellStart"/>
-      <w:r>
-        <w:rPr>
-          <w:bCs/>
-          <w:color w:val="000000" w:themeColor="text1"/>
-          <w:sz w:val="24"/>
-          <w:szCs w:val="24"/>
-        </w:rPr>
-        <w:t>circuit</w:t>
-      </w:r>
-      <w:r>
-        <w:rPr>
-          <w:bCs/>
-          <w:color w:val="000000" w:themeColor="text1"/>
-          <w:sz w:val="24"/>
-          <w:szCs w:val="24"/>
-        </w:rPr>
-        <w:t>t</w:t>
-      </w:r>
-      <w:proofErr w:type="spellEnd"/>
-      <w:r>
-        <w:rPr>
-          <w:bCs/>
-          <w:color w:val="000000" w:themeColor="text1"/>
-          <w:sz w:val="24"/>
-          <w:szCs w:val="24"/>
-        </w:rPr>
-        <w:t xml:space="preserve"> is working, you need to install “</w:t>
-      </w:r>
-      <w:proofErr w:type="spellStart"/>
-      <w:r>
-        <w:rPr>
-          <w:bCs/>
-          <w:color w:val="000000" w:themeColor="text1"/>
-          <w:sz w:val="24"/>
-          <w:szCs w:val="24"/>
-        </w:rPr>
-        <w:t>avrdude</w:t>
-      </w:r>
-      <w:proofErr w:type="spellEnd"/>
-      <w:r>
-        <w:rPr>
-          <w:bCs/>
-          <w:color w:val="000000" w:themeColor="text1"/>
-          <w:sz w:val="24"/>
-          <w:szCs w:val="24"/>
-        </w:rPr>
-        <w:t>.”</w:t>
-      </w:r>
-    </w:p>
-    <w:p>
-      <w:pPr>
-        <w:pStyle w:val="Normal1"/>
-        <w:spacing w:line="240" w:lineRule="auto"/>
-        <w:rPr>
-          <w:bCs/>
-          <w:color w:val="000000" w:themeColor="text1"/>
-          <w:sz w:val="24"/>
-          <w:szCs w:val="24"/>
-        </w:rPr>
-      </w:pPr>
-      <w:hyperlink r:id="rId22" w:history="1">
-        <w:r>
-          <w:rPr>
-            <w:rStyle w:val="Hyperlink"/>
-            <w:bCs/>
-            <w:sz w:val="24"/>
-            <w:szCs w:val="24"/>
-          </w:rPr>
-          <w:t>https://github.com/avrdudes/avrdude</w:t>
-        </w:r>
-      </w:hyperlink>
-    </w:p>
-    <w:p>
-      <w:pPr>
-        <w:pStyle w:val="Normal1"/>
-        <w:spacing w:line="240" w:lineRule="auto"/>
-        <w:rPr>
-          <w:bCs/>
-          <w:color w:val="000000" w:themeColor="text1"/>
-          <w:sz w:val="24"/>
-          <w:szCs w:val="24"/>
-        </w:rPr>
-      </w:pPr>
-      <w:r>
-        <w:rPr>
-          <w:bCs/>
-          <w:color w:val="000000" w:themeColor="text1"/>
-          <w:sz w:val="24"/>
-          <w:szCs w:val="24"/>
-        </w:rPr>
-        <w:t>(</w:t>
-      </w:r>
-      <w:proofErr w:type="gramStart"/>
-      <w:r>
-        <w:rPr>
-          <w:bCs/>
-          <w:color w:val="000000" w:themeColor="text1"/>
-          <w:sz w:val="24"/>
-          <w:szCs w:val="24"/>
-        </w:rPr>
-        <w:t>bring</w:t>
-      </w:r>
-      <w:proofErr w:type="gramEnd"/>
-      <w:r>
-        <w:rPr>
-          <w:bCs/>
-          <w:color w:val="000000" w:themeColor="text1"/>
-          <w:sz w:val="24"/>
-          <w:szCs w:val="24"/>
-        </w:rPr>
-        <w:t xml:space="preserve"> a working personal </w:t>
-      </w:r>
-      <w:proofErr w:type="spellStart"/>
-      <w:r>
-        <w:rPr>
-          <w:bCs/>
-          <w:color w:val="000000" w:themeColor="text1"/>
-          <w:sz w:val="24"/>
-          <w:szCs w:val="24"/>
-        </w:rPr>
-        <w:t>labtop</w:t>
-      </w:r>
-      <w:proofErr w:type="spellEnd"/>
-      <w:r>
-        <w:rPr>
-          <w:bCs/>
-          <w:color w:val="000000" w:themeColor="text1"/>
-          <w:sz w:val="24"/>
-          <w:szCs w:val="24"/>
-        </w:rPr>
-        <w:t xml:space="preserve"> with a </w:t>
-      </w:r>
-      <w:proofErr w:type="spellStart"/>
-      <w:r>
-        <w:rPr>
-          <w:bCs/>
-          <w:color w:val="000000" w:themeColor="text1"/>
-          <w:sz w:val="24"/>
-          <w:szCs w:val="24"/>
-        </w:rPr>
-        <w:t>usb</w:t>
-      </w:r>
-      <w:proofErr w:type="spellEnd"/>
-      <w:r>
-        <w:rPr>
-          <w:bCs/>
-          <w:color w:val="000000" w:themeColor="text1"/>
-          <w:sz w:val="24"/>
-          <w:szCs w:val="24"/>
-        </w:rPr>
-        <w:t>-a connection (old style)</w:t>
-      </w:r>
-      <w:r>
-        <w:rPr>
-          <w:bCs/>
-          <w:color w:val="000000" w:themeColor="text1"/>
-          <w:sz w:val="24"/>
-          <w:szCs w:val="24"/>
-        </w:rPr>
-        <w:t>)</w:t>
-      </w:r>
-    </w:p>
-    <w:p>
-      <w:pPr>
-        <w:pStyle w:val="NormalWeb"/>
-        <w:rPr>
-          <w:rFonts w:ascii="Arial" w:hAnsi="Arial" w:cs="Arial"/>
-        </w:rPr>
-      </w:pPr>
-      <w:r>
-        <w:rPr>
-          <w:rFonts w:ascii="Arial" w:hAnsi="Arial" w:cs="Arial"/>
-        </w:rPr>
-        <w:t xml:space="preserve">HINT: use </w:t>
-      </w:r>
-      <w:proofErr w:type="spellStart"/>
-      <w:r>
-        <w:rPr>
-          <w:rFonts w:ascii="Arial" w:hAnsi="Arial" w:cs="Arial"/>
-        </w:rPr>
-        <w:t>chatgpt</w:t>
-      </w:r>
-      <w:proofErr w:type="spellEnd"/>
-      <w:r>
-        <w:rPr>
-          <w:rFonts w:ascii="Arial" w:hAnsi="Arial" w:cs="Arial"/>
-        </w:rPr>
-        <w:t xml:space="preserve"> or </w:t>
-      </w:r>
-      <w:proofErr w:type="spellStart"/>
-      <w:r>
-        <w:rPr>
-          <w:rFonts w:ascii="Arial" w:hAnsi="Arial" w:cs="Arial"/>
-        </w:rPr>
-        <w:t>claude</w:t>
-      </w:r>
-      <w:proofErr w:type="spellEnd"/>
-      <w:r>
-        <w:rPr>
-          <w:rFonts w:ascii="Arial" w:hAnsi="Arial" w:cs="Arial"/>
-        </w:rPr>
-        <w:t xml:space="preserve"> AI as your installation assistant. I </w:t>
-      </w:r>
-      <w:r>
-        <w:rPr>
-          <w:rFonts w:ascii="Arial" w:hAnsi="Arial" w:cs="Arial"/>
-        </w:rPr>
-        <w:t>used an incompatible version of “</w:t>
-      </w:r>
-      <w:proofErr w:type="spellStart"/>
-      <w:r>
-        <w:rPr>
-          <w:rFonts w:ascii="Arial" w:hAnsi="Arial" w:cs="Arial"/>
-        </w:rPr>
-        <w:t>crosspack</w:t>
-      </w:r>
-      <w:proofErr w:type="spellEnd"/>
-      <w:proofErr w:type="gramStart"/>
-      <w:r>
-        <w:rPr>
-          <w:rFonts w:ascii="Arial" w:hAnsi="Arial" w:cs="Arial"/>
-        </w:rPr>
-        <w:t>”</w:t>
-      </w:r>
-      <w:proofErr w:type="gramEnd"/>
-      <w:r>
-        <w:rPr>
-          <w:rFonts w:ascii="Arial" w:hAnsi="Arial" w:cs="Arial"/>
-        </w:rPr>
-        <w:t xml:space="preserve"> so I had to uninstall that over the terminal, and then reinstall all the helper files with brew, and finally install </w:t>
-      </w:r>
-      <w:proofErr w:type="spellStart"/>
-      <w:r>
-        <w:rPr>
-          <w:rFonts w:ascii="Arial" w:hAnsi="Arial" w:cs="Arial"/>
-        </w:rPr>
-        <w:t>avrdude</w:t>
-      </w:r>
-      <w:proofErr w:type="spellEnd"/>
-      <w:r>
-        <w:rPr>
-          <w:rFonts w:ascii="Arial" w:hAnsi="Arial" w:cs="Arial"/>
-        </w:rPr>
-        <w:t xml:space="preserve">, which took 2 minutes instead of the 45 minutes it took in class! </w:t>
-      </w:r>
-      <w:proofErr w:type="gramStart"/>
-      <w:r>
-        <w:rPr>
-          <w:rFonts w:ascii="Arial" w:hAnsi="Arial" w:cs="Arial"/>
-        </w:rPr>
-        <w:t>;P</w:t>
-      </w:r>
-      <w:proofErr w:type="gramEnd"/>
-    </w:p>
-    <w:p>
-      <w:pPr>
-        <w:pStyle w:val="NormalWeb"/>
-        <w:rPr>
-          <w:rFonts w:ascii="Arial" w:hAnsi="Arial" w:cs="Arial"/>
-          <w:b/>
-          <w:bCs/>
-          <w:sz w:val="28"/>
-          <w:szCs w:val="28"/>
-        </w:rPr>
-      </w:pPr>
-      <w:r>
-        <w:rPr>
-          <w:rFonts w:ascii="Arial" w:hAnsi="Arial" w:cs="Arial"/>
-          <w:b/>
-          <w:bCs/>
-          <w:sz w:val="28"/>
-          <w:szCs w:val="28"/>
-        </w:rPr>
-        <w:t xml:space="preserve">To get AVRDUDE for Windows, install the latest version from the </w:t>
-      </w:r>
-      <w:hyperlink r:id="rId23" w:history="1">
-        <w:r>
-          <w:rPr>
-            <w:rStyle w:val="Hyperlink"/>
-            <w:rFonts w:ascii="Arial" w:hAnsi="Arial" w:cs="Arial"/>
-            <w:b/>
-            <w:bCs/>
-            <w:sz w:val="28"/>
-            <w:szCs w:val="28"/>
-          </w:rPr>
-          <w:t>Releases</w:t>
-        </w:r>
-      </w:hyperlink>
-      <w:r>
-        <w:rPr>
-          <w:rFonts w:ascii="Arial" w:hAnsi="Arial" w:cs="Arial"/>
-          <w:b/>
-          <w:bCs/>
-          <w:sz w:val="28"/>
-          <w:szCs w:val="28"/>
-        </w:rPr>
-        <w:t xml:space="preserve"> page.</w:t>
-      </w:r>
-    </w:p>
-    <w:p>
-      <w:pPr>
-        <w:pStyle w:val="Heading2"/>
-        <w:rPr>
-          <w:rFonts w:ascii="Arial" w:hAnsi="Arial" w:cs="Arial"/>
-          <w:sz w:val="28"/>
-          <w:szCs w:val="28"/>
-        </w:rPr>
-      </w:pPr>
-      <w:r>
-        <w:rPr>
-          <w:rFonts w:ascii="Arial" w:hAnsi="Arial" w:cs="Arial"/>
-          <w:sz w:val="28"/>
-          <w:szCs w:val="28"/>
-        </w:rPr>
-        <w:t>Getting AVRDUDE for Linux</w:t>
-      </w:r>
-    </w:p>
-    <w:p>
-      <w:pPr>
-        <w:pStyle w:val="NormalWeb"/>
-        <w:rPr>
-          <w:rFonts w:ascii="Arial" w:hAnsi="Arial" w:cs="Arial"/>
-        </w:rPr>
-      </w:pPr>
-      <w:r>
-        <w:rPr>
-          <w:rFonts w:ascii="Arial" w:hAnsi="Arial" w:cs="Arial"/>
-        </w:rPr>
-        <w:t xml:space="preserve">To install AVRDUDE for Linux, install the package </w:t>
-      </w:r>
-      <w:proofErr w:type="spellStart"/>
-      <w:r>
-        <w:rPr>
-          <w:rStyle w:val="HTMLCode"/>
-          <w:rFonts w:ascii="Arial" w:hAnsi="Arial" w:cs="Arial"/>
-        </w:rPr>
-        <w:t>avrdude</w:t>
-      </w:r>
-      <w:proofErr w:type="spellEnd"/>
-      <w:r>
-        <w:rPr>
-          <w:rFonts w:ascii="Arial" w:hAnsi="Arial" w:cs="Arial"/>
-        </w:rPr>
-        <w:t xml:space="preserve"> using the software package manager. For example, under Debian/Ubuntu, you can use the following commands:</w:t>
-      </w:r>
-    </w:p>
-    <w:p>
-      <w:pPr>
-        <w:pStyle w:val="HTMLPreformatted"/>
-        <w:rPr>
-          <w:rFonts w:ascii="Arial" w:hAnsi="Arial" w:cs="Arial"/>
-        </w:rPr>
-      </w:pPr>
-      <w:proofErr w:type="spellStart"/>
-      <w:r>
-        <w:rPr>
-          <w:rStyle w:val="pl-c1"/>
-          <w:rFonts w:ascii="Arial" w:hAnsi="Arial" w:cs="Arial"/>
-        </w:rPr>
-        <w:t>sudo</w:t>
-      </w:r>
-      <w:proofErr w:type="spellEnd"/>
-      <w:r>
-        <w:rPr>
-          <w:rStyle w:val="pl-c1"/>
-          <w:rFonts w:ascii="Arial" w:hAnsi="Arial" w:cs="Arial"/>
-        </w:rPr>
-        <w:t xml:space="preserve"> apt-get install </w:t>
-      </w:r>
-      <w:proofErr w:type="spellStart"/>
-      <w:r>
-        <w:rPr>
-          <w:rStyle w:val="pl-c1"/>
-          <w:rFonts w:ascii="Arial" w:hAnsi="Arial" w:cs="Arial"/>
-        </w:rPr>
-        <w:t>avrdude</w:t>
-      </w:r>
-      <w:proofErr w:type="spellEnd"/>
-    </w:p>
-    <w:p>
-      <w:pPr>
-        <w:pStyle w:val="Heading2"/>
-        <w:rPr>
-          <w:rFonts w:ascii="Arial" w:hAnsi="Arial" w:cs="Arial"/>
-          <w:sz w:val="28"/>
-          <w:szCs w:val="28"/>
-        </w:rPr>
-      </w:pPr>
-      <w:r>
-        <w:rPr>
-          <w:rFonts w:ascii="Arial" w:hAnsi="Arial" w:cs="Arial"/>
-          <w:sz w:val="28"/>
-          <w:szCs w:val="28"/>
-        </w:rPr>
-        <w:t>Getting AVRDUDE for macOS</w:t>
-      </w:r>
-    </w:p>
-    <w:p>
-      <w:pPr>
-        <w:pStyle w:val="NormalWeb"/>
-        <w:rPr>
-          <w:rFonts w:ascii="Arial" w:hAnsi="Arial" w:cs="Arial"/>
-        </w:rPr>
-      </w:pPr>
-      <w:r>
-        <w:rPr>
-          <w:rFonts w:ascii="Arial" w:hAnsi="Arial" w:cs="Arial"/>
-        </w:rPr>
-        <w:t xml:space="preserve">On macOS, AVRDUDE can be installed through </w:t>
-      </w:r>
-      <w:proofErr w:type="spellStart"/>
-      <w:r>
-        <w:rPr>
-          <w:rFonts w:ascii="Arial" w:hAnsi="Arial" w:cs="Arial"/>
-        </w:rPr>
-        <w:t>MacPorts</w:t>
-      </w:r>
-      <w:proofErr w:type="spellEnd"/>
-      <w:r>
-        <w:rPr>
-          <w:rFonts w:ascii="Arial" w:hAnsi="Arial" w:cs="Arial"/>
-        </w:rPr>
-        <w:t xml:space="preserve"> or </w:t>
-      </w:r>
-      <w:r>
-        <w:rPr>
-          <w:rFonts w:ascii="Arial" w:hAnsi="Arial" w:cs="Arial"/>
-          <w:b/>
-          <w:bCs/>
-        </w:rPr>
-        <w:t>Homebrew</w:t>
-      </w:r>
-      <w:r>
-        <w:rPr>
-          <w:rFonts w:ascii="Arial" w:hAnsi="Arial" w:cs="Arial"/>
-        </w:rPr>
-        <w:t xml:space="preserve"> (recommended!)</w:t>
-      </w:r>
-    </w:p>
-    <w:p>
-      <w:pPr>
-        <w:pStyle w:val="NormalWeb"/>
-        <w:rPr>
-          <w:rFonts w:ascii="Arial" w:hAnsi="Arial" w:cs="Arial"/>
-        </w:rPr>
-      </w:pPr>
-      <w:r>
-        <w:rPr>
-          <w:rFonts w:ascii="Arial" w:hAnsi="Arial" w:cs="Arial"/>
-        </w:rPr>
-        <w:t xml:space="preserve">Alternatively, you may </w:t>
-      </w:r>
-      <w:hyperlink r:id="rId24" w:history="1">
-        <w:r>
-          <w:rPr>
-            <w:rStyle w:val="Hyperlink"/>
-            <w:rFonts w:ascii="Arial" w:hAnsi="Arial" w:cs="Arial"/>
-          </w:rPr>
-          <w:t>build AVRDUDE</w:t>
-        </w:r>
-      </w:hyperlink>
-      <w:r>
-        <w:rPr>
-          <w:rFonts w:ascii="Arial" w:hAnsi="Arial" w:cs="Arial"/>
-        </w:rPr>
-        <w:t xml:space="preserve"> yourself from source.</w:t>
-      </w:r>
-    </w:p>
-    <w:p>
-      <w:pPr>
-        <w:pStyle w:val="Normal1"/>
-        <w:spacing w:line="240" w:lineRule="auto"/>
-        <w:rPr>
-          <w:bCs/>
-          <w:color w:val="000000" w:themeColor="text1"/>
-          <w:sz w:val="24"/>
-          <w:szCs w:val="24"/>
-        </w:rPr>
-      </w:pPr>
-    </w:p>
-    <w:p>
-      <w:pPr>
-        <w:pStyle w:val="Normal1"/>
-        <w:spacing w:line="240" w:lineRule="auto"/>
-        <w:rPr>
-          <w:bCs/>
-          <w:color w:val="000000" w:themeColor="text1"/>
-          <w:sz w:val="24"/>
-          <w:szCs w:val="24"/>
-        </w:rPr>
-      </w:pPr>
-      <w:r>
-        <w:rPr>
-          <w:bCs/>
-          <w:color w:val="000000" w:themeColor="text1"/>
-          <w:sz w:val="24"/>
-          <w:szCs w:val="24"/>
-        </w:rPr>
-        <w:t>ETUDE 3:</w:t>
-      </w:r>
-    </w:p>
-    <w:p>
-      <w:pPr>
-        <w:pStyle w:val="Normal1"/>
-        <w:spacing w:line="240" w:lineRule="auto"/>
-        <w:rPr>
-          <w:bCs/>
-          <w:color w:val="000000" w:themeColor="text1"/>
-          <w:sz w:val="24"/>
-          <w:szCs w:val="24"/>
-        </w:rPr>
-      </w:pPr>
-      <w:r>
-        <w:rPr>
-          <w:bCs/>
-          <w:color w:val="000000" w:themeColor="text1"/>
-          <w:sz w:val="24"/>
-          <w:szCs w:val="24"/>
-        </w:rPr>
-        <w:t xml:space="preserve">Modify the “piano and accordion patch” with your own sounds. </w:t>
-      </w:r>
-    </w:p>
-    <w:p>
-      <w:pPr>
-        <w:pStyle w:val="Normal1"/>
-        <w:spacing w:line="240" w:lineRule="auto"/>
-        <w:rPr>
-          <w:bCs/>
-          <w:color w:val="000000" w:themeColor="text1"/>
-          <w:sz w:val="24"/>
-          <w:szCs w:val="24"/>
-        </w:rPr>
-      </w:pPr>
-      <w:r>
-        <w:rPr>
-          <w:bCs/>
-          <w:color w:val="000000" w:themeColor="text1"/>
-          <w:sz w:val="24"/>
-          <w:szCs w:val="24"/>
-        </w:rPr>
-        <w:t>Try changing the durations, too.</w:t>
-      </w:r>
-    </w:p>
-    <w:p>
-      <w:pPr>
-        <w:pStyle w:val="Normal1"/>
-        <w:spacing w:line="240" w:lineRule="auto"/>
-        <w:rPr>
-          <w:bCs/>
-          <w:color w:val="000000" w:themeColor="text1"/>
-          <w:sz w:val="24"/>
-          <w:szCs w:val="24"/>
-        </w:rPr>
-      </w:pPr>
+        <w:t>—making sounds in the browser</w:t>
+      </w:r>
     </w:p>
     <w:p>
       <w:pPr>
@@ -6302,7 +6595,16 @@
           <w:sz w:val="24"/>
           <w:szCs w:val="24"/>
         </w:rPr>
-        <w:t>Class 6 Wednesday 10/9</w:t>
+        <w:t xml:space="preserve">Class 6 Wednesday </w:t>
+      </w:r>
+      <w:r>
+        <w:rPr>
+          <w:i/>
+          <w:color w:val="000000" w:themeColor="text1"/>
+          <w:sz w:val="24"/>
+          <w:szCs w:val="24"/>
+        </w:rPr>
+        <w:t>2/26</w:t>
       </w:r>
     </w:p>
     <w:p>
@@ -6315,121 +6617,19 @@
           <w:color w:val="000000" w:themeColor="text1"/>
           <w:sz w:val="24"/>
           <w:szCs w:val="24"/>
-          <w:u w:val="single"/>
-        </w:rPr>
-      </w:pPr>
-      <w:r>
-        <w:rPr>
-          <w:b/>
-          <w:bCs/>
-          <w:i/>
-          <w:color w:val="000000" w:themeColor="text1"/>
-          <w:sz w:val="24"/>
-          <w:szCs w:val="24"/>
-          <w:u w:val="single"/>
-        </w:rPr>
-        <w:t>Online class</w:t>
-      </w:r>
-    </w:p>
-    <w:p>
-      <w:pPr>
-        <w:pStyle w:val="Normal1"/>
-        <w:rPr>
-          <w:i/>
-          <w:color w:val="000000" w:themeColor="text1"/>
-          <w:sz w:val="24"/>
-          <w:szCs w:val="24"/>
-        </w:rPr>
-      </w:pPr>
-      <w:r>
-        <w:rPr>
-          <w:i/>
-          <w:color w:val="000000" w:themeColor="text1"/>
-          <w:sz w:val="24"/>
-          <w:szCs w:val="24"/>
-        </w:rPr>
-        <w:t>Exploring buffers with SC…</w:t>
-      </w:r>
-    </w:p>
-    <w:p>
-      <w:pPr>
-        <w:pStyle w:val="Normal1"/>
-        <w:rPr>
-          <w:i/>
-          <w:color w:val="000000" w:themeColor="text1"/>
-          <w:sz w:val="24"/>
-          <w:szCs w:val="24"/>
-        </w:rPr>
-      </w:pPr>
-      <w:r>
-        <w:rPr>
-          <w:i/>
-          <w:color w:val="000000" w:themeColor="text1"/>
-          <w:sz w:val="24"/>
-          <w:szCs w:val="24"/>
-        </w:rPr>
-        <w:t>Reviewing your “piano and accordion” modified patch</w:t>
-      </w:r>
-      <w:r>
-        <w:rPr>
-          <w:i/>
-          <w:color w:val="000000" w:themeColor="text1"/>
-          <w:sz w:val="24"/>
-          <w:szCs w:val="24"/>
-        </w:rPr>
-        <w:tab/>
-      </w:r>
-    </w:p>
-    <w:p>
-      <w:pPr>
-        <w:pStyle w:val="Normal1"/>
-        <w:rPr>
-          <w:i/>
-          <w:color w:val="000000" w:themeColor="text1"/>
-          <w:sz w:val="24"/>
-          <w:szCs w:val="24"/>
-        </w:rPr>
-      </w:pPr>
-      <w:r>
-        <w:rPr>
-          <w:i/>
-          <w:color w:val="000000" w:themeColor="text1"/>
-          <w:sz w:val="24"/>
-          <w:szCs w:val="24"/>
-        </w:rPr>
-        <w:t xml:space="preserve">checking </w:t>
-      </w:r>
-      <w:proofErr w:type="spellStart"/>
-      <w:r>
-        <w:rPr>
-          <w:i/>
-          <w:color w:val="000000" w:themeColor="text1"/>
-          <w:sz w:val="24"/>
-          <w:szCs w:val="24"/>
-        </w:rPr>
-        <w:t>AVRdude</w:t>
-      </w:r>
-      <w:proofErr w:type="spellEnd"/>
-      <w:r>
-        <w:rPr>
-          <w:i/>
-          <w:color w:val="000000" w:themeColor="text1"/>
-          <w:sz w:val="24"/>
-          <w:szCs w:val="24"/>
-        </w:rPr>
-        <w:t>…did the install work?</w:t>
-      </w:r>
-    </w:p>
-    <w:p>
-      <w:pPr>
-        <w:pStyle w:val="Normal1"/>
-        <w:rPr>
-          <w:i/>
-          <w:color w:val="000000" w:themeColor="text1"/>
-          <w:sz w:val="24"/>
-          <w:szCs w:val="24"/>
-        </w:rPr>
-      </w:pPr>
+        </w:rPr>
+      </w:pPr>
+      <w:r>
+        <w:rPr>
+          <w:b/>
+          <w:bCs/>
+          <w:i/>
+          <w:color w:val="000000" w:themeColor="text1"/>
+          <w:sz w:val="24"/>
+          <w:szCs w:val="24"/>
+        </w:rPr>
+        <w:t>The Musical Web</w:t>
+      </w:r>
     </w:p>
     <w:p>
       <w:pPr>
@@ -6470,48 +6670,47 @@
           <w:sz w:val="24"/>
           <w:szCs w:val="24"/>
         </w:rPr>
-        <w:t>Class 7 Wednesday 10/16</w:t>
+        <w:t xml:space="preserve">Class 7 Wednesday </w:t>
+      </w:r>
+      <w:r>
+        <w:rPr>
+          <w:i/>
+          <w:color w:val="000000" w:themeColor="text1"/>
+          <w:sz w:val="24"/>
+          <w:szCs w:val="24"/>
+        </w:rPr>
+        <w:t>3</w:t>
+      </w:r>
+      <w:r>
+        <w:rPr>
+          <w:i/>
+          <w:color w:val="000000" w:themeColor="text1"/>
+          <w:sz w:val="24"/>
+          <w:szCs w:val="24"/>
+        </w:rPr>
+        <w:t>/</w:t>
+      </w:r>
+      <w:r>
+        <w:rPr>
+          <w:i/>
+          <w:color w:val="000000" w:themeColor="text1"/>
+          <w:sz w:val="24"/>
+          <w:szCs w:val="24"/>
+        </w:rPr>
+        <w:t>5</w:t>
       </w:r>
     </w:p>
     <w:p>
       <w:pPr>
         <w:pStyle w:val="Normal1"/>
-        <w:rPr>
-          <w:i/>
-          <w:color w:val="000000" w:themeColor="text1"/>
-          <w:sz w:val="24"/>
-          <w:szCs w:val="24"/>
-        </w:rPr>
-      </w:pPr>
-      <w:r>
-        <w:rPr>
-          <w:i/>
-          <w:color w:val="000000" w:themeColor="text1"/>
-          <w:sz w:val="24"/>
-          <w:szCs w:val="24"/>
-        </w:rPr>
-        <w:t>Programming and hacking with the AVR attiny85</w:t>
-      </w:r>
-    </w:p>
-    <w:p>
-      <w:pPr>
-        <w:pStyle w:val="Normal1"/>
-        <w:rPr>
-          <w:i/>
-          <w:color w:val="000000" w:themeColor="text1"/>
-          <w:sz w:val="24"/>
-          <w:szCs w:val="24"/>
-        </w:rPr>
-      </w:pPr>
-      <w:r>
-        <w:rPr>
-          <w:i/>
-          <w:color w:val="000000" w:themeColor="text1"/>
-          <w:sz w:val="24"/>
-          <w:szCs w:val="24"/>
-        </w:rPr>
-        <w:t>Arduino intro</w:t>
-      </w:r>
+        <w:spacing w:line="240" w:lineRule="auto"/>
+        <w:rPr>
+          <w:i/>
+          <w:color w:val="000000" w:themeColor="text1"/>
+          <w:sz w:val="24"/>
+          <w:szCs w:val="24"/>
+        </w:rPr>
+      </w:pPr>
     </w:p>
     <w:p>
       <w:pPr>
@@ -6553,7 +6752,34 @@
           <w:sz w:val="24"/>
           <w:szCs w:val="24"/>
         </w:rPr>
-        <w:t>Class 8 Wednesday 10/23</w:t>
+        <w:t xml:space="preserve">Class 8 Wednesday </w:t>
+      </w:r>
+      <w:r>
+        <w:rPr>
+          <w:i/>
+          <w:color w:val="000000" w:themeColor="text1"/>
+          <w:sz w:val="24"/>
+          <w:szCs w:val="24"/>
+        </w:rPr>
+        <w:t>3</w:t>
+      </w:r>
+      <w:r>
+        <w:rPr>
+          <w:i/>
+          <w:color w:val="000000" w:themeColor="text1"/>
+          <w:sz w:val="24"/>
+          <w:szCs w:val="24"/>
+        </w:rPr>
+        <w:t>/</w:t>
+      </w:r>
+      <w:r>
+        <w:rPr>
+          <w:i/>
+          <w:color w:val="000000" w:themeColor="text1"/>
+          <w:sz w:val="24"/>
+          <w:szCs w:val="24"/>
+        </w:rPr>
+        <w:t>12</w:t>
       </w:r>
     </w:p>
     <w:p>
@@ -6570,79 +6796,9 @@
     <w:p>
       <w:pPr>
         <w:pStyle w:val="Normal1"/>
-        <w:rPr>
-          <w:i/>
-          <w:color w:val="000000" w:themeColor="text1"/>
-          <w:sz w:val="24"/>
-          <w:szCs w:val="24"/>
-        </w:rPr>
-      </w:pPr>
-      <w:r>
-        <w:rPr>
-          <w:i/>
-          <w:color w:val="000000" w:themeColor="text1"/>
-          <w:sz w:val="24"/>
-          <w:szCs w:val="24"/>
-        </w:rPr>
-        <w:t>Programming and hacking with the AVR attiny85</w:t>
-      </w:r>
-    </w:p>
-    <w:p>
-      <w:pPr>
-        <w:pStyle w:val="Normal1"/>
-        <w:rPr>
-          <w:i/>
-          <w:color w:val="000000" w:themeColor="text1"/>
-          <w:sz w:val="24"/>
-          <w:szCs w:val="24"/>
-        </w:rPr>
-      </w:pPr>
-      <w:r>
-        <w:rPr>
-          <w:i/>
-          <w:color w:val="000000" w:themeColor="text1"/>
-          <w:sz w:val="24"/>
-          <w:szCs w:val="24"/>
-        </w:rPr>
-        <w:t xml:space="preserve">Using your </w:t>
-      </w:r>
-      <w:proofErr w:type="spellStart"/>
-      <w:r>
-        <w:rPr>
-          <w:i/>
-          <w:color w:val="000000" w:themeColor="text1"/>
-          <w:sz w:val="24"/>
-          <w:szCs w:val="24"/>
-        </w:rPr>
-        <w:t>arduino</w:t>
-      </w:r>
-      <w:proofErr w:type="spellEnd"/>
-      <w:r>
-        <w:rPr>
-          <w:i/>
-          <w:color w:val="000000" w:themeColor="text1"/>
-          <w:sz w:val="24"/>
-          <w:szCs w:val="24"/>
-        </w:rPr>
-        <w:t xml:space="preserve"> programmers!</w:t>
-      </w:r>
-    </w:p>
-    <w:p>
-      <w:pPr>
-        <w:pStyle w:val="Normal1"/>
-        <w:rPr>
-          <w:i/>
-          <w:color w:val="000000" w:themeColor="text1"/>
-          <w:sz w:val="24"/>
-          <w:szCs w:val="24"/>
-        </w:rPr>
-      </w:pPr>
-    </w:p>
-    <w:p>
-      <w:pPr>
-        <w:pStyle w:val="Normal1"/>
-        <w:rPr>
-          <w:i/>
+        <w:spacing w:line="240" w:lineRule="auto"/>
+        <w:rPr>
+          <w:b/>
           <w:color w:val="000000" w:themeColor="text1"/>
           <w:sz w:val="24"/>
           <w:szCs w:val="24"/>
@@ -6655,7 +6811,7 @@
           <w:sz w:val="24"/>
           <w:szCs w:val="24"/>
         </w:rPr>
-        <w:pict w14:anchorId="00CD5EAF">
+        <w:pict w14:anchorId="13F31DA0">
           <v:rect id="_x0000_i1032" alt="" style="width:468pt;height:.05pt;mso-width-percent:0;mso-height-percent:0;mso-width-percent:0;mso-height-percent:0" o:hralign="center" o:hrstd="t" o:hr="t" fillcolor="#a0a0a0" stroked="f"/>
         </w:pict>
       </w:r>
@@ -6675,81 +6831,95 @@
     <w:p>
       <w:pPr>
         <w:pStyle w:val="Normal1"/>
-        <w:rPr>
-          <w:i/>
-          <w:color w:val="000000" w:themeColor="text1"/>
-          <w:sz w:val="24"/>
-          <w:szCs w:val="24"/>
-        </w:rPr>
-      </w:pPr>
-      <w:r>
-        <w:rPr>
-          <w:i/>
-          <w:color w:val="000000" w:themeColor="text1"/>
-          <w:sz w:val="24"/>
-          <w:szCs w:val="24"/>
-        </w:rPr>
-        <w:t>Class 9 Wednesday 10/30</w:t>
+        <w:spacing w:line="240" w:lineRule="auto"/>
+        <w:rPr>
+          <w:b/>
+          <w:color w:val="000000" w:themeColor="text1"/>
+          <w:sz w:val="24"/>
+          <w:szCs w:val="24"/>
+        </w:rPr>
+      </w:pPr>
+      <w:r>
+        <w:rPr>
+          <w:b/>
+          <w:color w:val="000000" w:themeColor="text1"/>
+          <w:sz w:val="24"/>
+          <w:szCs w:val="24"/>
+        </w:rPr>
+        <w:lastRenderedPageBreak/>
+        <w:t xml:space="preserve">3/16—3/23 </w:t>
+      </w:r>
+      <w:proofErr w:type="spellStart"/>
+      <w:r>
+        <w:rPr>
+          <w:b/>
+          <w:color w:val="000000" w:themeColor="text1"/>
+          <w:sz w:val="24"/>
+          <w:szCs w:val="24"/>
+        </w:rPr>
+        <w:t>SpRING</w:t>
+      </w:r>
+      <w:proofErr w:type="spellEnd"/>
+      <w:r>
+        <w:rPr>
+          <w:b/>
+          <w:color w:val="000000" w:themeColor="text1"/>
+          <w:sz w:val="24"/>
+          <w:szCs w:val="24"/>
+        </w:rPr>
+        <w:t xml:space="preserve"> BREAK!</w:t>
       </w:r>
     </w:p>
     <w:p>
       <w:pPr>
         <w:pStyle w:val="Normal1"/>
-        <w:rPr>
-          <w:i/>
-          <w:color w:val="000000" w:themeColor="text1"/>
-          <w:sz w:val="24"/>
-          <w:szCs w:val="24"/>
-        </w:rPr>
-      </w:pPr>
+        <w:spacing w:line="240" w:lineRule="auto"/>
+        <w:rPr>
+          <w:b/>
+          <w:color w:val="000000" w:themeColor="text1"/>
+          <w:sz w:val="24"/>
+          <w:szCs w:val="24"/>
+        </w:rPr>
+      </w:pPr>
+      <w:r>
+        <w:rPr>
+          <w:b/>
+          <w:color w:val="000000" w:themeColor="text1"/>
+          <w:sz w:val="24"/>
+          <w:szCs w:val="24"/>
+        </w:rPr>
+        <w:t>No class 3/19(!</w:t>
+      </w:r>
     </w:p>
     <w:p>
       <w:pPr>
         <w:pStyle w:val="Normal1"/>
         <w:rPr>
-          <w:b/>
-          <w:bCs/>
-          <w:i/>
-          <w:color w:val="000000" w:themeColor="text1"/>
-          <w:sz w:val="24"/>
-          <w:szCs w:val="24"/>
-          <w:u w:val="single"/>
-        </w:rPr>
-      </w:pPr>
-      <w:r>
-        <w:rPr>
-          <w:i/>
-          <w:color w:val="000000" w:themeColor="text1"/>
-          <w:sz w:val="24"/>
-          <w:szCs w:val="24"/>
-        </w:rPr>
-        <w:t>Artist Visit:</w:t>
-      </w:r>
+          <w:i/>
+          <w:color w:val="000000" w:themeColor="text1"/>
+          <w:sz w:val="24"/>
+          <w:szCs w:val="24"/>
+        </w:rPr>
+      </w:pPr>
     </w:p>
     <w:p>
       <w:pPr>
         <w:pStyle w:val="Normal1"/>
         <w:rPr>
-          <w:b/>
-          <w:bCs/>
-          <w:i/>
-          <w:color w:val="000000" w:themeColor="text1"/>
-          <w:sz w:val="24"/>
-          <w:szCs w:val="24"/>
-          <w:u w:val="single"/>
-        </w:rPr>
-      </w:pPr>
-      <w:r>
-        <w:rPr>
-          <w:b/>
-          <w:bCs/>
-          <w:i/>
-          <w:color w:val="000000" w:themeColor="text1"/>
-          <w:sz w:val="24"/>
-          <w:szCs w:val="24"/>
-          <w:u w:val="single"/>
-        </w:rPr>
-        <w:t>TRISTAN PERICH</w:t>
+          <w:i/>
+          <w:color w:val="000000" w:themeColor="text1"/>
+          <w:sz w:val="24"/>
+          <w:szCs w:val="24"/>
+        </w:rPr>
+      </w:pPr>
+      <w:r>
+        <w:rPr>
+          <w:i/>
+          <w:color w:val="000000" w:themeColor="text1"/>
+          <w:sz w:val="24"/>
+          <w:szCs w:val="24"/>
+        </w:rPr>
+        <w:t>Programming and hacking with the AVR attiny85</w:t>
       </w:r>
     </w:p>
     <w:p>
@@ -6762,6 +6932,35 @@
           <w:szCs w:val="24"/>
         </w:rPr>
       </w:pPr>
+      <w:r>
+        <w:rPr>
+          <w:i/>
+          <w:color w:val="000000" w:themeColor="text1"/>
+          <w:sz w:val="24"/>
+          <w:szCs w:val="24"/>
+        </w:rPr>
+        <w:t xml:space="preserve">Using your </w:t>
+      </w:r>
+      <w:proofErr w:type="spellStart"/>
+      <w:r>
+        <w:rPr>
+          <w:i/>
+          <w:color w:val="000000" w:themeColor="text1"/>
+          <w:sz w:val="24"/>
+          <w:szCs w:val="24"/>
+        </w:rPr>
+        <w:t>arduino</w:t>
+      </w:r>
+      <w:proofErr w:type="spellEnd"/>
+      <w:r>
+        <w:rPr>
+          <w:i/>
+          <w:color w:val="000000" w:themeColor="text1"/>
+          <w:sz w:val="24"/>
+          <w:szCs w:val="24"/>
+        </w:rPr>
+        <w:t xml:space="preserve"> programmers!</w:t>
+      </w:r>
     </w:p>
     <w:p>
       <w:pPr>
@@ -6791,7 +6990,7 @@
           <w:sz w:val="24"/>
           <w:szCs w:val="24"/>
         </w:rPr>
-        <w:pict w14:anchorId="5E365E39">
+        <w:pict w14:anchorId="00CD5EAF">
           <v:rect id="_x0000_i1031" alt="" style="width:468pt;height:.05pt;mso-width-percent:0;mso-height-percent:0;mso-width-percent:0;mso-height-percent:0" o:hralign="center" o:hrstd="t" o:hr="t" fillcolor="#a0a0a0" stroked="f"/>
         </w:pict>
       </w:r>
@@ -6799,45 +6998,60 @@
     <w:p>
       <w:pPr>
         <w:pStyle w:val="Normal1"/>
-        <w:rPr>
-          <w:i/>
-          <w:color w:val="000000" w:themeColor="text1"/>
-          <w:sz w:val="24"/>
-          <w:szCs w:val="24"/>
-        </w:rPr>
-      </w:pPr>
-      <w:r>
-        <w:rPr>
-          <w:i/>
-          <w:color w:val="000000" w:themeColor="text1"/>
-          <w:sz w:val="24"/>
-          <w:szCs w:val="24"/>
-        </w:rPr>
-        <w:t>Class 10 Wednesday 11/6</w:t>
-      </w:r>
+        <w:spacing w:line="240" w:lineRule="auto"/>
+        <w:rPr>
+          <w:b/>
+          <w:color w:val="000000" w:themeColor="text1"/>
+          <w:sz w:val="24"/>
+          <w:szCs w:val="24"/>
+        </w:rPr>
+      </w:pPr>
     </w:p>
     <w:p>
       <w:pPr>
         <w:pStyle w:val="Normal1"/>
         <w:rPr>
-          <w:b/>
-          <w:bCs/>
-          <w:i/>
-          <w:color w:val="000000" w:themeColor="text1"/>
-          <w:sz w:val="24"/>
-          <w:szCs w:val="24"/>
-        </w:rPr>
-      </w:pPr>
-      <w:r>
-        <w:rPr>
-          <w:b/>
-          <w:bCs/>
-          <w:i/>
-          <w:color w:val="000000" w:themeColor="text1"/>
-          <w:sz w:val="24"/>
-          <w:szCs w:val="24"/>
-        </w:rPr>
-        <w:t>Election Day Special!</w:t>
+          <w:i/>
+          <w:color w:val="000000" w:themeColor="text1"/>
+          <w:sz w:val="24"/>
+          <w:szCs w:val="24"/>
+        </w:rPr>
+      </w:pPr>
+      <w:r>
+        <w:rPr>
+          <w:i/>
+          <w:color w:val="000000" w:themeColor="text1"/>
+          <w:sz w:val="24"/>
+          <w:szCs w:val="24"/>
+        </w:rPr>
+        <w:t xml:space="preserve">Class 9 Wednesday </w:t>
+      </w:r>
+      <w:r>
+        <w:rPr>
+          <w:i/>
+          <w:color w:val="000000" w:themeColor="text1"/>
+          <w:sz w:val="24"/>
+          <w:szCs w:val="24"/>
+        </w:rPr>
+        <w:t>3</w:t>
+      </w:r>
+      <w:r>
+        <w:rPr>
+          <w:i/>
+          <w:color w:val="000000" w:themeColor="text1"/>
+          <w:sz w:val="24"/>
+          <w:szCs w:val="24"/>
+        </w:rPr>
+        <w:t>/</w:t>
+      </w:r>
+      <w:r>
+        <w:rPr>
+          <w:i/>
+          <w:color w:val="000000" w:themeColor="text1"/>
+          <w:sz w:val="24"/>
+          <w:szCs w:val="24"/>
+        </w:rPr>
+        <w:t>26</w:t>
       </w:r>
     </w:p>
     <w:p>
@@ -6850,20 +7064,71 @@
           <w:szCs w:val="24"/>
         </w:rPr>
       </w:pPr>
-      <w:r>
-        <w:rPr>
-          <w:i/>
-          <w:color w:val="000000" w:themeColor="text1"/>
-          <w:sz w:val="24"/>
-          <w:szCs w:val="24"/>
-        </w:rPr>
-        <w:t>Creative Musical Responses to the Presidential Election</w:t>
-      </w:r>
     </w:p>
     <w:p>
       <w:pPr>
         <w:pStyle w:val="Normal1"/>
         <w:rPr>
+          <w:b/>
+          <w:bCs/>
+          <w:i/>
+          <w:color w:val="000000" w:themeColor="text1"/>
+          <w:sz w:val="24"/>
+          <w:szCs w:val="24"/>
+          <w:u w:val="single"/>
+        </w:rPr>
+      </w:pPr>
+      <w:r>
+        <w:rPr>
+          <w:i/>
+          <w:color w:val="000000" w:themeColor="text1"/>
+          <w:sz w:val="24"/>
+          <w:szCs w:val="24"/>
+        </w:rPr>
+        <w:t>Artist Visit:</w:t>
+      </w:r>
+    </w:p>
+    <w:p>
+      <w:pPr>
+        <w:pStyle w:val="Normal1"/>
+        <w:rPr>
+          <w:b/>
+          <w:bCs/>
+          <w:i/>
+          <w:color w:val="000000" w:themeColor="text1"/>
+          <w:sz w:val="24"/>
+          <w:szCs w:val="24"/>
+          <w:u w:val="single"/>
+        </w:rPr>
+      </w:pPr>
+      <w:r>
+        <w:rPr>
+          <w:b/>
+          <w:bCs/>
+          <w:i/>
+          <w:color w:val="000000" w:themeColor="text1"/>
+          <w:sz w:val="24"/>
+          <w:szCs w:val="24"/>
+          <w:u w:val="single"/>
+        </w:rPr>
+        <w:t>TRISTAN PERICH</w:t>
+      </w:r>
+    </w:p>
+    <w:p>
+      <w:pPr>
+        <w:pStyle w:val="Normal1"/>
+        <w:rPr>
+          <w:i/>
+          <w:color w:val="000000" w:themeColor="text1"/>
+          <w:sz w:val="24"/>
+          <w:szCs w:val="24"/>
+        </w:rPr>
+      </w:pPr>
+    </w:p>
+    <w:p>
+      <w:pPr>
+        <w:pStyle w:val="Normal1"/>
+        <w:rPr>
           <w:i/>
           <w:color w:val="000000" w:themeColor="text1"/>
           <w:sz w:val="24"/>
@@ -6877,7 +7142,7 @@
           <w:sz w:val="24"/>
           <w:szCs w:val="24"/>
         </w:rPr>
-        <w:pict w14:anchorId="1E2693CA">
+        <w:pict w14:anchorId="5E365E39">
           <v:rect id="_x0000_i1030" alt="" style="width:468pt;height:.05pt;mso-width-percent:0;mso-height-percent:0;mso-width-percent:0;mso-height-percent:0" o:hralign="center" o:hrstd="t" o:hr="t" fillcolor="#a0a0a0" stroked="f"/>
         </w:pict>
       </w:r>
@@ -6899,7 +7164,34 @@
           <w:sz w:val="24"/>
           <w:szCs w:val="24"/>
         </w:rPr>
-        <w:t>Class 11 Wednesday 11/13</w:t>
+        <w:t xml:space="preserve">Class 10 Wednesday </w:t>
+      </w:r>
+      <w:r>
+        <w:rPr>
+          <w:i/>
+          <w:color w:val="000000" w:themeColor="text1"/>
+          <w:sz w:val="24"/>
+          <w:szCs w:val="24"/>
+        </w:rPr>
+        <w:t>4</w:t>
+      </w:r>
+      <w:r>
+        <w:rPr>
+          <w:i/>
+          <w:color w:val="000000" w:themeColor="text1"/>
+          <w:sz w:val="24"/>
+          <w:szCs w:val="24"/>
+        </w:rPr>
+        <w:t>/</w:t>
+      </w:r>
+      <w:r>
+        <w:rPr>
+          <w:i/>
+          <w:color w:val="000000" w:themeColor="text1"/>
+          <w:sz w:val="24"/>
+          <w:szCs w:val="24"/>
+        </w:rPr>
+        <w:t>2</w:t>
       </w:r>
     </w:p>
     <w:p>
@@ -6919,7 +7211,7 @@
           <w:sz w:val="24"/>
           <w:szCs w:val="24"/>
         </w:rPr>
-        <w:pict w14:anchorId="2B287B36">
+        <w:pict w14:anchorId="1E2693CA">
           <v:rect id="_x0000_i1029" alt="" style="width:468pt;height:.05pt;mso-width-percent:0;mso-height-percent:0;mso-width-percent:0;mso-height-percent:0" o:hralign="center" o:hrstd="t" o:hr="t" fillcolor="#a0a0a0" stroked="f"/>
         </w:pict>
       </w:r>
@@ -6934,6 +7226,42 @@
           <w:szCs w:val="24"/>
         </w:rPr>
       </w:pPr>
+      <w:r>
+        <w:rPr>
+          <w:i/>
+          <w:color w:val="000000" w:themeColor="text1"/>
+          <w:sz w:val="24"/>
+          <w:szCs w:val="24"/>
+        </w:rPr>
+        <w:t xml:space="preserve">Class 11 Wednesday </w:t>
+      </w:r>
+      <w:r>
+        <w:rPr>
+          <w:i/>
+          <w:color w:val="000000" w:themeColor="text1"/>
+          <w:sz w:val="24"/>
+          <w:szCs w:val="24"/>
+        </w:rPr>
+        <w:t>4</w:t>
+      </w:r>
+      <w:r>
+        <w:rPr>
+          <w:i/>
+          <w:color w:val="000000" w:themeColor="text1"/>
+          <w:sz w:val="24"/>
+          <w:szCs w:val="24"/>
+        </w:rPr>
+        <w:t>/</w:t>
+      </w:r>
+      <w:r>
+        <w:rPr>
+          <w:i/>
+          <w:color w:val="000000" w:themeColor="text1"/>
+          <w:sz w:val="24"/>
+          <w:szCs w:val="24"/>
+        </w:rPr>
+        <w:t>9</w:t>
+      </w:r>
     </w:p>
     <w:p>
       <w:pPr>
@@ -6947,21 +7275,12 @@
       </w:pPr>
       <w:r>
         <w:rPr>
-          <w:i/>
-          <w:color w:val="000000" w:themeColor="text1"/>
-          <w:sz w:val="24"/>
-          <w:szCs w:val="24"/>
-        </w:rPr>
-        <w:t>Class 12 Wednesday 11/20</w:t>
-      </w:r>
-      <w:r>
-        <w:rPr>
           <w:noProof/>
           <w:color w:val="000000" w:themeColor="text1"/>
           <w:sz w:val="24"/>
           <w:szCs w:val="24"/>
         </w:rPr>
-        <w:pict w14:anchorId="15F8329F">
+        <w:pict w14:anchorId="2B287B36">
           <v:rect id="_x0000_i1028" alt="" style="width:468pt;height:.05pt;mso-width-percent:0;mso-height-percent:0;mso-width-percent:0;mso-height-percent:0" o:hralign="center" o:hrstd="t" o:hr="t" fillcolor="#a0a0a0" stroked="f"/>
         </w:pict>
       </w:r>
@@ -6976,15 +7295,64 @@
           <w:szCs w:val="24"/>
         </w:rPr>
       </w:pPr>
-      <w:r>
-        <w:rPr>
-          <w:i/>
-          <w:color w:val="000000" w:themeColor="text1"/>
-          <w:sz w:val="24"/>
-          <w:szCs w:val="24"/>
-        </w:rPr>
-        <w:t>NO CLASS Wednesday 11/27 Happy thanksgiving~!!!</w:t>
-      </w:r>
+    </w:p>
+    <w:p>
+      <w:pPr>
+        <w:pStyle w:val="Normal1"/>
+        <w:rPr>
+          <w:i/>
+          <w:color w:val="000000" w:themeColor="text1"/>
+          <w:sz w:val="24"/>
+          <w:szCs w:val="24"/>
+        </w:rPr>
+      </w:pPr>
+      <w:r>
+        <w:rPr>
+          <w:i/>
+          <w:color w:val="000000" w:themeColor="text1"/>
+          <w:sz w:val="24"/>
+          <w:szCs w:val="24"/>
+        </w:rPr>
+        <w:t xml:space="preserve">Class 12 Wednesday </w:t>
+      </w:r>
+      <w:r>
+        <w:rPr>
+          <w:i/>
+          <w:color w:val="000000" w:themeColor="text1"/>
+          <w:sz w:val="24"/>
+          <w:szCs w:val="24"/>
+        </w:rPr>
+        <w:t>4</w:t>
+      </w:r>
+      <w:r>
+        <w:rPr>
+          <w:i/>
+          <w:color w:val="000000" w:themeColor="text1"/>
+          <w:sz w:val="24"/>
+          <w:szCs w:val="24"/>
+        </w:rPr>
+        <w:t>/</w:t>
+      </w:r>
+      <w:r>
+        <w:rPr>
+          <w:i/>
+          <w:color w:val="000000" w:themeColor="text1"/>
+          <w:sz w:val="24"/>
+          <w:szCs w:val="24"/>
+        </w:rPr>
+        <w:t>16</w:t>
+      </w:r>
+    </w:p>
+    <w:p>
+      <w:pPr>
+        <w:pStyle w:val="Normal1"/>
+        <w:rPr>
+          <w:i/>
+          <w:color w:val="000000" w:themeColor="text1"/>
+          <w:sz w:val="24"/>
+          <w:szCs w:val="24"/>
+        </w:rPr>
+      </w:pPr>
       <w:r>
         <w:rPr>
           <w:noProof/>
@@ -6992,7 +7360,7 @@
           <w:sz w:val="24"/>
           <w:szCs w:val="24"/>
         </w:rPr>
-        <w:pict w14:anchorId="30FBA629">
+        <w:pict w14:anchorId="15F8329F">
           <v:rect id="_x0000_i1027" alt="" style="width:468pt;height:.05pt;mso-width-percent:0;mso-height-percent:0;mso-width-percent:0;mso-height-percent:0" o:hralign="center" o:hrstd="t" o:hr="t" fillcolor="#a0a0a0" stroked="f"/>
         </w:pict>
       </w:r>
@@ -7034,7 +7402,25 @@
           <w:sz w:val="24"/>
           <w:szCs w:val="24"/>
         </w:rPr>
-        <w:t>12/4</w:t>
+        <w:t>4</w:t>
+      </w:r>
+      <w:r>
+        <w:rPr>
+          <w:i/>
+          <w:color w:val="000000" w:themeColor="text1"/>
+          <w:sz w:val="24"/>
+          <w:szCs w:val="24"/>
+        </w:rPr>
+        <w:t>/</w:t>
+      </w:r>
+      <w:r>
+        <w:rPr>
+          <w:i/>
+          <w:color w:val="000000" w:themeColor="text1"/>
+          <w:sz w:val="24"/>
+          <w:szCs w:val="24"/>
+        </w:rPr>
+        <w:t>23</w:t>
       </w:r>
     </w:p>
     <w:p>
@@ -7054,7 +7440,6 @@
           <w:sz w:val="24"/>
           <w:szCs w:val="24"/>
         </w:rPr>
-        <w:lastRenderedPageBreak/>
         <w:pict w14:anchorId="78D2CA2C">
           <v:rect id="_x0000_i1026" alt="" style="width:468pt;height:.05pt;mso-width-percent:0;mso-height-percent:0;mso-width-percent:0;mso-height-percent:0" o:hralign="center" o:hrstd="t" o:hr="t" fillcolor="#a0a0a0" stroked="f"/>
         </w:pict>
@@ -7115,7 +7500,7 @@
           <w:sz w:val="24"/>
           <w:szCs w:val="24"/>
         </w:rPr>
-        <w:t>12</w:t>
+        <w:t>4</w:t>
       </w:r>
       <w:r>
         <w:rPr>
@@ -7133,42 +7518,7 @@
           <w:sz w:val="24"/>
           <w:szCs w:val="24"/>
         </w:rPr>
-        <w:t>11</w:t>
-      </w:r>
-    </w:p>
-    <w:p>
-      <w:pPr>
-        <w:pStyle w:val="Normal1"/>
-        <w:rPr>
-          <w:b/>
-          <w:bCs/>
-          <w:i/>
-          <w:color w:val="000000" w:themeColor="text1"/>
-          <w:sz w:val="24"/>
-          <w:szCs w:val="24"/>
-        </w:rPr>
-      </w:pPr>
-      <w:r>
-        <w:rPr>
-          <w:b/>
-          <w:bCs/>
-          <w:i/>
-          <w:color w:val="000000" w:themeColor="text1"/>
-          <w:sz w:val="24"/>
-          <w:szCs w:val="24"/>
-        </w:rPr>
-        <w:t>Loud Objects Concert</w:t>
-      </w:r>
-      <w:r>
-        <w:rPr>
-          <w:b/>
-          <w:bCs/>
-          <w:i/>
-          <w:color w:val="000000" w:themeColor="text1"/>
-          <w:sz w:val="24"/>
-          <w:szCs w:val="24"/>
-        </w:rPr>
-        <w:t>!</w:t>
+        <w:t>30</w:t>
       </w:r>
     </w:p>
     <w:p>
@@ -7203,15 +7553,6 @@
           <w:szCs w:val="24"/>
         </w:rPr>
       </w:pPr>
-      <w:r>
-        <w:rPr>
-          <w:i/>
-          <w:color w:val="000000" w:themeColor="text1"/>
-          <w:sz w:val="24"/>
-          <w:szCs w:val="24"/>
-        </w:rPr>
-        <w:t>Class 15 Wednesday 12/18 or TBA</w:t>
-      </w:r>
     </w:p>
     <w:p>
       <w:pPr>
@@ -7230,6 +7571,66 @@
           <w:sz w:val="24"/>
           <w:szCs w:val="24"/>
         </w:rPr>
+        <w:t xml:space="preserve">Class 15 Wednesday </w:t>
+      </w:r>
+      <w:r>
+        <w:rPr>
+          <w:i/>
+          <w:color w:val="000000" w:themeColor="text1"/>
+          <w:sz w:val="24"/>
+          <w:szCs w:val="24"/>
+        </w:rPr>
+        <w:t>5</w:t>
+      </w:r>
+      <w:r>
+        <w:rPr>
+          <w:i/>
+          <w:color w:val="000000" w:themeColor="text1"/>
+          <w:sz w:val="24"/>
+          <w:szCs w:val="24"/>
+        </w:rPr>
+        <w:t>/</w:t>
+      </w:r>
+      <w:r>
+        <w:rPr>
+          <w:i/>
+          <w:color w:val="000000" w:themeColor="text1"/>
+          <w:sz w:val="24"/>
+          <w:szCs w:val="24"/>
+        </w:rPr>
+        <w:t>07</w:t>
+      </w:r>
+      <w:r>
+        <w:rPr>
+          <w:i/>
+          <w:color w:val="000000" w:themeColor="text1"/>
+          <w:sz w:val="24"/>
+          <w:szCs w:val="24"/>
+        </w:rPr>
+        <w:t xml:space="preserve"> or TBA</w:t>
+      </w:r>
+    </w:p>
+    <w:p>
+      <w:pPr>
+        <w:pStyle w:val="Normal1"/>
+        <w:rPr>
+          <w:b/>
+          <w:bCs/>
+          <w:i/>
+          <w:color w:val="000000" w:themeColor="text1"/>
+          <w:sz w:val="24"/>
+          <w:szCs w:val="24"/>
+        </w:rPr>
+      </w:pPr>
+      <w:r>
+        <w:rPr>
+          <w:b/>
+          <w:bCs/>
+          <w:i/>
+          <w:color w:val="000000" w:themeColor="text1"/>
+          <w:sz w:val="24"/>
+          <w:szCs w:val="24"/>
+        </w:rPr>
         <w:t>Final Exam</w:t>
       </w:r>
     </w:p>
@@ -7257,12 +7658,12 @@
       </w:pPr>
     </w:p>
     <w:sectPr>
-      <w:headerReference w:type="even" r:id="rId25"/>
-      <w:headerReference w:type="default" r:id="rId26"/>
-      <w:footerReference w:type="even" r:id="rId27"/>
-      <w:footerReference w:type="default" r:id="rId28"/>
-      <w:headerReference w:type="first" r:id="rId29"/>
-      <w:footerReference w:type="first" r:id="rId30"/>
+      <w:headerReference w:type="even" r:id="rId29"/>
+      <w:headerReference w:type="default" r:id="rId30"/>
+      <w:footerReference w:type="even" r:id="rId31"/>
+      <w:footerReference w:type="default" r:id="rId32"/>
+      <w:headerReference w:type="first" r:id="rId33"/>
+      <w:footerReference w:type="first" r:id="rId34"/>
       <w:type w:val="continuous"/>
       <w:pgSz w:w="12240" w:h="15840"/>
       <w:pgMar w:top="1440" w:right="1440" w:bottom="1440" w:left="1440" w:header="720" w:footer="720" w:gutter="0"/>
@@ -12435,4 +12836,16 @@
   <a:objectDefaults/>
   <a:extraClrSchemeLst/>
 </a:theme>
+</file>
+
+<file path=customXml/item1.xml><?xml version="1.0" encoding="utf-8"?>
+<b:Sources xmlns:b="http://schemas.openxmlformats.org/officeDocument/2006/bibliography" xmlns="http://schemas.openxmlformats.org/officeDocument/2006/bibliography" SelectedStyle="/APASixthEditionOfficeOnline.xsl" StyleName="APA" Version="6"/>
+</file>
+
+<file path=customXml/itemProps1.xml><?xml version="1.0" encoding="utf-8"?>
+<ds:datastoreItem xmlns:ds="http://schemas.openxmlformats.org/officeDocument/2006/customXml" ds:itemID="{7B7B52A9-358A-1144-9426-3803FC500C99}">
+  <ds:schemaRefs>
+    <ds:schemaRef ds:uri="http://schemas.openxmlformats.org/officeDocument/2006/bibliography"/>
+  </ds:schemaRefs>
+</ds:datastoreItem>
 </file>
</xml_diff>

<commit_message>
last push before end of class
</commit_message>
<xml_diff>
--- a/Ramapo_MUSI415_music-code-interactivity.docx
+++ b/Ramapo_MUSI415_music-code-interactivity.docx
@@ -79,6 +79,7 @@
         </w:rPr>
         <w:t xml:space="preserve"> - </w:t>
       </w:r>
+      <w:proofErr w:type="gramStart"/>
       <w:r>
         <w:rPr>
           <w:rFonts w:ascii="Arial" w:hAnsi="Arial" w:cs="Arial"/>
@@ -95,7 +96,17 @@
           <w:sz w:val="24"/>
           <w:szCs w:val="24"/>
         </w:rPr>
-        <w:t xml:space="preserve"> : </w:t>
+        <w:t xml:space="preserve"> :</w:t>
+      </w:r>
+      <w:proofErr w:type="gramEnd"/>
+      <w:r>
+        <w:rPr>
+          <w:rFonts w:ascii="Arial" w:hAnsi="Arial" w:cs="Arial"/>
+          <w:color w:val="000000" w:themeColor="text1"/>
+          <w:sz w:val="24"/>
+          <w:szCs w:val="24"/>
+        </w:rPr>
+        <w:t xml:space="preserve"> </w:t>
       </w:r>
       <w:r>
         <w:rPr>
@@ -308,7 +319,27 @@
           <w:sz w:val="24"/>
           <w:szCs w:val="24"/>
         </w:rPr>
-        <w:t xml:space="preserve">This course provides a foundational introduction to music programming languages. SuperCollider, Python, </w:t>
+        <w:t xml:space="preserve">This course provides a foundational introduction to music programming languages. </w:t>
+      </w:r>
+      <w:proofErr w:type="spellStart"/>
+      <w:r>
+        <w:rPr>
+          <w:rFonts w:ascii="Arial" w:eastAsia="Times New Roman" w:hAnsi="Arial" w:cs="Arial"/>
+          <w:color w:val="000000" w:themeColor="text1"/>
+          <w:sz w:val="24"/>
+          <w:szCs w:val="24"/>
+        </w:rPr>
+        <w:t>SuperCollider</w:t>
+      </w:r>
+      <w:proofErr w:type="spellEnd"/>
+      <w:r>
+        <w:rPr>
+          <w:rFonts w:ascii="Arial" w:eastAsia="Times New Roman" w:hAnsi="Arial" w:cs="Arial"/>
+          <w:color w:val="000000" w:themeColor="text1"/>
+          <w:sz w:val="24"/>
+          <w:szCs w:val="24"/>
+        </w:rPr>
+        <w:t xml:space="preserve">, Python, </w:t>
       </w:r>
       <w:r>
         <w:rPr>
@@ -1019,7 +1050,33 @@
           <w:szCs w:val="24"/>
         </w:rPr>
         <w:tab/>
-        <w:t>always refer here first for up to date information on the syllabus!</w:t>
+        <w:t xml:space="preserve">always refer here first for </w:t>
+      </w:r>
+      <w:proofErr w:type="gramStart"/>
+      <w:r>
+        <w:rPr>
+          <w:rFonts w:ascii="Arial" w:hAnsi="Arial" w:cs="Arial"/>
+          <w:bCs/>
+          <w:i/>
+          <w:iCs/>
+          <w:color w:val="000000" w:themeColor="text1"/>
+          <w:sz w:val="24"/>
+          <w:szCs w:val="24"/>
+        </w:rPr>
+        <w:t>up to date</w:t>
+      </w:r>
+      <w:proofErr w:type="gramEnd"/>
+      <w:r>
+        <w:rPr>
+          <w:rFonts w:ascii="Arial" w:hAnsi="Arial" w:cs="Arial"/>
+          <w:bCs/>
+          <w:i/>
+          <w:iCs/>
+          <w:color w:val="000000" w:themeColor="text1"/>
+          <w:sz w:val="24"/>
+          <w:szCs w:val="24"/>
+        </w:rPr>
+        <w:t xml:space="preserve"> information on the syllabus!</w:t>
       </w:r>
     </w:p>
     <w:p>
@@ -1191,7 +1248,25 @@
           <w:i/>
           <w:color w:val="000000" w:themeColor="text1"/>
         </w:rPr>
-        <w:t xml:space="preserve">Bruno Ruviaro, A Gentle Introduction to Supercollider </w:t>
+        <w:t xml:space="preserve">Bruno </w:t>
+      </w:r>
+      <w:proofErr w:type="spellStart"/>
+      <w:r>
+        <w:rPr>
+          <w:rFonts w:ascii="Arial" w:hAnsi="Arial" w:cs="Arial"/>
+          <w:i/>
+          <w:color w:val="000000" w:themeColor="text1"/>
+        </w:rPr>
+        <w:t>Ruviaro</w:t>
+      </w:r>
+      <w:proofErr w:type="spellEnd"/>
+      <w:r>
+        <w:rPr>
+          <w:rFonts w:ascii="Arial" w:hAnsi="Arial" w:cs="Arial"/>
+          <w:i/>
+          <w:color w:val="000000" w:themeColor="text1"/>
+        </w:rPr>
+        <w:t xml:space="preserve">, A Gentle Introduction to Supercollider </w:t>
       </w:r>
       <w:hyperlink r:id="rId11" w:history="1">
         <w:r>
@@ -1571,7 +1646,27 @@
           <w:sz w:val="24"/>
           <w:szCs w:val="24"/>
         </w:rPr>
-        <w:t>Extremely powerful code based platform</w:t>
+        <w:t xml:space="preserve">Extremely powerful </w:t>
+      </w:r>
+      <w:proofErr w:type="gramStart"/>
+      <w:r>
+        <w:rPr>
+          <w:rFonts w:ascii="Arial" w:eastAsia="Times New Roman" w:hAnsi="Arial" w:cs="Arial"/>
+          <w:color w:val="000000" w:themeColor="text1"/>
+          <w:sz w:val="24"/>
+          <w:szCs w:val="24"/>
+        </w:rPr>
+        <w:t>code based</w:t>
+      </w:r>
+      <w:proofErr w:type="gramEnd"/>
+      <w:r>
+        <w:rPr>
+          <w:rFonts w:ascii="Arial" w:eastAsia="Times New Roman" w:hAnsi="Arial" w:cs="Arial"/>
+          <w:color w:val="000000" w:themeColor="text1"/>
+          <w:sz w:val="24"/>
+          <w:szCs w:val="24"/>
+        </w:rPr>
+        <w:t xml:space="preserve"> platform</w:t>
       </w:r>
     </w:p>
     <w:p>
@@ -1624,6 +1719,7 @@
           <w:szCs w:val="24"/>
         </w:rPr>
       </w:pPr>
+      <w:proofErr w:type="spellStart"/>
       <w:r>
         <w:rPr>
           <w:rFonts w:ascii="Arial" w:eastAsia="Times New Roman" w:hAnsi="Arial" w:cs="Arial"/>
@@ -1635,6 +1731,7 @@
         </w:rPr>
         <w:t>Csound</w:t>
       </w:r>
+      <w:proofErr w:type="spellEnd"/>
     </w:p>
     <w:p>
       <w:pPr>
@@ -1873,7 +1970,27 @@
           <w:sz w:val="24"/>
           <w:szCs w:val="24"/>
         </w:rPr>
-        <w:t xml:space="preserve"> which was a java based language with similarities to C.</w:t>
+        <w:t xml:space="preserve"> which was a </w:t>
+      </w:r>
+      <w:proofErr w:type="gramStart"/>
+      <w:r>
+        <w:rPr>
+          <w:rFonts w:ascii="Arial" w:eastAsia="Times New Roman" w:hAnsi="Arial" w:cs="Arial"/>
+          <w:color w:val="000000" w:themeColor="text1"/>
+          <w:sz w:val="24"/>
+          <w:szCs w:val="24"/>
+        </w:rPr>
+        <w:t>java based</w:t>
+      </w:r>
+      <w:proofErr w:type="gramEnd"/>
+      <w:r>
+        <w:rPr>
+          <w:rFonts w:ascii="Arial" w:eastAsia="Times New Roman" w:hAnsi="Arial" w:cs="Arial"/>
+          <w:color w:val="000000" w:themeColor="text1"/>
+          <w:sz w:val="24"/>
+          <w:szCs w:val="24"/>
+        </w:rPr>
+        <w:t xml:space="preserve"> language with similarities to C.</w:t>
       </w:r>
     </w:p>
     <w:p>
@@ -1981,7 +2098,27 @@
           <w:sz w:val="24"/>
           <w:szCs w:val="24"/>
         </w:rPr>
-        <w:t xml:space="preserve"> p5.js with Web Audio functionality including audio input, playback, analysis and synthesis.</w:t>
+        <w:t xml:space="preserve"> p5.js with Web Audio functionality including audio input, playback, </w:t>
+      </w:r>
+      <w:proofErr w:type="gramStart"/>
+      <w:r>
+        <w:rPr>
+          <w:rFonts w:ascii="Arial" w:eastAsia="Times New Roman" w:hAnsi="Arial" w:cs="Arial"/>
+          <w:color w:val="000000" w:themeColor="text1"/>
+          <w:sz w:val="24"/>
+          <w:szCs w:val="24"/>
+        </w:rPr>
+        <w:t>analysis</w:t>
+      </w:r>
+      <w:proofErr w:type="gramEnd"/>
+      <w:r>
+        <w:rPr>
+          <w:rFonts w:ascii="Arial" w:eastAsia="Times New Roman" w:hAnsi="Arial" w:cs="Arial"/>
+          <w:color w:val="000000" w:themeColor="text1"/>
+          <w:sz w:val="24"/>
+          <w:szCs w:val="24"/>
+        </w:rPr>
+        <w:t xml:space="preserve"> and synthesis.</w:t>
       </w:r>
     </w:p>
     <w:p>
@@ -2141,6 +2278,7 @@
         </w:rPr>
         <w:tab/>
       </w:r>
+      <w:proofErr w:type="spellStart"/>
       <w:r>
         <w:rPr>
           <w:rFonts w:ascii="Arial" w:hAnsi="Arial" w:cs="Arial"/>
@@ -2153,6 +2291,7 @@
         </w:rPr>
         <w:t>Github</w:t>
       </w:r>
+      <w:proofErr w:type="spellEnd"/>
     </w:p>
     <w:p>
       <w:pPr>
@@ -2197,7 +2336,51 @@
           <w:sz w:val="24"/>
           <w:szCs w:val="24"/>
         </w:rPr>
-        <w:t xml:space="preserve">assignments, course materials, etc will be on github! </w:t>
+        <w:t xml:space="preserve">assignments, course materials, </w:t>
+      </w:r>
+      <w:proofErr w:type="spellStart"/>
+      <w:r>
+        <w:rPr>
+          <w:rFonts w:ascii="Arial" w:hAnsi="Arial" w:cs="Arial"/>
+          <w:iCs/>
+          <w:color w:val="000000" w:themeColor="text1"/>
+          <w:sz w:val="24"/>
+          <w:szCs w:val="24"/>
+        </w:rPr>
+        <w:t>etc</w:t>
+      </w:r>
+      <w:proofErr w:type="spellEnd"/>
+      <w:r>
+        <w:rPr>
+          <w:rFonts w:ascii="Arial" w:hAnsi="Arial" w:cs="Arial"/>
+          <w:iCs/>
+          <w:color w:val="000000" w:themeColor="text1"/>
+          <w:sz w:val="24"/>
+          <w:szCs w:val="24"/>
+        </w:rPr>
+        <w:t xml:space="preserve"> will be on </w:t>
+      </w:r>
+      <w:proofErr w:type="spellStart"/>
+      <w:r>
+        <w:rPr>
+          <w:rFonts w:ascii="Arial" w:hAnsi="Arial" w:cs="Arial"/>
+          <w:iCs/>
+          <w:color w:val="000000" w:themeColor="text1"/>
+          <w:sz w:val="24"/>
+          <w:szCs w:val="24"/>
+        </w:rPr>
+        <w:t>github</w:t>
+      </w:r>
+      <w:proofErr w:type="spellEnd"/>
+      <w:r>
+        <w:rPr>
+          <w:rFonts w:ascii="Arial" w:hAnsi="Arial" w:cs="Arial"/>
+          <w:iCs/>
+          <w:color w:val="000000" w:themeColor="text1"/>
+          <w:sz w:val="24"/>
+          <w:szCs w:val="24"/>
+        </w:rPr>
+        <w:t xml:space="preserve">! </w:t>
       </w:r>
       <w:r>
         <w:rPr>
@@ -2232,8 +2415,20 @@
           <w:sz w:val="24"/>
           <w:szCs w:val="24"/>
         </w:rPr>
-        <w:t>We won’t use instructure</w:t>
-      </w:r>
+        <w:t xml:space="preserve">We won’t use </w:t>
+      </w:r>
+      <w:proofErr w:type="spellStart"/>
+      <w:r>
+        <w:rPr>
+          <w:rFonts w:ascii="Arial" w:hAnsi="Arial" w:cs="Arial"/>
+          <w:iCs/>
+          <w:color w:val="000000" w:themeColor="text1"/>
+          <w:sz w:val="24"/>
+          <w:szCs w:val="24"/>
+        </w:rPr>
+        <w:t>instructure</w:t>
+      </w:r>
+      <w:proofErr w:type="spellEnd"/>
       <w:r>
         <w:rPr>
           <w:rFonts w:ascii="Arial" w:hAnsi="Arial" w:cs="Arial"/>
@@ -2387,7 +2582,29 @@
           <w:szCs w:val="24"/>
         </w:rPr>
         <w:tab/>
-        <w:t>recommended: set up your system with github desktop!</w:t>
+        <w:t xml:space="preserve">recommended: set up your system with </w:t>
+      </w:r>
+      <w:proofErr w:type="spellStart"/>
+      <w:r>
+        <w:rPr>
+          <w:rFonts w:ascii="Arial" w:hAnsi="Arial" w:cs="Arial"/>
+          <w:iCs/>
+          <w:color w:val="000000" w:themeColor="text1"/>
+          <w:sz w:val="24"/>
+          <w:szCs w:val="24"/>
+        </w:rPr>
+        <w:t>github</w:t>
+      </w:r>
+      <w:proofErr w:type="spellEnd"/>
+      <w:r>
+        <w:rPr>
+          <w:rFonts w:ascii="Arial" w:hAnsi="Arial" w:cs="Arial"/>
+          <w:iCs/>
+          <w:color w:val="000000" w:themeColor="text1"/>
+          <w:sz w:val="24"/>
+          <w:szCs w:val="24"/>
+        </w:rPr>
+        <w:t xml:space="preserve"> desktop!</w:t>
       </w:r>
     </w:p>
     <w:p>
@@ -2428,7 +2645,33 @@
           <w:sz w:val="24"/>
           <w:szCs w:val="24"/>
         </w:rPr>
-        <w:t>call it MCI-homework and upload all your assignments there.</w:t>
+        <w:t>call it MCI-</w:t>
+      </w:r>
+      <w:proofErr w:type="gramStart"/>
+      <w:r>
+        <w:rPr>
+          <w:rFonts w:ascii="Arial" w:hAnsi="Arial" w:cs="Arial"/>
+          <w:b/>
+          <w:bCs/>
+          <w:iCs/>
+          <w:color w:val="000000" w:themeColor="text1"/>
+          <w:sz w:val="24"/>
+          <w:szCs w:val="24"/>
+        </w:rPr>
+        <w:t>homework</w:t>
+      </w:r>
+      <w:proofErr w:type="gramEnd"/>
+      <w:r>
+        <w:rPr>
+          <w:rFonts w:ascii="Arial" w:hAnsi="Arial" w:cs="Arial"/>
+          <w:b/>
+          <w:bCs/>
+          <w:iCs/>
+          <w:color w:val="000000" w:themeColor="text1"/>
+          <w:sz w:val="24"/>
+          <w:szCs w:val="24"/>
+        </w:rPr>
+        <w:t xml:space="preserve"> and upload all your assignments there.</w:t>
       </w:r>
     </w:p>
     <w:p>
@@ -2607,8 +2850,18 @@
           <w:sz w:val="24"/>
           <w:szCs w:val="24"/>
         </w:rPr>
-        <w:t>● Production Techniques: evaluate and apply advanced techniques in music production, synthesis, recording, programming, editing, and mastering;</w:t>
-      </w:r>
+        <w:t xml:space="preserve">● Production Techniques: evaluate and apply advanced techniques in music production, synthesis, recording, programming, editing, and </w:t>
+      </w:r>
+      <w:proofErr w:type="gramStart"/>
+      <w:r>
+        <w:rPr>
+          <w:rFonts w:ascii="Arial" w:hAnsi="Arial" w:cs="Arial"/>
+          <w:sz w:val="24"/>
+          <w:szCs w:val="24"/>
+        </w:rPr>
+        <w:t>mastering;</w:t>
+      </w:r>
+      <w:proofErr w:type="gramEnd"/>
     </w:p>
     <w:p>
       <w:pPr>
@@ -2640,8 +2893,18 @@
           <w:sz w:val="24"/>
           <w:szCs w:val="24"/>
         </w:rPr>
-        <w:t>Theoretical Foundations: identify and interpret core theoretical foundations of audio;</w:t>
-      </w:r>
+        <w:t xml:space="preserve">Theoretical Foundations: identify and interpret core theoretical foundations of </w:t>
+      </w:r>
+      <w:proofErr w:type="gramStart"/>
+      <w:r>
+        <w:rPr>
+          <w:rFonts w:ascii="Arial" w:hAnsi="Arial" w:cs="Arial"/>
+          <w:sz w:val="24"/>
+          <w:szCs w:val="24"/>
+        </w:rPr>
+        <w:t>audio;</w:t>
+      </w:r>
+      <w:proofErr w:type="gramEnd"/>
     </w:p>
     <w:p>
       <w:pPr>
@@ -2673,8 +2936,18 @@
           <w:sz w:val="24"/>
           <w:szCs w:val="24"/>
         </w:rPr>
-        <w:t>Context: analyze and articulate the importance of context in diverse practices within music technology;</w:t>
-      </w:r>
+        <w:t xml:space="preserve">Context: analyze and articulate the importance of context in diverse practices within music </w:t>
+      </w:r>
+      <w:proofErr w:type="gramStart"/>
+      <w:r>
+        <w:rPr>
+          <w:rFonts w:ascii="Arial" w:hAnsi="Arial" w:cs="Arial"/>
+          <w:sz w:val="24"/>
+          <w:szCs w:val="24"/>
+        </w:rPr>
+        <w:t>technology;</w:t>
+      </w:r>
+      <w:proofErr w:type="gramEnd"/>
     </w:p>
     <w:p>
       <w:pPr>
@@ -2706,8 +2979,18 @@
           <w:sz w:val="24"/>
           <w:szCs w:val="24"/>
         </w:rPr>
-        <w:t>Musicianship and Production: integrate traditional, non-Western, and experimental approaches to musicianship and composition with music production skills;</w:t>
-      </w:r>
+        <w:t xml:space="preserve">Musicianship and Production: integrate traditional, non-Western, and experimental approaches to musicianship and composition with music production </w:t>
+      </w:r>
+      <w:proofErr w:type="gramStart"/>
+      <w:r>
+        <w:rPr>
+          <w:rFonts w:ascii="Arial" w:hAnsi="Arial" w:cs="Arial"/>
+          <w:sz w:val="24"/>
+          <w:szCs w:val="24"/>
+        </w:rPr>
+        <w:t>skills;</w:t>
+      </w:r>
+      <w:proofErr w:type="gramEnd"/>
     </w:p>
     <w:p>
       <w:pPr>
@@ -2821,23 +3104,41 @@
           <w:sz w:val="24"/>
           <w:szCs w:val="24"/>
         </w:rPr>
-        <w:t>● Developing core proficiencies relevant to algorithmic composition, interface design, computer programming, analysis and signal processing</w:t>
-      </w:r>
-    </w:p>
-    <w:p>
-      <w:pPr>
+        <w:t xml:space="preserve">● Developing core proficiencies relevant to algorithmic composition, interface design, computer programming, </w:t>
+      </w:r>
+      <w:proofErr w:type="gramStart"/>
+      <w:r>
         <w:rPr>
           <w:rFonts w:ascii="Arial" w:eastAsia="Times New Roman" w:hAnsi="Arial" w:cs="Arial"/>
           <w:sz w:val="24"/>
           <w:szCs w:val="24"/>
         </w:rPr>
-      </w:pPr>
+        <w:t>analysis</w:t>
+      </w:r>
+      <w:proofErr w:type="gramEnd"/>
       <w:r>
         <w:rPr>
           <w:rFonts w:ascii="Arial" w:eastAsia="Times New Roman" w:hAnsi="Arial" w:cs="Arial"/>
           <w:sz w:val="24"/>
           <w:szCs w:val="24"/>
         </w:rPr>
+        <w:t xml:space="preserve"> and signal processing</w:t>
+      </w:r>
+    </w:p>
+    <w:p>
+      <w:pPr>
+        <w:rPr>
+          <w:rFonts w:ascii="Arial" w:eastAsia="Times New Roman" w:hAnsi="Arial" w:cs="Arial"/>
+          <w:sz w:val="24"/>
+          <w:szCs w:val="24"/>
+        </w:rPr>
+      </w:pPr>
+      <w:r>
+        <w:rPr>
+          <w:rFonts w:ascii="Arial" w:eastAsia="Times New Roman" w:hAnsi="Arial" w:cs="Arial"/>
+          <w:sz w:val="24"/>
+          <w:szCs w:val="24"/>
+        </w:rPr>
         <w:t>● Gaining the ability to read, write, and modify computer code related to music.</w:t>
       </w:r>
     </w:p>
@@ -2918,7 +3219,43 @@
           <w:sz w:val="24"/>
           <w:szCs w:val="24"/>
         </w:rPr>
-        <w:t>Demonstrate the ability to create programs in SuperCollider, Python, Processing and C++ in the production of compositions an performances (Projects)</w:t>
+        <w:t xml:space="preserve">Demonstrate the ability to create programs in </w:t>
+      </w:r>
+      <w:proofErr w:type="spellStart"/>
+      <w:r>
+        <w:rPr>
+          <w:rFonts w:ascii="Arial" w:hAnsi="Arial" w:cs="Arial"/>
+          <w:sz w:val="24"/>
+          <w:szCs w:val="24"/>
+        </w:rPr>
+        <w:t>SuperCollider</w:t>
+      </w:r>
+      <w:proofErr w:type="spellEnd"/>
+      <w:r>
+        <w:rPr>
+          <w:rFonts w:ascii="Arial" w:hAnsi="Arial" w:cs="Arial"/>
+          <w:sz w:val="24"/>
+          <w:szCs w:val="24"/>
+        </w:rPr>
+        <w:t xml:space="preserve">, Python, Processing and C++ in the production of compositions </w:t>
+      </w:r>
+      <w:proofErr w:type="gramStart"/>
+      <w:r>
+        <w:rPr>
+          <w:rFonts w:ascii="Arial" w:hAnsi="Arial" w:cs="Arial"/>
+          <w:sz w:val="24"/>
+          <w:szCs w:val="24"/>
+        </w:rPr>
+        <w:t>an</w:t>
+      </w:r>
+      <w:proofErr w:type="gramEnd"/>
+      <w:r>
+        <w:rPr>
+          <w:rFonts w:ascii="Arial" w:hAnsi="Arial" w:cs="Arial"/>
+          <w:sz w:val="24"/>
+          <w:szCs w:val="24"/>
+        </w:rPr>
+        <w:t xml:space="preserve"> performances (Projects)</w:t>
       </w:r>
     </w:p>
     <w:p>
@@ -2943,7 +3280,25 @@
           <w:sz w:val="24"/>
           <w:szCs w:val="24"/>
         </w:rPr>
-        <w:t>Understand the fundamentals of computer programming languages for music and be able to implement them to build original Audio Unit &amp; VSTplugins (Projects)</w:t>
+        <w:t xml:space="preserve">Understand the fundamentals of computer programming languages for music and be able to implement them to build original Audio Unit &amp; </w:t>
+      </w:r>
+      <w:proofErr w:type="spellStart"/>
+      <w:r>
+        <w:rPr>
+          <w:rFonts w:ascii="Arial" w:hAnsi="Arial" w:cs="Arial"/>
+          <w:sz w:val="24"/>
+          <w:szCs w:val="24"/>
+        </w:rPr>
+        <w:t>VSTplugins</w:t>
+      </w:r>
+      <w:proofErr w:type="spellEnd"/>
+      <w:r>
+        <w:rPr>
+          <w:rFonts w:ascii="Arial" w:hAnsi="Arial" w:cs="Arial"/>
+          <w:sz w:val="24"/>
+          <w:szCs w:val="24"/>
+        </w:rPr>
+        <w:t xml:space="preserve"> (Projects)</w:t>
       </w:r>
     </w:p>
     <w:p>
@@ -3471,7 +3826,25 @@
           <w:sz w:val="24"/>
           <w:szCs w:val="24"/>
         </w:rPr>
-        <w:t xml:space="preserve"> work and experiment in class. Discussions, critiques lectures and demonstrations provide the basis for the successful completion of projects, and they are difficult to re-create outside of class. In order to participate, you must be in attendance. </w:t>
+        <w:t xml:space="preserve"> work and experiment in class. Discussions, critiques lectures and demonstrations provide the basis for the successful completion of projects, and they are difficult to re-create outside of class. </w:t>
+      </w:r>
+      <w:proofErr w:type="gramStart"/>
+      <w:r>
+        <w:rPr>
+          <w:color w:val="000000" w:themeColor="text1"/>
+          <w:sz w:val="24"/>
+          <w:szCs w:val="24"/>
+        </w:rPr>
+        <w:t>In order to</w:t>
+      </w:r>
+      <w:proofErr w:type="gramEnd"/>
+      <w:r>
+        <w:rPr>
+          <w:color w:val="000000" w:themeColor="text1"/>
+          <w:sz w:val="24"/>
+          <w:szCs w:val="24"/>
+        </w:rPr>
+        <w:t xml:space="preserve"> participate, you must be in attendance. </w:t>
       </w:r>
       <w:r>
         <w:rPr>
@@ -3643,8 +4016,18 @@
           <w:sz w:val="24"/>
           <w:szCs w:val="24"/>
         </w:rPr>
-        <w:t>catch up!—</w:t>
-      </w:r>
+        <w:t xml:space="preserve">catch </w:t>
+      </w:r>
+      <w:proofErr w:type="gramStart"/>
+      <w:r>
+        <w:rPr>
+          <w:color w:val="000000" w:themeColor="text1"/>
+          <w:sz w:val="24"/>
+          <w:szCs w:val="24"/>
+        </w:rPr>
+        <w:t>up!—</w:t>
+      </w:r>
+      <w:proofErr w:type="gramEnd"/>
       <w:r>
         <w:rPr>
           <w:color w:val="000000" w:themeColor="text1"/>
@@ -3989,7 +4372,27 @@
           <w:sz w:val="24"/>
           <w:szCs w:val="24"/>
         </w:rPr>
-        <w:t xml:space="preserve">You can use synthesis, sampling. You can also persue something mentioned in class but not explicitly explored. </w:t>
+        <w:t xml:space="preserve">You can use synthesis, sampling. You can also </w:t>
+      </w:r>
+      <w:proofErr w:type="spellStart"/>
+      <w:r>
+        <w:rPr>
+          <w:bCs/>
+          <w:color w:val="000000" w:themeColor="text1"/>
+          <w:sz w:val="24"/>
+          <w:szCs w:val="24"/>
+        </w:rPr>
+        <w:t>persue</w:t>
+      </w:r>
+      <w:proofErr w:type="spellEnd"/>
+      <w:r>
+        <w:rPr>
+          <w:bCs/>
+          <w:color w:val="000000" w:themeColor="text1"/>
+          <w:sz w:val="24"/>
+          <w:szCs w:val="24"/>
+        </w:rPr>
+        <w:t xml:space="preserve"> something mentioned in class but not explicitly explored. </w:t>
       </w:r>
       <w:r>
         <w:rPr>
@@ -4036,6 +4439,7 @@
         </w:rPr>
         <w:t xml:space="preserve">We may present these projects at </w:t>
       </w:r>
+      <w:proofErr w:type="spellStart"/>
       <w:r>
         <w:rPr>
           <w:bCs/>
@@ -4045,6 +4449,7 @@
         </w:rPr>
         <w:t>xxxxxxx</w:t>
       </w:r>
+      <w:proofErr w:type="spellEnd"/>
       <w:r>
         <w:rPr>
           <w:bCs/>
@@ -4119,7 +4524,61 @@
           <w:sz w:val="24"/>
           <w:szCs w:val="24"/>
         </w:rPr>
-        <w:t xml:space="preserve">The use of Machine Learning tools such as ChatGPT and Claude are permitted, generally. In some cases we will explore them deliberately. In some instances you will be discouraged from using these tools. AI represents a sea change for humanity. It also represents a paradigm shift for pedagogy in digital literacy.  </w:t>
+        <w:t xml:space="preserve">The use of Machine Learning tools such as </w:t>
+      </w:r>
+      <w:proofErr w:type="spellStart"/>
+      <w:r>
+        <w:rPr>
+          <w:rFonts w:ascii="Arial" w:hAnsi="Arial" w:cs="Arial"/>
+          <w:sz w:val="24"/>
+          <w:szCs w:val="24"/>
+        </w:rPr>
+        <w:t>ChatGPT</w:t>
+      </w:r>
+      <w:proofErr w:type="spellEnd"/>
+      <w:r>
+        <w:rPr>
+          <w:rFonts w:ascii="Arial" w:hAnsi="Arial" w:cs="Arial"/>
+          <w:sz w:val="24"/>
+          <w:szCs w:val="24"/>
+        </w:rPr>
+        <w:t xml:space="preserve"> and Claude are permitted, generally. In some </w:t>
+      </w:r>
+      <w:proofErr w:type="gramStart"/>
+      <w:r>
+        <w:rPr>
+          <w:rFonts w:ascii="Arial" w:hAnsi="Arial" w:cs="Arial"/>
+          <w:sz w:val="24"/>
+          <w:szCs w:val="24"/>
+        </w:rPr>
+        <w:t>cases</w:t>
+      </w:r>
+      <w:proofErr w:type="gramEnd"/>
+      <w:r>
+        <w:rPr>
+          <w:rFonts w:ascii="Arial" w:hAnsi="Arial" w:cs="Arial"/>
+          <w:sz w:val="24"/>
+          <w:szCs w:val="24"/>
+        </w:rPr>
+        <w:t xml:space="preserve"> we will explore them deliberately. In some </w:t>
+      </w:r>
+      <w:proofErr w:type="gramStart"/>
+      <w:r>
+        <w:rPr>
+          <w:rFonts w:ascii="Arial" w:hAnsi="Arial" w:cs="Arial"/>
+          <w:sz w:val="24"/>
+          <w:szCs w:val="24"/>
+        </w:rPr>
+        <w:t>instances</w:t>
+      </w:r>
+      <w:proofErr w:type="gramEnd"/>
+      <w:r>
+        <w:rPr>
+          <w:rFonts w:ascii="Arial" w:hAnsi="Arial" w:cs="Arial"/>
+          <w:sz w:val="24"/>
+          <w:szCs w:val="24"/>
+        </w:rPr>
+        <w:t xml:space="preserve"> you will be discouraged from using these tools. AI represents a sea change for humanity. It also represents a paradigm shift for pedagogy in digital literacy.  </w:t>
       </w:r>
     </w:p>
     <w:p>
@@ -4147,7 +4606,43 @@
           <w:sz w:val="24"/>
           <w:szCs w:val="24"/>
         </w:rPr>
-        <w:t>I expect you will want to use AI (ChatGPT and image generation tools, at a minimum), in this class. In fact, some assignments will require it. Learning to use AI is an emerging skill—be aware of its limits. If you provide minimum effort prompts, you will get low quality results. You will need to refine your prompts in order to get good outcomes. This will take work.</w:t>
+        <w:t>I expect you will want to use AI (</w:t>
+      </w:r>
+      <w:proofErr w:type="spellStart"/>
+      <w:r>
+        <w:rPr>
+          <w:rFonts w:ascii="Arial" w:hAnsi="Arial" w:cs="Arial"/>
+          <w:sz w:val="24"/>
+          <w:szCs w:val="24"/>
+        </w:rPr>
+        <w:t>ChatGPT</w:t>
+      </w:r>
+      <w:proofErr w:type="spellEnd"/>
+      <w:r>
+        <w:rPr>
+          <w:rFonts w:ascii="Arial" w:hAnsi="Arial" w:cs="Arial"/>
+          <w:sz w:val="24"/>
+          <w:szCs w:val="24"/>
+        </w:rPr>
+        <w:t xml:space="preserve"> and image generation tools, at a minimum), in this class. In fact, some assignments will require it. Learning to use AI is an emerging skill—be aware of its limits. If you provide minimum effort prompts, you will get low quality results. You will need to refine your prompts </w:t>
+      </w:r>
+      <w:proofErr w:type="gramStart"/>
+      <w:r>
+        <w:rPr>
+          <w:rFonts w:ascii="Arial" w:hAnsi="Arial" w:cs="Arial"/>
+          <w:sz w:val="24"/>
+          <w:szCs w:val="24"/>
+        </w:rPr>
+        <w:t>in order to</w:t>
+      </w:r>
+      <w:proofErr w:type="gramEnd"/>
+      <w:r>
+        <w:rPr>
+          <w:rFonts w:ascii="Arial" w:hAnsi="Arial" w:cs="Arial"/>
+          <w:sz w:val="24"/>
+          <w:szCs w:val="24"/>
+        </w:rPr>
+        <w:t xml:space="preserve"> get good outcomes. This will take work.</w:t>
       </w:r>
     </w:p>
     <w:p>
@@ -4359,8 +4854,19 @@
           <w:sz w:val="24"/>
           <w:szCs w:val="24"/>
         </w:rPr>
-        <w:t>Introduction to GIthub</w:t>
-      </w:r>
+        <w:t xml:space="preserve">Introduction to </w:t>
+      </w:r>
+      <w:proofErr w:type="spellStart"/>
+      <w:r>
+        <w:rPr>
+          <w:iCs/>
+          <w:color w:val="000000" w:themeColor="text1"/>
+          <w:sz w:val="24"/>
+          <w:szCs w:val="24"/>
+        </w:rPr>
+        <w:t>GIthub</w:t>
+      </w:r>
+      <w:proofErr w:type="spellEnd"/>
     </w:p>
     <w:p>
       <w:pPr>
@@ -4377,7 +4883,25 @@
           <w:b/>
           <w:bCs/>
         </w:rPr>
-        <w:t xml:space="preserve">Introduction to the SuperCollider 3 </w:t>
+        <w:t xml:space="preserve">Introduction to the </w:t>
+      </w:r>
+      <w:proofErr w:type="spellStart"/>
+      <w:r>
+        <w:rPr>
+          <w:rFonts w:ascii="Arial" w:hAnsi="Arial" w:cs="Arial"/>
+          <w:b/>
+          <w:bCs/>
+        </w:rPr>
+        <w:t>SuperCollider</w:t>
+      </w:r>
+      <w:proofErr w:type="spellEnd"/>
+      <w:r>
+        <w:rPr>
+          <w:rFonts w:ascii="Arial" w:hAnsi="Arial" w:cs="Arial"/>
+          <w:b/>
+          <w:bCs/>
+        </w:rPr>
+        <w:t xml:space="preserve"> 3 </w:t>
       </w:r>
       <w:r>
         <w:rPr>
@@ -4741,7 +5265,43 @@
           <w:sz w:val="24"/>
           <w:szCs w:val="24"/>
         </w:rPr>
-        <w:t xml:space="preserve">Live Coding in SuperCollider: a Tutorial with Eli Fieldsteel </w:t>
+        <w:t xml:space="preserve">Live Coding in </w:t>
+      </w:r>
+      <w:proofErr w:type="spellStart"/>
+      <w:r>
+        <w:rPr>
+          <w:color w:val="000000" w:themeColor="text1"/>
+          <w:sz w:val="24"/>
+          <w:szCs w:val="24"/>
+        </w:rPr>
+        <w:t>SuperCollider</w:t>
+      </w:r>
+      <w:proofErr w:type="spellEnd"/>
+      <w:r>
+        <w:rPr>
+          <w:color w:val="000000" w:themeColor="text1"/>
+          <w:sz w:val="24"/>
+          <w:szCs w:val="24"/>
+        </w:rPr>
+        <w:t xml:space="preserve">: a Tutorial with Eli </w:t>
+      </w:r>
+      <w:proofErr w:type="spellStart"/>
+      <w:r>
+        <w:rPr>
+          <w:color w:val="000000" w:themeColor="text1"/>
+          <w:sz w:val="24"/>
+          <w:szCs w:val="24"/>
+        </w:rPr>
+        <w:t>Fieldsteel</w:t>
+      </w:r>
+      <w:proofErr w:type="spellEnd"/>
+      <w:r>
+        <w:rPr>
+          <w:color w:val="000000" w:themeColor="text1"/>
+          <w:sz w:val="24"/>
+          <w:szCs w:val="24"/>
+        </w:rPr>
+        <w:t xml:space="preserve"> </w:t>
       </w:r>
       <w:hyperlink r:id="rId26" w:history="1">
         <w:r>
@@ -4971,7 +5531,33 @@
           <w:sz w:val="24"/>
           <w:szCs w:val="24"/>
         </w:rPr>
-        <w:t>(and if we have time, foundations of modulation)</w:t>
+        <w:t>(</w:t>
+      </w:r>
+      <w:proofErr w:type="gramStart"/>
+      <w:r>
+        <w:rPr>
+          <w:rFonts w:ascii="Arial" w:hAnsi="Arial" w:cs="Arial"/>
+          <w:b/>
+          <w:bCs/>
+          <w:iCs/>
+          <w:color w:val="000000" w:themeColor="text1"/>
+          <w:sz w:val="24"/>
+          <w:szCs w:val="24"/>
+        </w:rPr>
+        <w:t>and</w:t>
+      </w:r>
+      <w:proofErr w:type="gramEnd"/>
+      <w:r>
+        <w:rPr>
+          <w:rFonts w:ascii="Arial" w:hAnsi="Arial" w:cs="Arial"/>
+          <w:b/>
+          <w:bCs/>
+          <w:iCs/>
+          <w:color w:val="000000" w:themeColor="text1"/>
+          <w:sz w:val="24"/>
+          <w:szCs w:val="24"/>
+        </w:rPr>
+        <w:t xml:space="preserve"> if we have time, foundations of modulation)</w:t>
       </w:r>
     </w:p>
     <w:p>
@@ -5047,15 +5633,27 @@
           <w:szCs w:val="24"/>
         </w:rPr>
       </w:pPr>
-      <w:r>
-        <w:rPr>
-          <w:rFonts w:ascii="Arial" w:hAnsi="Arial" w:cs="Arial"/>
-          <w:iCs/>
-          <w:color w:val="000000" w:themeColor="text1"/>
-          <w:sz w:val="24"/>
-          <w:szCs w:val="24"/>
-        </w:rPr>
-        <w:t>Labtime:</w:t>
+      <w:proofErr w:type="spellStart"/>
+      <w:r>
+        <w:rPr>
+          <w:rFonts w:ascii="Arial" w:hAnsi="Arial" w:cs="Arial"/>
+          <w:iCs/>
+          <w:color w:val="000000" w:themeColor="text1"/>
+          <w:sz w:val="24"/>
+          <w:szCs w:val="24"/>
+        </w:rPr>
+        <w:t>Labtime</w:t>
+      </w:r>
+      <w:proofErr w:type="spellEnd"/>
+      <w:r>
+        <w:rPr>
+          <w:rFonts w:ascii="Arial" w:hAnsi="Arial" w:cs="Arial"/>
+          <w:iCs/>
+          <w:color w:val="000000" w:themeColor="text1"/>
+          <w:sz w:val="24"/>
+          <w:szCs w:val="24"/>
+        </w:rPr>
+        <w:t>:</w:t>
       </w:r>
     </w:p>
     <w:p>
@@ -5164,15 +5762,27 @@
           <w:szCs w:val="24"/>
         </w:rPr>
       </w:pPr>
-      <w:r>
-        <w:rPr>
-          <w:b/>
-          <w:bCs/>
-          <w:color w:val="000000" w:themeColor="text1"/>
-          <w:sz w:val="24"/>
-          <w:szCs w:val="24"/>
-        </w:rPr>
-        <w:t>Also for Next Week:</w:t>
+      <w:proofErr w:type="gramStart"/>
+      <w:r>
+        <w:rPr>
+          <w:b/>
+          <w:bCs/>
+          <w:color w:val="000000" w:themeColor="text1"/>
+          <w:sz w:val="24"/>
+          <w:szCs w:val="24"/>
+        </w:rPr>
+        <w:t>Also</w:t>
+      </w:r>
+      <w:proofErr w:type="gramEnd"/>
+      <w:r>
+        <w:rPr>
+          <w:b/>
+          <w:bCs/>
+          <w:color w:val="000000" w:themeColor="text1"/>
+          <w:sz w:val="24"/>
+          <w:szCs w:val="24"/>
+        </w:rPr>
+        <w:t xml:space="preserve"> for Next Week:</w:t>
       </w:r>
     </w:p>
     <w:p>
@@ -5518,7 +6128,27 @@
           <w:sz w:val="24"/>
           <w:szCs w:val="24"/>
         </w:rPr>
-        <w:t>See github for</w:t>
+        <w:t xml:space="preserve">See </w:t>
+      </w:r>
+      <w:proofErr w:type="spellStart"/>
+      <w:r>
+        <w:rPr>
+          <w:iCs/>
+          <w:color w:val="000000" w:themeColor="text1"/>
+          <w:sz w:val="24"/>
+          <w:szCs w:val="24"/>
+        </w:rPr>
+        <w:t>github</w:t>
+      </w:r>
+      <w:proofErr w:type="spellEnd"/>
+      <w:r>
+        <w:rPr>
+          <w:iCs/>
+          <w:color w:val="000000" w:themeColor="text1"/>
+          <w:sz w:val="24"/>
+          <w:szCs w:val="24"/>
+        </w:rPr>
+        <w:t xml:space="preserve"> for</w:t>
       </w:r>
       <w:r>
         <w:rPr>
@@ -5547,7 +6177,27 @@
           <w:sz w:val="24"/>
           <w:szCs w:val="24"/>
         </w:rPr>
-        <w:t xml:space="preserve">You can also write your own synthesis engine, or copy one you like online and thresh out its variables in a nice human to read format. </w:t>
+        <w:t xml:space="preserve">You can also write your own synthesis </w:t>
+      </w:r>
+      <w:proofErr w:type="gramStart"/>
+      <w:r>
+        <w:rPr>
+          <w:iCs/>
+          <w:color w:val="000000" w:themeColor="text1"/>
+          <w:sz w:val="24"/>
+          <w:szCs w:val="24"/>
+        </w:rPr>
+        <w:t>engine, or</w:t>
+      </w:r>
+      <w:proofErr w:type="gramEnd"/>
+      <w:r>
+        <w:rPr>
+          <w:iCs/>
+          <w:color w:val="000000" w:themeColor="text1"/>
+          <w:sz w:val="24"/>
+          <w:szCs w:val="24"/>
+        </w:rPr>
+        <w:t xml:space="preserve"> copy one you like online and thresh out its variables in a nice human to read format. </w:t>
       </w:r>
     </w:p>
     <w:p>
@@ -5664,7 +6314,7 @@
           <w:sz w:val="24"/>
           <w:szCs w:val="24"/>
         </w:rPr>
-        <w:t>Github review</w:t>
+        <w:t>Synthesis Lecture</w:t>
       </w:r>
     </w:p>
     <w:p>
@@ -5679,47 +6329,40 @@
           <w:szCs w:val="24"/>
         </w:rPr>
       </w:pPr>
-    </w:p>
-    <w:p>
-      <w:pPr>
-        <w:pStyle w:val="noformatting"/>
-        <w:rPr>
-          <w:rFonts w:ascii="Arial" w:hAnsi="Arial" w:cs="Arial"/>
-          <w:iCs/>
-          <w:color w:val="000000" w:themeColor="text1"/>
-          <w:sz w:val="24"/>
-          <w:szCs w:val="24"/>
-        </w:rPr>
-      </w:pPr>
-      <w:r>
-        <w:rPr>
-          <w:rFonts w:ascii="Arial" w:hAnsi="Arial" w:cs="Arial"/>
-          <w:iCs/>
-          <w:color w:val="000000" w:themeColor="text1"/>
-          <w:sz w:val="24"/>
-          <w:szCs w:val="24"/>
-        </w:rPr>
-        <w:t xml:space="preserve">Going over Joo Won Park’s </w:t>
-      </w:r>
-      <w:r>
-        <w:rPr>
-          <w:rFonts w:ascii="Arial" w:hAnsi="Arial" w:cs="Arial"/>
-          <w:i/>
-          <w:color w:val="000000" w:themeColor="text1"/>
-          <w:sz w:val="24"/>
-          <w:szCs w:val="24"/>
-        </w:rPr>
-        <w:t>Four Hit Combo</w:t>
-      </w:r>
-      <w:r>
-        <w:rPr>
-          <w:rFonts w:ascii="Arial" w:hAnsi="Arial" w:cs="Arial"/>
-          <w:iCs/>
-          <w:color w:val="000000" w:themeColor="text1"/>
-          <w:sz w:val="24"/>
-          <w:szCs w:val="24"/>
-        </w:rPr>
-        <w:t xml:space="preserve"> (for laptop ensemble)</w:t>
+      <w:r>
+        <w:rPr>
+          <w:b/>
+          <w:bCs/>
+          <w:i/>
+          <w:color w:val="000000" w:themeColor="text1"/>
+          <w:sz w:val="24"/>
+          <w:szCs w:val="24"/>
+        </w:rPr>
+        <w:t>(</w:t>
+      </w:r>
+      <w:proofErr w:type="gramStart"/>
+      <w:r>
+        <w:rPr>
+          <w:b/>
+          <w:bCs/>
+          <w:i/>
+          <w:color w:val="000000" w:themeColor="text1"/>
+          <w:sz w:val="24"/>
+          <w:szCs w:val="24"/>
+        </w:rPr>
+        <w:t>decoding</w:t>
+      </w:r>
+      <w:proofErr w:type="gramEnd"/>
+      <w:r>
+        <w:rPr>
+          <w:b/>
+          <w:bCs/>
+          <w:i/>
+          <w:color w:val="000000" w:themeColor="text1"/>
+          <w:sz w:val="24"/>
+          <w:szCs w:val="24"/>
+        </w:rPr>
+        <w:t xml:space="preserve"> automation, FM and AM modulation in Supercollider)</w:t>
       </w:r>
     </w:p>
     <w:p>
@@ -5739,20 +6382,227 @@
       <w:pPr>
         <w:pStyle w:val="Normal1"/>
         <w:rPr>
-          <w:iCs/>
-          <w:color w:val="000000" w:themeColor="text1"/>
-          <w:sz w:val="24"/>
-          <w:szCs w:val="24"/>
-        </w:rPr>
-      </w:pPr>
-      <w:r>
-        <w:rPr>
-          <w:iCs/>
-          <w:color w:val="000000" w:themeColor="text1"/>
-          <w:sz w:val="24"/>
-          <w:szCs w:val="24"/>
-        </w:rPr>
-        <w:t xml:space="preserve">Nodeproxy and gui </w:t>
+          <w:b/>
+          <w:color w:val="000000" w:themeColor="text1"/>
+          <w:sz w:val="24"/>
+          <w:szCs w:val="24"/>
+        </w:rPr>
+      </w:pPr>
+      <w:r>
+        <w:rPr>
+          <w:b/>
+          <w:color w:val="000000" w:themeColor="text1"/>
+          <w:sz w:val="24"/>
+          <w:szCs w:val="24"/>
+        </w:rPr>
+        <w:t xml:space="preserve">Etude 2a </w:t>
+      </w:r>
+      <w:r>
+        <w:rPr>
+          <w:b/>
+          <w:color w:val="000000" w:themeColor="text1"/>
+          <w:sz w:val="24"/>
+          <w:szCs w:val="24"/>
+        </w:rPr>
+        <w:t>R</w:t>
+      </w:r>
+      <w:r>
+        <w:rPr>
+          <w:b/>
+          <w:color w:val="000000" w:themeColor="text1"/>
+          <w:sz w:val="24"/>
+          <w:szCs w:val="24"/>
+        </w:rPr>
+        <w:t>e</w:t>
+      </w:r>
+      <w:r>
+        <w:rPr>
+          <w:b/>
+          <w:color w:val="000000" w:themeColor="text1"/>
+          <w:sz w:val="24"/>
+          <w:szCs w:val="24"/>
+        </w:rPr>
+        <w:t>assigned:</w:t>
+      </w:r>
+    </w:p>
+    <w:p>
+      <w:pPr>
+        <w:pStyle w:val="Normal1"/>
+        <w:rPr>
+          <w:bCs/>
+          <w:color w:val="000000" w:themeColor="text1"/>
+          <w:sz w:val="24"/>
+          <w:szCs w:val="24"/>
+        </w:rPr>
+      </w:pPr>
+      <w:r>
+        <w:rPr>
+          <w:bCs/>
+          <w:color w:val="000000" w:themeColor="text1"/>
+          <w:sz w:val="24"/>
+          <w:szCs w:val="24"/>
+        </w:rPr>
+        <w:t>Record 5-7 sounds from your life. At least one sound should be a drone</w:t>
+      </w:r>
+      <w:r>
+        <w:rPr>
+          <w:bCs/>
+          <w:color w:val="000000" w:themeColor="text1"/>
+          <w:sz w:val="24"/>
+          <w:szCs w:val="24"/>
+        </w:rPr>
+        <w:t>—an unchanging sound with pitch components</w:t>
+      </w:r>
+      <w:r>
+        <w:rPr>
+          <w:bCs/>
+          <w:color w:val="000000" w:themeColor="text1"/>
+          <w:sz w:val="24"/>
+          <w:szCs w:val="24"/>
+        </w:rPr>
+        <w:t>. One should contain a voice. The second file should contain a pitched instrument sound. The third file should contain a percussion sound. All files should not be too short (</w:t>
+      </w:r>
+      <w:r>
+        <w:rPr>
+          <w:bCs/>
+          <w:color w:val="000000" w:themeColor="text1"/>
+          <w:sz w:val="24"/>
+          <w:szCs w:val="24"/>
+        </w:rPr>
+        <w:t xml:space="preserve">not </w:t>
+      </w:r>
+      <w:r>
+        <w:rPr>
+          <w:bCs/>
+          <w:color w:val="000000" w:themeColor="text1"/>
+          <w:sz w:val="24"/>
+          <w:szCs w:val="24"/>
+        </w:rPr>
+        <w:t>less than a second) or too long (</w:t>
+      </w:r>
+      <w:r>
+        <w:rPr>
+          <w:bCs/>
+          <w:color w:val="000000" w:themeColor="text1"/>
+          <w:sz w:val="24"/>
+          <w:szCs w:val="24"/>
+        </w:rPr>
+        <w:t xml:space="preserve">not </w:t>
+      </w:r>
+      <w:r>
+        <w:rPr>
+          <w:bCs/>
+          <w:color w:val="000000" w:themeColor="text1"/>
+          <w:sz w:val="24"/>
+          <w:szCs w:val="24"/>
+        </w:rPr>
+        <w:t xml:space="preserve">more than a minute). They should not be boring sounds. Don’t record something like typing on your computer. </w:t>
+      </w:r>
+      <w:r>
+        <w:rPr>
+          <w:bCs/>
+          <w:color w:val="000000" w:themeColor="text1"/>
+          <w:sz w:val="24"/>
+          <w:szCs w:val="24"/>
+        </w:rPr>
+        <w:t xml:space="preserve">Remember, recording processes used to be physically limited by the parameters of recording technology, represented by the cost of ferromagnetic tape. </w:t>
+      </w:r>
+      <w:r>
+        <w:rPr>
+          <w:bCs/>
+          <w:color w:val="000000" w:themeColor="text1"/>
+          <w:sz w:val="24"/>
+          <w:szCs w:val="24"/>
+        </w:rPr>
+        <w:t>Don’t waste tape!</w:t>
+      </w:r>
+    </w:p>
+    <w:p>
+      <w:pPr>
+        <w:pStyle w:val="Normal1"/>
+        <w:rPr>
+          <w:b/>
+          <w:bCs/>
+          <w:i/>
+          <w:color w:val="000000" w:themeColor="text1"/>
+          <w:sz w:val="24"/>
+          <w:szCs w:val="24"/>
+        </w:rPr>
+      </w:pPr>
+      <w:r>
+        <w:rPr>
+          <w:b/>
+          <w:bCs/>
+          <w:i/>
+          <w:color w:val="000000" w:themeColor="text1"/>
+          <w:sz w:val="24"/>
+          <w:szCs w:val="24"/>
+        </w:rPr>
+        <w:t>Make sure you normalize and convert everything to wav! Label carefully.</w:t>
+      </w:r>
+    </w:p>
+    <w:p>
+      <w:pPr>
+        <w:pStyle w:val="Normal1"/>
+        <w:rPr>
+          <w:b/>
+          <w:bCs/>
+          <w:i/>
+          <w:color w:val="000000" w:themeColor="text1"/>
+          <w:sz w:val="24"/>
+          <w:szCs w:val="24"/>
+        </w:rPr>
+      </w:pPr>
+    </w:p>
+    <w:p>
+      <w:pPr>
+        <w:pStyle w:val="Normal1"/>
+        <w:rPr>
+          <w:iCs/>
+          <w:color w:val="000000" w:themeColor="text1"/>
+          <w:sz w:val="24"/>
+          <w:szCs w:val="24"/>
+        </w:rPr>
+      </w:pPr>
+      <w:proofErr w:type="spellStart"/>
+      <w:r>
+        <w:rPr>
+          <w:iCs/>
+          <w:color w:val="000000" w:themeColor="text1"/>
+          <w:sz w:val="24"/>
+          <w:szCs w:val="24"/>
+        </w:rPr>
+        <w:t>Nodeproxy</w:t>
+      </w:r>
+      <w:proofErr w:type="spellEnd"/>
+      <w:r>
+        <w:rPr>
+          <w:iCs/>
+          <w:color w:val="000000" w:themeColor="text1"/>
+          <w:sz w:val="24"/>
+          <w:szCs w:val="24"/>
+        </w:rPr>
+        <w:t xml:space="preserve"> and </w:t>
+      </w:r>
+      <w:proofErr w:type="spellStart"/>
+      <w:r>
+        <w:rPr>
+          <w:iCs/>
+          <w:color w:val="000000" w:themeColor="text1"/>
+          <w:sz w:val="24"/>
+          <w:szCs w:val="24"/>
+        </w:rPr>
+        <w:t>gui</w:t>
+      </w:r>
+      <w:proofErr w:type="spellEnd"/>
+      <w:r>
+        <w:rPr>
+          <w:iCs/>
+          <w:color w:val="000000" w:themeColor="text1"/>
+          <w:sz w:val="24"/>
+          <w:szCs w:val="24"/>
+        </w:rPr>
+        <w:t xml:space="preserve"> </w:t>
       </w:r>
       <w:r>
         <w:rPr>
@@ -5838,7 +6688,136 @@
           <w:sz w:val="24"/>
           <w:szCs w:val="24"/>
         </w:rPr>
-        <w:t>Bring 1-3 synthdefs, nodeProxy, or nDef with Gui machines. Feel free to use the SC examples from week 1 to have something that you know works, to work off from.</w:t>
+        <w:t xml:space="preserve">Bring 1-3 </w:t>
+      </w:r>
+      <w:r>
+        <w:rPr>
+          <w:iCs/>
+          <w:color w:val="000000" w:themeColor="text1"/>
+          <w:sz w:val="24"/>
+          <w:szCs w:val="24"/>
+        </w:rPr>
+        <w:t>“virtual instruments”</w:t>
+      </w:r>
+    </w:p>
+    <w:p>
+      <w:pPr>
+        <w:pStyle w:val="Normal1"/>
+        <w:rPr>
+          <w:iCs/>
+          <w:color w:val="000000" w:themeColor="text1"/>
+          <w:sz w:val="24"/>
+          <w:szCs w:val="24"/>
+        </w:rPr>
+      </w:pPr>
+      <w:r>
+        <w:rPr>
+          <w:iCs/>
+          <w:color w:val="000000" w:themeColor="text1"/>
+          <w:sz w:val="24"/>
+          <w:szCs w:val="24"/>
+        </w:rPr>
+        <w:t xml:space="preserve">Use: </w:t>
+      </w:r>
+      <w:proofErr w:type="spellStart"/>
+      <w:r>
+        <w:rPr>
+          <w:iCs/>
+          <w:color w:val="000000" w:themeColor="text1"/>
+          <w:sz w:val="24"/>
+          <w:szCs w:val="24"/>
+        </w:rPr>
+        <w:t>synthdefs</w:t>
+      </w:r>
+      <w:proofErr w:type="spellEnd"/>
+      <w:r>
+        <w:rPr>
+          <w:iCs/>
+          <w:color w:val="000000" w:themeColor="text1"/>
+          <w:sz w:val="24"/>
+          <w:szCs w:val="24"/>
+        </w:rPr>
+        <w:t xml:space="preserve">, </w:t>
+      </w:r>
+      <w:proofErr w:type="spellStart"/>
+      <w:r>
+        <w:rPr>
+          <w:iCs/>
+          <w:color w:val="000000" w:themeColor="text1"/>
+          <w:sz w:val="24"/>
+          <w:szCs w:val="24"/>
+        </w:rPr>
+        <w:t>nodeProxy</w:t>
+      </w:r>
+      <w:proofErr w:type="spellEnd"/>
+      <w:r>
+        <w:rPr>
+          <w:iCs/>
+          <w:color w:val="000000" w:themeColor="text1"/>
+          <w:sz w:val="24"/>
+          <w:szCs w:val="24"/>
+        </w:rPr>
+        <w:t xml:space="preserve">, or </w:t>
+      </w:r>
+      <w:proofErr w:type="spellStart"/>
+      <w:r>
+        <w:rPr>
+          <w:iCs/>
+          <w:color w:val="000000" w:themeColor="text1"/>
+          <w:sz w:val="24"/>
+          <w:szCs w:val="24"/>
+        </w:rPr>
+        <w:t>nDef</w:t>
+      </w:r>
+      <w:proofErr w:type="spellEnd"/>
+      <w:r>
+        <w:rPr>
+          <w:iCs/>
+          <w:color w:val="000000" w:themeColor="text1"/>
+          <w:sz w:val="24"/>
+          <w:szCs w:val="24"/>
+        </w:rPr>
+        <w:t xml:space="preserve"> with </w:t>
+      </w:r>
+      <w:proofErr w:type="spellStart"/>
+      <w:r>
+        <w:rPr>
+          <w:iCs/>
+          <w:color w:val="000000" w:themeColor="text1"/>
+          <w:sz w:val="24"/>
+          <w:szCs w:val="24"/>
+        </w:rPr>
+        <w:t>Gui</w:t>
+      </w:r>
+      <w:proofErr w:type="spellEnd"/>
+      <w:r>
+        <w:rPr>
+          <w:iCs/>
+          <w:color w:val="000000" w:themeColor="text1"/>
+          <w:sz w:val="24"/>
+          <w:szCs w:val="24"/>
+        </w:rPr>
+        <w:t xml:space="preserve"> machines. </w:t>
+      </w:r>
+    </w:p>
+    <w:p>
+      <w:pPr>
+        <w:pStyle w:val="Normal1"/>
+        <w:rPr>
+          <w:iCs/>
+          <w:color w:val="000000" w:themeColor="text1"/>
+          <w:sz w:val="24"/>
+          <w:szCs w:val="24"/>
+        </w:rPr>
+      </w:pPr>
+      <w:r>
+        <w:rPr>
+          <w:iCs/>
+          <w:color w:val="000000" w:themeColor="text1"/>
+          <w:sz w:val="24"/>
+          <w:szCs w:val="24"/>
+        </w:rPr>
+        <w:t>Feel free to use the SC examples from week 1 to have something that you know works, to work off from.</w:t>
       </w:r>
     </w:p>
     <w:p>
@@ -6003,6 +6982,82 @@
           <w:szCs w:val="24"/>
         </w:rPr>
         <w:t>12</w:t>
+      </w:r>
+    </w:p>
+    <w:p>
+      <w:pPr>
+        <w:pStyle w:val="noformatting"/>
+        <w:rPr>
+          <w:rFonts w:ascii="Arial" w:hAnsi="Arial" w:cs="Arial"/>
+          <w:iCs/>
+          <w:color w:val="000000" w:themeColor="text1"/>
+          <w:sz w:val="24"/>
+          <w:szCs w:val="24"/>
+        </w:rPr>
+      </w:pPr>
+    </w:p>
+    <w:p>
+      <w:pPr>
+        <w:pStyle w:val="noformatting"/>
+        <w:rPr>
+          <w:rFonts w:ascii="Arial" w:hAnsi="Arial" w:cs="Arial"/>
+          <w:iCs/>
+          <w:color w:val="000000" w:themeColor="text1"/>
+          <w:sz w:val="24"/>
+          <w:szCs w:val="24"/>
+        </w:rPr>
+      </w:pPr>
+      <w:r>
+        <w:rPr>
+          <w:rFonts w:ascii="Arial" w:hAnsi="Arial" w:cs="Arial"/>
+          <w:iCs/>
+          <w:color w:val="000000" w:themeColor="text1"/>
+          <w:sz w:val="24"/>
+          <w:szCs w:val="24"/>
+        </w:rPr>
+        <w:t xml:space="preserve">Going over </w:t>
+      </w:r>
+      <w:proofErr w:type="spellStart"/>
+      <w:r>
+        <w:rPr>
+          <w:rFonts w:ascii="Arial" w:hAnsi="Arial" w:cs="Arial"/>
+          <w:iCs/>
+          <w:color w:val="000000" w:themeColor="text1"/>
+          <w:sz w:val="24"/>
+          <w:szCs w:val="24"/>
+        </w:rPr>
+        <w:t>Joo</w:t>
+      </w:r>
+      <w:proofErr w:type="spellEnd"/>
+      <w:r>
+        <w:rPr>
+          <w:rFonts w:ascii="Arial" w:hAnsi="Arial" w:cs="Arial"/>
+          <w:iCs/>
+          <w:color w:val="000000" w:themeColor="text1"/>
+          <w:sz w:val="24"/>
+          <w:szCs w:val="24"/>
+        </w:rPr>
+        <w:t xml:space="preserve"> Won Park’s </w:t>
+      </w:r>
+      <w:r>
+        <w:rPr>
+          <w:rFonts w:ascii="Arial" w:hAnsi="Arial" w:cs="Arial"/>
+          <w:i/>
+          <w:color w:val="000000" w:themeColor="text1"/>
+          <w:sz w:val="24"/>
+          <w:szCs w:val="24"/>
+        </w:rPr>
+        <w:t>Four Hit Combo</w:t>
+      </w:r>
+      <w:r>
+        <w:rPr>
+          <w:rFonts w:ascii="Arial" w:hAnsi="Arial" w:cs="Arial"/>
+          <w:iCs/>
+          <w:color w:val="000000" w:themeColor="text1"/>
+          <w:sz w:val="24"/>
+          <w:szCs w:val="24"/>
+        </w:rPr>
+        <w:t xml:space="preserve"> (for laptop ensemble)</w:t>
       </w:r>
     </w:p>
     <w:p>
@@ -6731,7 +7786,47 @@
           <w:sz w:val="24"/>
           <w:szCs w:val="24"/>
         </w:rPr>
-        <w:t xml:space="preserve"> These, then, would then not have to be the same instrument, but different one shots prepared uniquely. You can use sounds from life, and sounds </w:t>
+        <w:t xml:space="preserve"> These, then, would then not have to be the same instrument, but different one </w:t>
+      </w:r>
+      <w:proofErr w:type="gramStart"/>
+      <w:r>
+        <w:rPr>
+          <w:iCs/>
+          <w:color w:val="000000" w:themeColor="text1"/>
+          <w:sz w:val="24"/>
+          <w:szCs w:val="24"/>
+        </w:rPr>
+        <w:t>shots</w:t>
+      </w:r>
+      <w:proofErr w:type="gramEnd"/>
+      <w:r>
+        <w:rPr>
+          <w:iCs/>
+          <w:color w:val="000000" w:themeColor="text1"/>
+          <w:sz w:val="24"/>
+          <w:szCs w:val="24"/>
+        </w:rPr>
+        <w:t xml:space="preserve"> prepared uniquely. You can use sounds from </w:t>
+      </w:r>
+      <w:proofErr w:type="gramStart"/>
+      <w:r>
+        <w:rPr>
+          <w:iCs/>
+          <w:color w:val="000000" w:themeColor="text1"/>
+          <w:sz w:val="24"/>
+          <w:szCs w:val="24"/>
+        </w:rPr>
+        <w:t>life, and</w:t>
+      </w:r>
+      <w:proofErr w:type="gramEnd"/>
+      <w:r>
+        <w:rPr>
+          <w:iCs/>
+          <w:color w:val="000000" w:themeColor="text1"/>
+          <w:sz w:val="24"/>
+          <w:szCs w:val="24"/>
+        </w:rPr>
+        <w:t xml:space="preserve"> sounds </w:t>
       </w:r>
       <w:r>
         <w:rPr>
@@ -6764,6 +7859,7 @@
           <w:sz w:val="24"/>
           <w:szCs w:val="24"/>
         </w:rPr>
+        <w:lastRenderedPageBreak/>
         <w:t xml:space="preserve">Split the difference </w:t>
       </w:r>
       <w:r>
@@ -7101,7 +8197,79 @@
           <w:sz w:val="20"/>
           <w:szCs w:val="20"/>
         </w:rPr>
-        <w:t>Tommy Martinez is an artist and programmer working primarily through research, sound and code. He creates software and musical systems for the internet, embedded devices, and for live multichannel performance. Martinez has performed at MoMA PS1, The DiMenna Center for Classical Music, Fridman Gallery, and Pioneer Works. He has lectured on sound and electronic art at School for Poetic Computation, UC Berkeley, Stanford University, and Kunstakademie Düsseldorf. </w:t>
+        <w:t xml:space="preserve">Tommy Martinez is an artist and programmer working primarily through research, </w:t>
+      </w:r>
+      <w:proofErr w:type="gramStart"/>
+      <w:r>
+        <w:rPr>
+          <w:color w:val="000000"/>
+          <w:sz w:val="20"/>
+          <w:szCs w:val="20"/>
+        </w:rPr>
+        <w:t>sound</w:t>
+      </w:r>
+      <w:proofErr w:type="gramEnd"/>
+      <w:r>
+        <w:rPr>
+          <w:color w:val="000000"/>
+          <w:sz w:val="20"/>
+          <w:szCs w:val="20"/>
+        </w:rPr>
+        <w:t xml:space="preserve"> and code. He creates software and musical systems for the internet, embedded devices, and for live multichannel performance. Martinez has performed at MoMA PS1, The </w:t>
+      </w:r>
+      <w:proofErr w:type="spellStart"/>
+      <w:r>
+        <w:rPr>
+          <w:color w:val="000000"/>
+          <w:sz w:val="20"/>
+          <w:szCs w:val="20"/>
+        </w:rPr>
+        <w:t>DiMenna</w:t>
+      </w:r>
+      <w:proofErr w:type="spellEnd"/>
+      <w:r>
+        <w:rPr>
+          <w:color w:val="000000"/>
+          <w:sz w:val="20"/>
+          <w:szCs w:val="20"/>
+        </w:rPr>
+        <w:t xml:space="preserve"> Center for Classical Music, </w:t>
+      </w:r>
+      <w:proofErr w:type="spellStart"/>
+      <w:r>
+        <w:rPr>
+          <w:color w:val="000000"/>
+          <w:sz w:val="20"/>
+          <w:szCs w:val="20"/>
+        </w:rPr>
+        <w:t>Fridman</w:t>
+      </w:r>
+      <w:proofErr w:type="spellEnd"/>
+      <w:r>
+        <w:rPr>
+          <w:color w:val="000000"/>
+          <w:sz w:val="20"/>
+          <w:szCs w:val="20"/>
+        </w:rPr>
+        <w:t xml:space="preserve"> Gallery, and Pioneer Works. He has lectured on sound and electronic art at School for Poetic Computation, UC Berkeley, Stanford University, and </w:t>
+      </w:r>
+      <w:proofErr w:type="spellStart"/>
+      <w:r>
+        <w:rPr>
+          <w:color w:val="000000"/>
+          <w:sz w:val="20"/>
+          <w:szCs w:val="20"/>
+        </w:rPr>
+        <w:t>Kunstakademie</w:t>
+      </w:r>
+      <w:proofErr w:type="spellEnd"/>
+      <w:r>
+        <w:rPr>
+          <w:color w:val="000000"/>
+          <w:sz w:val="20"/>
+          <w:szCs w:val="20"/>
+        </w:rPr>
+        <w:t xml:space="preserve"> Düsseldorf. </w:t>
       </w:r>
     </w:p>
     <w:p>
@@ -7116,7 +8284,115 @@
           <w:sz w:val="20"/>
           <w:szCs w:val="20"/>
         </w:rPr>
-        <w:t>As a programmer and systems designer Tommy has worked with artists such as Laurie Anderson, Toni Dove, Nicole Eisenman, Pierre Huyghe, Kristin Lucas, Florian Meisenberg, and Martine Syms. His work as a collaborator and engineer has been exhibited at Artists Space, Asia Society, Bridget Donahue Gallery, Carnegie Mellon University, Henie Onstad Kunstsenter, ICA at Virginia Commonwealth University, Kunsthalle Basel, The Shed, Simone Subal Gallery, and the 2019 Whitney Biennial. </w:t>
+        <w:t xml:space="preserve">As a programmer and systems designer Tommy has worked with artists such as Laurie Anderson, Toni Dove, Nicole Eisenman, Pierre </w:t>
+      </w:r>
+      <w:proofErr w:type="spellStart"/>
+      <w:r>
+        <w:rPr>
+          <w:color w:val="000000"/>
+          <w:sz w:val="20"/>
+          <w:szCs w:val="20"/>
+        </w:rPr>
+        <w:t>Huyghe</w:t>
+      </w:r>
+      <w:proofErr w:type="spellEnd"/>
+      <w:r>
+        <w:rPr>
+          <w:color w:val="000000"/>
+          <w:sz w:val="20"/>
+          <w:szCs w:val="20"/>
+        </w:rPr>
+        <w:t xml:space="preserve">, Kristin Lucas, Florian </w:t>
+      </w:r>
+      <w:proofErr w:type="spellStart"/>
+      <w:r>
+        <w:rPr>
+          <w:color w:val="000000"/>
+          <w:sz w:val="20"/>
+          <w:szCs w:val="20"/>
+        </w:rPr>
+        <w:t>Meisenberg</w:t>
+      </w:r>
+      <w:proofErr w:type="spellEnd"/>
+      <w:r>
+        <w:rPr>
+          <w:color w:val="000000"/>
+          <w:sz w:val="20"/>
+          <w:szCs w:val="20"/>
+        </w:rPr>
+        <w:t xml:space="preserve">, and Martine </w:t>
+      </w:r>
+      <w:proofErr w:type="spellStart"/>
+      <w:r>
+        <w:rPr>
+          <w:color w:val="000000"/>
+          <w:sz w:val="20"/>
+          <w:szCs w:val="20"/>
+        </w:rPr>
+        <w:t>Syms</w:t>
+      </w:r>
+      <w:proofErr w:type="spellEnd"/>
+      <w:r>
+        <w:rPr>
+          <w:color w:val="000000"/>
+          <w:sz w:val="20"/>
+          <w:szCs w:val="20"/>
+        </w:rPr>
+        <w:t xml:space="preserve">. His work as a collaborator and engineer has been exhibited at Artists Space, Asia Society, Bridget Donahue Gallery, Carnegie Mellon University, Henie Onstad </w:t>
+      </w:r>
+      <w:proofErr w:type="spellStart"/>
+      <w:r>
+        <w:rPr>
+          <w:color w:val="000000"/>
+          <w:sz w:val="20"/>
+          <w:szCs w:val="20"/>
+        </w:rPr>
+        <w:t>Kunstsenter</w:t>
+      </w:r>
+      <w:proofErr w:type="spellEnd"/>
+      <w:r>
+        <w:rPr>
+          <w:color w:val="000000"/>
+          <w:sz w:val="20"/>
+          <w:szCs w:val="20"/>
+        </w:rPr>
+        <w:t xml:space="preserve">, ICA at Virginia Commonwealth University, </w:t>
+      </w:r>
+      <w:proofErr w:type="spellStart"/>
+      <w:r>
+        <w:rPr>
+          <w:color w:val="000000"/>
+          <w:sz w:val="20"/>
+          <w:szCs w:val="20"/>
+        </w:rPr>
+        <w:t>Kunsthalle</w:t>
+      </w:r>
+      <w:proofErr w:type="spellEnd"/>
+      <w:r>
+        <w:rPr>
+          <w:color w:val="000000"/>
+          <w:sz w:val="20"/>
+          <w:szCs w:val="20"/>
+        </w:rPr>
+        <w:t xml:space="preserve"> Basel, The Shed, Simone </w:t>
+      </w:r>
+      <w:proofErr w:type="spellStart"/>
+      <w:r>
+        <w:rPr>
+          <w:color w:val="000000"/>
+          <w:sz w:val="20"/>
+          <w:szCs w:val="20"/>
+        </w:rPr>
+        <w:t>Subal</w:t>
+      </w:r>
+      <w:proofErr w:type="spellEnd"/>
+      <w:r>
+        <w:rPr>
+          <w:color w:val="000000"/>
+          <w:sz w:val="20"/>
+          <w:szCs w:val="20"/>
+        </w:rPr>
+        <w:t xml:space="preserve"> Gallery, and the 2019 Whitney Biennial. </w:t>
       </w:r>
     </w:p>
     <w:p>
@@ -7407,7 +8683,27 @@
           <w:sz w:val="24"/>
           <w:szCs w:val="24"/>
         </w:rPr>
-        <w:t>3/16—3/23 SpRING BREAK!</w:t>
+        <w:t xml:space="preserve">3/16—3/23 </w:t>
+      </w:r>
+      <w:proofErr w:type="spellStart"/>
+      <w:r>
+        <w:rPr>
+          <w:b/>
+          <w:color w:val="000000" w:themeColor="text1"/>
+          <w:sz w:val="24"/>
+          <w:szCs w:val="24"/>
+        </w:rPr>
+        <w:t>SpRING</w:t>
+      </w:r>
+      <w:proofErr w:type="spellEnd"/>
+      <w:r>
+        <w:rPr>
+          <w:b/>
+          <w:color w:val="000000" w:themeColor="text1"/>
+          <w:sz w:val="24"/>
+          <w:szCs w:val="24"/>
+        </w:rPr>
+        <w:t xml:space="preserve"> BREAK!</w:t>
       </w:r>
     </w:p>
     <w:p>

</xml_diff>